<commit_message>
-Realización de Pruebas Iniciales del CU Gestionar Programa: Crear Programa.
-Resumen de errores detectados en el Documento: 1- Pruebas Iniciales.
</commit_message>
<xml_diff>
--- a/Construcción/Documentación Pruebas/Resumen de Pruebas Casos de Uso/1- Pruebas Iniciales.docx
+++ b/Construcción/Documentación Pruebas/Resumen de Pruebas Casos de Uso/1- Pruebas Iniciales.docx
@@ -19169,7 +19169,6 @@
       <w:pPr>
         <w:rPr>
           <w:rFonts w:ascii="Arial" w:hAnsi="Arial" w:cs="Arial"/>
-          <w:b/>
           <w:sz w:val="24"/>
           <w:szCs w:val="24"/>
         </w:rPr>
@@ -19181,6 +19180,1097 @@
           <w:szCs w:val="24"/>
         </w:rPr>
         <w:t>------------------------------------------------------------------------------------------------------------</w:t>
+      </w:r>
+    </w:p>
+    <w:p>
+      <w:pPr>
+        <w:jc w:val="center"/>
+        <w:rPr>
+          <w:rFonts w:ascii="Arial" w:hAnsi="Arial" w:cs="Arial"/>
+          <w:b/>
+          <w:sz w:val="24"/>
+          <w:szCs w:val="24"/>
+        </w:rPr>
+      </w:pPr>
+      <w:r>
+        <w:rPr>
+          <w:rFonts w:ascii="Arial" w:hAnsi="Arial" w:cs="Arial"/>
+          <w:b/>
+          <w:sz w:val="24"/>
+          <w:szCs w:val="24"/>
+          <w:highlight w:val="yellow"/>
+        </w:rPr>
+        <w:lastRenderedPageBreak/>
+        <w:t>-GESTIONAR PROGRAMA</w:t>
+      </w:r>
+      <w:r>
+        <w:rPr>
+          <w:rFonts w:ascii="Arial" w:hAnsi="Arial" w:cs="Arial"/>
+          <w:b/>
+          <w:sz w:val="24"/>
+          <w:szCs w:val="24"/>
+          <w:highlight w:val="yellow"/>
+        </w:rPr>
+        <w:t>:</w:t>
+      </w:r>
+    </w:p>
+    <w:p>
+      <w:pPr>
+        <w:rPr>
+          <w:b/>
+        </w:rPr>
+      </w:pPr>
+    </w:p>
+    <w:p>
+      <w:pPr>
+        <w:rPr>
+          <w:rFonts w:ascii="Arial" w:hAnsi="Arial" w:cs="Arial"/>
+          <w:b/>
+          <w:sz w:val="24"/>
+          <w:szCs w:val="24"/>
+        </w:rPr>
+      </w:pPr>
+      <w:r>
+        <w:rPr>
+          <w:rFonts w:ascii="Arial" w:hAnsi="Arial" w:cs="Arial"/>
+          <w:b/>
+          <w:sz w:val="24"/>
+          <w:szCs w:val="24"/>
+        </w:rPr>
+        <w:t xml:space="preserve">-Correspondiente al Crear Programa: </w:t>
+      </w:r>
+    </w:p>
+    <w:p>
+      <w:pPr>
+        <w:rPr>
+          <w:rFonts w:ascii="Arial" w:hAnsi="Arial" w:cs="Arial"/>
+          <w:b/>
+          <w:sz w:val="24"/>
+          <w:szCs w:val="24"/>
+        </w:rPr>
+      </w:pPr>
+    </w:p>
+    <w:p>
+      <w:pPr>
+        <w:rPr>
+          <w:rFonts w:ascii="Arial" w:hAnsi="Arial" w:cs="Arial"/>
+          <w:b/>
+          <w:sz w:val="24"/>
+          <w:szCs w:val="24"/>
+        </w:rPr>
+      </w:pPr>
+      <w:r>
+        <w:rPr>
+          <w:rFonts w:ascii="Arial" w:hAnsi="Arial" w:cs="Arial"/>
+          <w:b/>
+          <w:sz w:val="24"/>
+          <w:szCs w:val="24"/>
+        </w:rPr>
+        <w:t>-Botón "</w:t>
+      </w:r>
+      <w:r>
+        <w:rPr>
+          <w:rFonts w:ascii="Arial" w:hAnsi="Arial" w:cs="Arial"/>
+          <w:b/>
+          <w:sz w:val="24"/>
+          <w:szCs w:val="24"/>
+          <w:lang w:val="es-VE"/>
+        </w:rPr>
+        <w:t>Cargar Datos de Último Programa</w:t>
+      </w:r>
+      <w:r>
+        <w:rPr>
+          <w:rFonts w:ascii="Arial" w:hAnsi="Arial" w:cs="Arial"/>
+          <w:b/>
+          <w:sz w:val="24"/>
+          <w:szCs w:val="24"/>
+        </w:rPr>
+        <w:t xml:space="preserve">" -&gt; Contiene errores: </w:t>
+      </w:r>
+    </w:p>
+    <w:p>
+      <w:pPr>
+        <w:rPr>
+          <w:rFonts w:ascii="Arial" w:hAnsi="Arial" w:cs="Arial"/>
+          <w:sz w:val="24"/>
+          <w:szCs w:val="24"/>
+        </w:rPr>
+      </w:pPr>
+      <w:r>
+        <w:rPr>
+          <w:rFonts w:ascii="Arial" w:hAnsi="Arial" w:cs="Arial"/>
+          <w:b/>
+          <w:sz w:val="24"/>
+          <w:szCs w:val="24"/>
+        </w:rPr>
+        <w:t xml:space="preserve">Resultado esperado: </w:t>
+      </w:r>
+      <w:r>
+        <w:rPr>
+          <w:rFonts w:ascii="Arial" w:hAnsi="Arial" w:cs="Arial"/>
+          <w:sz w:val="24"/>
+          <w:szCs w:val="24"/>
+        </w:rPr>
+        <w:t>Visualizar un mensaje de aviso que notifique al profesor que no cuenta con ningún programa cargado. No completar ninguna sección.</w:t>
+      </w:r>
+    </w:p>
+    <w:p>
+      <w:pPr>
+        <w:pStyle w:val="TableContents"/>
+        <w:rPr>
+          <w:rFonts w:ascii="Arial" w:hAnsi="Arial" w:cs="Arial"/>
+        </w:rPr>
+      </w:pPr>
+      <w:r>
+        <w:rPr>
+          <w:rFonts w:ascii="Arial" w:hAnsi="Arial" w:cs="Arial"/>
+          <w:b/>
+        </w:rPr>
+        <w:t xml:space="preserve">Resultado obtenido: </w:t>
+      </w:r>
+      <w:r>
+        <w:rPr>
+          <w:rFonts w:ascii="Arial" w:hAnsi="Arial" w:cs="Arial"/>
+        </w:rPr>
+        <w:t xml:space="preserve">Insatisfactorio. </w:t>
+      </w:r>
+    </w:p>
+    <w:p>
+      <w:pPr>
+        <w:rPr>
+          <w:rFonts w:ascii="Arial" w:hAnsi="Arial" w:cs="Arial"/>
+          <w:b/>
+          <w:sz w:val="24"/>
+          <w:szCs w:val="24"/>
+        </w:rPr>
+      </w:pPr>
+      <w:r>
+        <w:rPr>
+          <w:rFonts w:ascii="Arial" w:hAnsi="Arial" w:cs="Arial"/>
+          <w:sz w:val="24"/>
+          <w:szCs w:val="24"/>
+        </w:rPr>
+        <w:t xml:space="preserve">Se visualiza un </w:t>
+      </w:r>
+      <w:proofErr w:type="spellStart"/>
+      <w:r>
+        <w:rPr>
+          <w:rFonts w:ascii="Arial" w:hAnsi="Arial" w:cs="Arial"/>
+          <w:sz w:val="24"/>
+          <w:szCs w:val="24"/>
+        </w:rPr>
+        <w:t>alert</w:t>
+      </w:r>
+      <w:proofErr w:type="spellEnd"/>
+      <w:r>
+        <w:rPr>
+          <w:rFonts w:ascii="Arial" w:hAnsi="Arial" w:cs="Arial"/>
+          <w:sz w:val="24"/>
+          <w:szCs w:val="24"/>
+        </w:rPr>
+        <w:t xml:space="preserve"> de JS , y cuando presionas aceptar, se </w:t>
+      </w:r>
+      <w:proofErr w:type="spellStart"/>
+      <w:r>
+        <w:rPr>
+          <w:rFonts w:ascii="Arial" w:hAnsi="Arial" w:cs="Arial"/>
+          <w:sz w:val="24"/>
+          <w:szCs w:val="24"/>
+        </w:rPr>
+        <w:t>desconfigura</w:t>
+      </w:r>
+      <w:proofErr w:type="spellEnd"/>
+      <w:r>
+        <w:rPr>
+          <w:rFonts w:ascii="Arial" w:hAnsi="Arial" w:cs="Arial"/>
+          <w:sz w:val="24"/>
+          <w:szCs w:val="24"/>
+        </w:rPr>
+        <w:t xml:space="preserve"> la pantalla, desaparece el </w:t>
+      </w:r>
+      <w:r>
+        <w:rPr>
+          <w:rFonts w:ascii="Arial" w:hAnsi="Arial" w:cs="Arial"/>
+          <w:sz w:val="24"/>
+          <w:szCs w:val="24"/>
+        </w:rPr>
+        <w:t>botón</w:t>
+      </w:r>
+      <w:r>
+        <w:rPr>
+          <w:rFonts w:ascii="Arial" w:hAnsi="Arial" w:cs="Arial"/>
+          <w:sz w:val="24"/>
+          <w:szCs w:val="24"/>
+        </w:rPr>
+        <w:t xml:space="preserve"> cargar datos último programa y el mensaje de la validación de horas semanales cambia . Si </w:t>
+      </w:r>
+      <w:proofErr w:type="spellStart"/>
+      <w:r>
+        <w:rPr>
+          <w:rFonts w:ascii="Arial" w:hAnsi="Arial" w:cs="Arial"/>
+          <w:sz w:val="24"/>
+          <w:szCs w:val="24"/>
+        </w:rPr>
+        <w:t>volves</w:t>
+      </w:r>
+      <w:proofErr w:type="spellEnd"/>
+      <w:r>
+        <w:rPr>
+          <w:rFonts w:ascii="Arial" w:hAnsi="Arial" w:cs="Arial"/>
+          <w:sz w:val="24"/>
+          <w:szCs w:val="24"/>
+        </w:rPr>
+        <w:t xml:space="preserve"> para </w:t>
+      </w:r>
+      <w:r>
+        <w:rPr>
+          <w:rFonts w:ascii="Arial" w:hAnsi="Arial" w:cs="Arial"/>
+          <w:sz w:val="24"/>
+          <w:szCs w:val="24"/>
+        </w:rPr>
+        <w:t>atrás</w:t>
+      </w:r>
+      <w:r>
+        <w:rPr>
+          <w:rFonts w:ascii="Arial" w:hAnsi="Arial" w:cs="Arial"/>
+          <w:sz w:val="24"/>
+          <w:szCs w:val="24"/>
+        </w:rPr>
+        <w:t xml:space="preserve"> , aparece nuevamente.  </w:t>
+      </w:r>
+    </w:p>
+    <w:p>
+      <w:pPr>
+        <w:rPr>
+          <w:rFonts w:ascii="Arial" w:hAnsi="Arial" w:cs="Arial"/>
+          <w:b/>
+          <w:sz w:val="24"/>
+          <w:szCs w:val="24"/>
+        </w:rPr>
+      </w:pPr>
+    </w:p>
+    <w:p>
+      <w:pPr>
+        <w:rPr>
+          <w:rFonts w:ascii="Arial" w:hAnsi="Arial" w:cs="Arial"/>
+          <w:b/>
+          <w:sz w:val="24"/>
+          <w:szCs w:val="24"/>
+        </w:rPr>
+      </w:pPr>
+      <w:r>
+        <w:rPr>
+          <w:rFonts w:ascii="Arial" w:hAnsi="Arial" w:cs="Arial"/>
+          <w:b/>
+          <w:sz w:val="24"/>
+          <w:szCs w:val="24"/>
+        </w:rPr>
+        <w:t>-Botón "</w:t>
+      </w:r>
+      <w:r>
+        <w:rPr>
+          <w:rFonts w:ascii="Arial" w:hAnsi="Arial" w:cs="Arial"/>
+          <w:b/>
+          <w:sz w:val="24"/>
+          <w:szCs w:val="24"/>
+          <w:lang w:val="es-VE"/>
+        </w:rPr>
+        <w:t>C</w:t>
+      </w:r>
+      <w:r>
+        <w:rPr>
+          <w:rFonts w:ascii="Arial" w:hAnsi="Arial" w:cs="Arial"/>
+          <w:b/>
+          <w:sz w:val="24"/>
+          <w:szCs w:val="24"/>
+          <w:lang w:val="es-VE"/>
+        </w:rPr>
+        <w:t>ontinuar más tarde</w:t>
+      </w:r>
+      <w:r>
+        <w:rPr>
+          <w:rFonts w:ascii="Arial" w:hAnsi="Arial" w:cs="Arial"/>
+          <w:b/>
+          <w:sz w:val="24"/>
+          <w:szCs w:val="24"/>
+        </w:rPr>
+        <w:t xml:space="preserve">" -&gt; Contiene errores: </w:t>
+      </w:r>
+    </w:p>
+    <w:p>
+      <w:pPr>
+        <w:pStyle w:val="PSI-Normal"/>
+      </w:pPr>
+      <w:r>
+        <w:rPr>
+          <w:b/>
+        </w:rPr>
+        <w:t>Resultado esperado:</w:t>
+      </w:r>
+      <w:r>
+        <w:t xml:space="preserve"> Regresar</w:t>
+      </w:r>
+      <w:r>
+        <w:t xml:space="preserve"> a la pantalla principal Mis Asignaturas, permitiendo Gestionar la Bibliografía cuando el usuario desee y además el estado del programa debe figurar como "Cargando" y no debe ser enviado a revisión automáticamente al departamento Exactas. </w:t>
+      </w:r>
+    </w:p>
+    <w:p>
+      <w:pPr>
+        <w:rPr>
+          <w:rFonts w:ascii="Arial" w:hAnsi="Arial" w:cs="Arial"/>
+          <w:b/>
+          <w:sz w:val="24"/>
+          <w:szCs w:val="24"/>
+        </w:rPr>
+      </w:pPr>
+    </w:p>
+    <w:p>
+      <w:pPr>
+        <w:pStyle w:val="TableContents"/>
+        <w:rPr>
+          <w:rFonts w:ascii="Arial" w:hAnsi="Arial" w:cs="Arial"/>
+          <w:lang w:val="es-AR"/>
+        </w:rPr>
+      </w:pPr>
+      <w:r>
+        <w:rPr>
+          <w:rFonts w:ascii="Arial" w:hAnsi="Arial" w:cs="Arial"/>
+          <w:b/>
+        </w:rPr>
+        <w:t xml:space="preserve">Resultado obtenido:  </w:t>
+      </w:r>
+      <w:r>
+        <w:rPr>
+          <w:rFonts w:ascii="Arial" w:hAnsi="Arial" w:cs="Arial"/>
+          <w:lang w:val="es-AR"/>
+        </w:rPr>
+        <w:t>Insatisfactorio.</w:t>
+      </w:r>
+    </w:p>
+    <w:p>
+      <w:pPr>
+        <w:rPr>
+          <w:rFonts w:ascii="Arial" w:hAnsi="Arial" w:cs="Arial"/>
+          <w:b/>
+          <w:sz w:val="24"/>
+          <w:szCs w:val="24"/>
+        </w:rPr>
+      </w:pPr>
+      <w:r>
+        <w:rPr>
+          <w:rFonts w:ascii="Arial" w:hAnsi="Arial" w:cs="Arial"/>
+          <w:sz w:val="24"/>
+          <w:szCs w:val="24"/>
+        </w:rPr>
+        <w:t>Se ha regresado correctamente a la pantalla principal Mis Asignaturas, pero no permite Gestionar la Bibliografía en otro momento y además el estado del programa figura como "Desaprobado" y se envió automáticamente a revisión al departamento Exactas.</w:t>
+      </w:r>
+    </w:p>
+    <w:p>
+      <w:pPr>
+        <w:rPr>
+          <w:rFonts w:ascii="Arial" w:hAnsi="Arial" w:cs="Arial"/>
+          <w:b/>
+          <w:sz w:val="24"/>
+          <w:szCs w:val="24"/>
+        </w:rPr>
+      </w:pPr>
+    </w:p>
+    <w:p>
+      <w:pPr>
+        <w:rPr>
+          <w:rFonts w:ascii="Arial" w:hAnsi="Arial" w:cs="Arial"/>
+          <w:b/>
+          <w:sz w:val="24"/>
+          <w:szCs w:val="24"/>
+        </w:rPr>
+      </w:pPr>
+      <w:r>
+        <w:rPr>
+          <w:rFonts w:ascii="Arial" w:hAnsi="Arial" w:cs="Arial"/>
+          <w:b/>
+          <w:sz w:val="24"/>
+          <w:szCs w:val="24"/>
+        </w:rPr>
+        <w:t xml:space="preserve">-Otros errores detectados: </w:t>
+      </w:r>
+    </w:p>
+    <w:p>
+      <w:pPr>
+        <w:rPr>
+          <w:rFonts w:ascii="Arial" w:hAnsi="Arial" w:cs="Arial"/>
+          <w:sz w:val="24"/>
+          <w:szCs w:val="24"/>
+        </w:rPr>
+      </w:pPr>
+      <w:r>
+        <w:rPr>
+          <w:rFonts w:ascii="Arial" w:hAnsi="Arial" w:cs="Arial"/>
+          <w:b/>
+          <w:sz w:val="24"/>
+          <w:szCs w:val="24"/>
+        </w:rPr>
+        <w:t>-Nota:</w:t>
+      </w:r>
+      <w:r>
+        <w:rPr>
+          <w:rFonts w:ascii="Arial" w:hAnsi="Arial" w:cs="Arial"/>
+          <w:sz w:val="24"/>
+          <w:szCs w:val="24"/>
+        </w:rPr>
+        <w:t xml:space="preserve"> Error, cuando cargo un nuevo programa, y lo guardo para</w:t>
+      </w:r>
+      <w:r>
+        <w:rPr>
+          <w:rFonts w:ascii="Arial" w:hAnsi="Arial" w:cs="Arial"/>
+          <w:sz w:val="24"/>
+          <w:szCs w:val="24"/>
+        </w:rPr>
+        <w:t xml:space="preserve"> seguir editándolo más tarde, </w:t>
+      </w:r>
+      <w:r>
+        <w:rPr>
+          <w:rFonts w:ascii="Arial" w:hAnsi="Arial" w:cs="Arial"/>
+          <w:sz w:val="24"/>
+          <w:szCs w:val="24"/>
+        </w:rPr>
+        <w:t>este pasa al estado de desaprobado directamente (debería d</w:t>
+      </w:r>
+      <w:r>
+        <w:rPr>
+          <w:rFonts w:ascii="Arial" w:hAnsi="Arial" w:cs="Arial"/>
+          <w:sz w:val="24"/>
+          <w:szCs w:val="24"/>
+        </w:rPr>
+        <w:t xml:space="preserve">e estar en el estado Cargando) </w:t>
+      </w:r>
+      <w:r>
+        <w:rPr>
+          <w:rFonts w:ascii="Arial" w:hAnsi="Arial" w:cs="Arial"/>
+          <w:sz w:val="24"/>
+          <w:szCs w:val="24"/>
+        </w:rPr>
+        <w:t>y además el sistema lo envía automáticamente a re</w:t>
+      </w:r>
+      <w:r>
+        <w:rPr>
+          <w:rFonts w:ascii="Arial" w:hAnsi="Arial" w:cs="Arial"/>
+          <w:sz w:val="24"/>
+          <w:szCs w:val="24"/>
+        </w:rPr>
+        <w:t xml:space="preserve">visión al Director de Exactas, </w:t>
+      </w:r>
+      <w:r>
+        <w:rPr>
+          <w:rFonts w:ascii="Arial" w:hAnsi="Arial" w:cs="Arial"/>
+          <w:sz w:val="24"/>
+          <w:szCs w:val="24"/>
+        </w:rPr>
+        <w:t xml:space="preserve">en la solapa de desaprobados. </w:t>
+      </w:r>
+    </w:p>
+    <w:p>
+      <w:pPr>
+        <w:rPr>
+          <w:rFonts w:ascii="Arial" w:hAnsi="Arial" w:cs="Arial"/>
+          <w:sz w:val="24"/>
+          <w:szCs w:val="24"/>
+        </w:rPr>
+      </w:pPr>
+      <w:r>
+        <w:rPr>
+          <w:rFonts w:ascii="Arial" w:hAnsi="Arial" w:cs="Arial"/>
+          <w:sz w:val="24"/>
+          <w:szCs w:val="24"/>
+        </w:rPr>
+        <w:t xml:space="preserve">Sugerencia: Revisar el alta del Manejador Programa, ya que se </w:t>
+      </w:r>
+      <w:proofErr w:type="spellStart"/>
+      <w:r>
+        <w:rPr>
+          <w:rFonts w:ascii="Arial" w:hAnsi="Arial" w:cs="Arial"/>
+          <w:sz w:val="24"/>
+          <w:szCs w:val="24"/>
+        </w:rPr>
+        <w:t>envian</w:t>
+      </w:r>
+      <w:proofErr w:type="spellEnd"/>
+      <w:r>
+        <w:rPr>
+          <w:rFonts w:ascii="Arial" w:hAnsi="Arial" w:cs="Arial"/>
+          <w:sz w:val="24"/>
+          <w:szCs w:val="24"/>
+        </w:rPr>
+        <w:t xml:space="preserve"> por defecto los campos </w:t>
+      </w:r>
+      <w:proofErr w:type="spellStart"/>
+      <w:r>
+        <w:rPr>
+          <w:rFonts w:ascii="Arial" w:hAnsi="Arial" w:cs="Arial"/>
+          <w:sz w:val="24"/>
+          <w:szCs w:val="24"/>
+        </w:rPr>
+        <w:t>aprobadoSA</w:t>
+      </w:r>
+      <w:proofErr w:type="spellEnd"/>
+      <w:r>
+        <w:rPr>
+          <w:rFonts w:ascii="Arial" w:hAnsi="Arial" w:cs="Arial"/>
+          <w:sz w:val="24"/>
+          <w:szCs w:val="24"/>
+        </w:rPr>
+        <w:t xml:space="preserve"> y </w:t>
+      </w:r>
+      <w:proofErr w:type="spellStart"/>
+      <w:r>
+        <w:rPr>
+          <w:rFonts w:ascii="Arial" w:hAnsi="Arial" w:cs="Arial"/>
+          <w:sz w:val="24"/>
+          <w:szCs w:val="24"/>
+        </w:rPr>
+        <w:t>aprobadoDPTO</w:t>
+      </w:r>
+      <w:proofErr w:type="spellEnd"/>
+      <w:r>
+        <w:rPr>
+          <w:rFonts w:ascii="Arial" w:hAnsi="Arial" w:cs="Arial"/>
+          <w:sz w:val="24"/>
+          <w:szCs w:val="24"/>
+        </w:rPr>
+        <w:t xml:space="preserve"> en 0.</w:t>
+      </w:r>
+      <w:r>
+        <w:rPr>
+          <w:rFonts w:ascii="Arial" w:hAnsi="Arial" w:cs="Arial"/>
+          <w:sz w:val="24"/>
+          <w:szCs w:val="24"/>
+        </w:rPr>
+        <w:t xml:space="preserve"> Debería enviar </w:t>
+      </w:r>
+      <w:proofErr w:type="spellStart"/>
+      <w:r>
+        <w:rPr>
+          <w:rFonts w:ascii="Arial" w:hAnsi="Arial" w:cs="Arial"/>
+          <w:sz w:val="24"/>
+          <w:szCs w:val="24"/>
+        </w:rPr>
+        <w:t>Nul</w:t>
+      </w:r>
+      <w:r>
+        <w:rPr>
+          <w:rFonts w:ascii="Arial" w:hAnsi="Arial" w:cs="Arial"/>
+          <w:sz w:val="24"/>
+          <w:szCs w:val="24"/>
+        </w:rPr>
+        <w:t>l</w:t>
+      </w:r>
+      <w:proofErr w:type="spellEnd"/>
+      <w:r>
+        <w:rPr>
+          <w:rFonts w:ascii="Arial" w:hAnsi="Arial" w:cs="Arial"/>
+          <w:sz w:val="24"/>
+          <w:szCs w:val="24"/>
+        </w:rPr>
+        <w:t>.</w:t>
+      </w:r>
+    </w:p>
+    <w:p>
+      <w:pPr>
+        <w:rPr>
+          <w:rFonts w:ascii="Arial" w:hAnsi="Arial" w:cs="Arial"/>
+          <w:sz w:val="24"/>
+          <w:szCs w:val="24"/>
+        </w:rPr>
+      </w:pPr>
+      <w:r>
+        <w:rPr>
+          <w:rFonts w:ascii="Arial" w:hAnsi="Arial" w:cs="Arial"/>
+          <w:b/>
+          <w:sz w:val="24"/>
+          <w:szCs w:val="24"/>
+        </w:rPr>
+        <w:lastRenderedPageBreak/>
+        <w:t>-Observación:</w:t>
+      </w:r>
+      <w:r>
+        <w:rPr>
+          <w:rFonts w:ascii="Arial" w:hAnsi="Arial" w:cs="Arial"/>
+          <w:sz w:val="24"/>
+          <w:szCs w:val="24"/>
+        </w:rPr>
+        <w:t xml:space="preserve"> En la lista desplegable "Año de la carrera", la cual mu</w:t>
+      </w:r>
+      <w:r>
+        <w:rPr>
+          <w:rFonts w:ascii="Arial" w:hAnsi="Arial" w:cs="Arial"/>
+          <w:sz w:val="24"/>
+          <w:szCs w:val="24"/>
+        </w:rPr>
+        <w:t xml:space="preserve">estra los años de cada carrera, </w:t>
+      </w:r>
+      <w:r>
+        <w:rPr>
+          <w:rFonts w:ascii="Arial" w:hAnsi="Arial" w:cs="Arial"/>
+          <w:sz w:val="24"/>
+          <w:szCs w:val="24"/>
+        </w:rPr>
+        <w:t>¿se actualiza en base a cada carrera o siempre muestra 5</w:t>
+      </w:r>
+      <w:r>
+        <w:rPr>
+          <w:rFonts w:ascii="Arial" w:hAnsi="Arial" w:cs="Arial"/>
+          <w:sz w:val="24"/>
+          <w:szCs w:val="24"/>
+        </w:rPr>
+        <w:t xml:space="preserve"> años? porque las tecnicaturas </w:t>
+      </w:r>
+      <w:r>
+        <w:rPr>
+          <w:rFonts w:ascii="Arial" w:hAnsi="Arial" w:cs="Arial"/>
+          <w:sz w:val="24"/>
+          <w:szCs w:val="24"/>
+        </w:rPr>
+        <w:t xml:space="preserve">y </w:t>
+      </w:r>
+      <w:proofErr w:type="spellStart"/>
+      <w:r>
+        <w:rPr>
+          <w:rFonts w:ascii="Arial" w:hAnsi="Arial" w:cs="Arial"/>
+          <w:sz w:val="24"/>
+          <w:szCs w:val="24"/>
+        </w:rPr>
+        <w:t>ades</w:t>
+      </w:r>
+      <w:proofErr w:type="spellEnd"/>
+      <w:r>
+        <w:rPr>
+          <w:rFonts w:ascii="Arial" w:hAnsi="Arial" w:cs="Arial"/>
+          <w:sz w:val="24"/>
+          <w:szCs w:val="24"/>
+        </w:rPr>
+        <w:t xml:space="preserve"> tiene tres.</w:t>
+      </w:r>
+    </w:p>
+    <w:p>
+      <w:pPr>
+        <w:rPr>
+          <w:rFonts w:ascii="Arial" w:hAnsi="Arial" w:cs="Arial"/>
+          <w:sz w:val="24"/>
+          <w:szCs w:val="24"/>
+        </w:rPr>
+      </w:pPr>
+    </w:p>
+    <w:p>
+      <w:pPr>
+        <w:rPr>
+          <w:rFonts w:ascii="Arial" w:hAnsi="Arial" w:cs="Arial"/>
+          <w:sz w:val="24"/>
+          <w:szCs w:val="24"/>
+        </w:rPr>
+      </w:pPr>
+      <w:r>
+        <w:rPr>
+          <w:rFonts w:ascii="Arial" w:hAnsi="Arial" w:cs="Arial"/>
+          <w:b/>
+          <w:sz w:val="24"/>
+          <w:szCs w:val="24"/>
+        </w:rPr>
+        <w:t>-Observación:</w:t>
+      </w:r>
+      <w:r>
+        <w:rPr>
+          <w:rFonts w:ascii="Arial" w:hAnsi="Arial" w:cs="Arial"/>
+          <w:sz w:val="24"/>
+          <w:szCs w:val="24"/>
+        </w:rPr>
+        <w:t xml:space="preserve"> Tener cuidado con las horas semanales de teorí</w:t>
+      </w:r>
+      <w:r>
+        <w:rPr>
+          <w:rFonts w:ascii="Arial" w:hAnsi="Arial" w:cs="Arial"/>
+          <w:sz w:val="24"/>
+          <w:szCs w:val="24"/>
+        </w:rPr>
+        <w:t xml:space="preserve">a y de práctica. </w:t>
+      </w:r>
+      <w:r>
+        <w:rPr>
+          <w:rFonts w:ascii="Arial" w:hAnsi="Arial" w:cs="Arial"/>
+          <w:sz w:val="24"/>
+          <w:szCs w:val="24"/>
+        </w:rPr>
+        <w:t xml:space="preserve">Ya que si cambio </w:t>
+      </w:r>
+      <w:proofErr w:type="spellStart"/>
+      <w:r>
+        <w:rPr>
+          <w:rFonts w:ascii="Arial" w:hAnsi="Arial" w:cs="Arial"/>
+          <w:sz w:val="24"/>
+          <w:szCs w:val="24"/>
+        </w:rPr>
+        <w:t>a.m</w:t>
+      </w:r>
+      <w:proofErr w:type="spellEnd"/>
+      <w:r>
+        <w:rPr>
+          <w:rFonts w:ascii="Arial" w:hAnsi="Arial" w:cs="Arial"/>
+          <w:sz w:val="24"/>
+          <w:szCs w:val="24"/>
+        </w:rPr>
+        <w:t xml:space="preserve"> por </w:t>
+      </w:r>
+      <w:proofErr w:type="spellStart"/>
+      <w:r>
+        <w:rPr>
+          <w:rFonts w:ascii="Arial" w:hAnsi="Arial" w:cs="Arial"/>
+          <w:sz w:val="24"/>
+          <w:szCs w:val="24"/>
+        </w:rPr>
+        <w:t>p.m</w:t>
+      </w:r>
+      <w:proofErr w:type="spellEnd"/>
+      <w:r>
+        <w:rPr>
+          <w:rFonts w:ascii="Arial" w:hAnsi="Arial" w:cs="Arial"/>
+          <w:sz w:val="24"/>
+          <w:szCs w:val="24"/>
+        </w:rPr>
+        <w:t xml:space="preserve"> se cuentan la cantidad de horas de diferencia. </w:t>
+      </w:r>
+    </w:p>
+    <w:p>
+      <w:pPr>
+        <w:rPr>
+          <w:rFonts w:ascii="Arial" w:hAnsi="Arial" w:cs="Arial"/>
+          <w:sz w:val="24"/>
+          <w:szCs w:val="24"/>
+        </w:rPr>
+      </w:pPr>
+      <w:r>
+        <w:rPr>
+          <w:rFonts w:ascii="Arial" w:hAnsi="Arial" w:cs="Arial"/>
+          <w:sz w:val="24"/>
+          <w:szCs w:val="24"/>
+        </w:rPr>
+        <w:t xml:space="preserve">Ejemplo: </w:t>
+      </w:r>
+    </w:p>
+    <w:p>
+      <w:pPr>
+        <w:rPr>
+          <w:rFonts w:ascii="Arial" w:hAnsi="Arial" w:cs="Arial"/>
+          <w:sz w:val="24"/>
+          <w:szCs w:val="24"/>
+        </w:rPr>
+      </w:pPr>
+      <w:r>
+        <w:rPr>
+          <w:rFonts w:ascii="Arial" w:hAnsi="Arial" w:cs="Arial"/>
+          <w:sz w:val="24"/>
+          <w:szCs w:val="24"/>
+        </w:rPr>
+        <w:t xml:space="preserve">02:00 </w:t>
+      </w:r>
+      <w:proofErr w:type="spellStart"/>
+      <w:r>
+        <w:rPr>
+          <w:rFonts w:ascii="Arial" w:hAnsi="Arial" w:cs="Arial"/>
+          <w:sz w:val="24"/>
+          <w:szCs w:val="24"/>
+        </w:rPr>
+        <w:t>a.m</w:t>
+      </w:r>
+      <w:proofErr w:type="spellEnd"/>
+      <w:r>
+        <w:rPr>
+          <w:rFonts w:ascii="Arial" w:hAnsi="Arial" w:cs="Arial"/>
+          <w:sz w:val="24"/>
+          <w:szCs w:val="24"/>
+        </w:rPr>
+        <w:t xml:space="preserve"> y 03:00 </w:t>
+      </w:r>
+      <w:proofErr w:type="spellStart"/>
+      <w:r>
+        <w:rPr>
+          <w:rFonts w:ascii="Arial" w:hAnsi="Arial" w:cs="Arial"/>
+          <w:sz w:val="24"/>
+          <w:szCs w:val="24"/>
+        </w:rPr>
+        <w:t>a.m</w:t>
+      </w:r>
+      <w:proofErr w:type="spellEnd"/>
+      <w:r>
+        <w:rPr>
+          <w:rFonts w:ascii="Arial" w:hAnsi="Arial" w:cs="Arial"/>
+          <w:sz w:val="24"/>
+          <w:szCs w:val="24"/>
+        </w:rPr>
+        <w:t xml:space="preserve"> = 5 horas.</w:t>
+      </w:r>
+    </w:p>
+    <w:p>
+      <w:pPr>
+        <w:rPr>
+          <w:rFonts w:ascii="Arial" w:hAnsi="Arial" w:cs="Arial"/>
+          <w:sz w:val="24"/>
+          <w:szCs w:val="24"/>
+          <w:lang w:val="en-US"/>
+        </w:rPr>
+      </w:pPr>
+      <w:r>
+        <w:rPr>
+          <w:rFonts w:ascii="Arial" w:hAnsi="Arial" w:cs="Arial"/>
+          <w:sz w:val="24"/>
+          <w:szCs w:val="24"/>
+          <w:lang w:val="en-US"/>
+        </w:rPr>
+        <w:t xml:space="preserve">02:00 </w:t>
+      </w:r>
+      <w:proofErr w:type="spellStart"/>
+      <w:r>
+        <w:rPr>
+          <w:rFonts w:ascii="Arial" w:hAnsi="Arial" w:cs="Arial"/>
+          <w:sz w:val="24"/>
+          <w:szCs w:val="24"/>
+          <w:lang w:val="en-US"/>
+        </w:rPr>
+        <w:t>a.m</w:t>
+      </w:r>
+      <w:proofErr w:type="spellEnd"/>
+      <w:r>
+        <w:rPr>
+          <w:rFonts w:ascii="Arial" w:hAnsi="Arial" w:cs="Arial"/>
+          <w:sz w:val="24"/>
+          <w:szCs w:val="24"/>
+          <w:lang w:val="en-US"/>
+        </w:rPr>
+        <w:t xml:space="preserve"> y 03:00 </w:t>
+      </w:r>
+      <w:proofErr w:type="spellStart"/>
+      <w:r>
+        <w:rPr>
+          <w:rFonts w:ascii="Arial" w:hAnsi="Arial" w:cs="Arial"/>
+          <w:sz w:val="24"/>
+          <w:szCs w:val="24"/>
+          <w:lang w:val="en-US"/>
+        </w:rPr>
+        <w:t>p.m</w:t>
+      </w:r>
+      <w:proofErr w:type="spellEnd"/>
+      <w:r>
+        <w:rPr>
+          <w:rFonts w:ascii="Arial" w:hAnsi="Arial" w:cs="Arial"/>
+          <w:sz w:val="24"/>
+          <w:szCs w:val="24"/>
+          <w:lang w:val="en-US"/>
+        </w:rPr>
+        <w:t xml:space="preserve"> = 17 </w:t>
+      </w:r>
+      <w:proofErr w:type="spellStart"/>
+      <w:r>
+        <w:rPr>
+          <w:rFonts w:ascii="Arial" w:hAnsi="Arial" w:cs="Arial"/>
+          <w:sz w:val="24"/>
+          <w:szCs w:val="24"/>
+          <w:lang w:val="en-US"/>
+        </w:rPr>
+        <w:t>horas</w:t>
+      </w:r>
+      <w:proofErr w:type="spellEnd"/>
+      <w:r>
+        <w:rPr>
+          <w:rFonts w:ascii="Arial" w:hAnsi="Arial" w:cs="Arial"/>
+          <w:sz w:val="24"/>
+          <w:szCs w:val="24"/>
+          <w:lang w:val="en-US"/>
+        </w:rPr>
+        <w:t>.</w:t>
+      </w:r>
+    </w:p>
+    <w:p>
+      <w:pPr>
+        <w:rPr>
+          <w:rFonts w:ascii="Arial" w:hAnsi="Arial" w:cs="Arial"/>
+          <w:sz w:val="24"/>
+          <w:szCs w:val="24"/>
+        </w:rPr>
+      </w:pPr>
+      <w:r>
+        <w:rPr>
+          <w:rFonts w:ascii="Arial" w:hAnsi="Arial" w:cs="Arial"/>
+          <w:sz w:val="24"/>
+          <w:szCs w:val="24"/>
+        </w:rPr>
+        <w:t xml:space="preserve">Igual, está validado asique no va a pasar </w:t>
+      </w:r>
+      <w:proofErr w:type="spellStart"/>
+      <w:r>
+        <w:rPr>
+          <w:rFonts w:ascii="Arial" w:hAnsi="Arial" w:cs="Arial"/>
+          <w:sz w:val="24"/>
+          <w:szCs w:val="24"/>
+        </w:rPr>
+        <w:t>jaja</w:t>
+      </w:r>
+      <w:proofErr w:type="spellEnd"/>
+      <w:r>
+        <w:rPr>
+          <w:rFonts w:ascii="Arial" w:hAnsi="Arial" w:cs="Arial"/>
+          <w:sz w:val="24"/>
+          <w:szCs w:val="24"/>
+        </w:rPr>
+        <w:t>. Pero es para que vean que me di cuenta (?</w:t>
+      </w:r>
+    </w:p>
+    <w:p>
+      <w:pPr>
+        <w:rPr>
+          <w:rFonts w:ascii="Arial" w:hAnsi="Arial" w:cs="Arial"/>
+          <w:sz w:val="24"/>
+          <w:szCs w:val="24"/>
+        </w:rPr>
+      </w:pPr>
+    </w:p>
+    <w:p>
+      <w:pPr>
+        <w:rPr>
+          <w:rFonts w:ascii="Arial" w:hAnsi="Arial" w:cs="Arial"/>
+          <w:sz w:val="24"/>
+          <w:szCs w:val="24"/>
+        </w:rPr>
+      </w:pPr>
+      <w:r>
+        <w:rPr>
+          <w:rFonts w:ascii="Arial" w:hAnsi="Arial" w:cs="Arial"/>
+          <w:b/>
+          <w:sz w:val="24"/>
+          <w:szCs w:val="24"/>
+        </w:rPr>
+        <w:t>-Observación:</w:t>
+      </w:r>
+      <w:r>
+        <w:rPr>
+          <w:rFonts w:ascii="Arial" w:hAnsi="Arial" w:cs="Arial"/>
+          <w:sz w:val="24"/>
+          <w:szCs w:val="24"/>
+        </w:rPr>
+        <w:t xml:space="preserve"> Falta agregar el botón Cancelar en el Paso 1 - D</w:t>
+      </w:r>
+      <w:r>
+        <w:rPr>
+          <w:rFonts w:ascii="Arial" w:hAnsi="Arial" w:cs="Arial"/>
+          <w:sz w:val="24"/>
+          <w:szCs w:val="24"/>
+        </w:rPr>
+        <w:t xml:space="preserve">atos básicos de la Asignatura, </w:t>
+      </w:r>
+      <w:r>
+        <w:rPr>
+          <w:rFonts w:ascii="Arial" w:hAnsi="Arial" w:cs="Arial"/>
+          <w:sz w:val="24"/>
+          <w:szCs w:val="24"/>
+        </w:rPr>
+        <w:t>como dice en la descripción de la pantalla. O bien, eliminar esa parte del mensaje del usuario.</w:t>
+      </w:r>
+    </w:p>
+    <w:p>
+      <w:pPr>
+        <w:rPr>
+          <w:rFonts w:ascii="Arial" w:hAnsi="Arial" w:cs="Arial"/>
+          <w:sz w:val="24"/>
+          <w:szCs w:val="24"/>
+        </w:rPr>
+      </w:pPr>
+    </w:p>
+    <w:p>
+      <w:pPr>
+        <w:rPr>
+          <w:rFonts w:ascii="Arial" w:hAnsi="Arial" w:cs="Arial"/>
+          <w:sz w:val="24"/>
+          <w:szCs w:val="24"/>
+        </w:rPr>
+      </w:pPr>
+      <w:r>
+        <w:rPr>
+          <w:rFonts w:ascii="Arial" w:hAnsi="Arial" w:cs="Arial"/>
+          <w:b/>
+          <w:sz w:val="24"/>
+          <w:szCs w:val="24"/>
+        </w:rPr>
+        <w:t>-Nota:</w:t>
+      </w:r>
+      <w:r>
+        <w:rPr>
+          <w:rFonts w:ascii="Arial" w:hAnsi="Arial" w:cs="Arial"/>
+          <w:sz w:val="24"/>
+          <w:szCs w:val="24"/>
+        </w:rPr>
+        <w:t xml:space="preserve"> No es un error, pero lo quería anotar para que se</w:t>
+      </w:r>
+      <w:r>
+        <w:rPr>
+          <w:rFonts w:ascii="Arial" w:hAnsi="Arial" w:cs="Arial"/>
+          <w:sz w:val="24"/>
+          <w:szCs w:val="24"/>
+        </w:rPr>
+        <w:t xml:space="preserve">pan que si el usuario da </w:t>
+      </w:r>
+      <w:proofErr w:type="spellStart"/>
+      <w:r>
+        <w:rPr>
+          <w:rFonts w:ascii="Arial" w:hAnsi="Arial" w:cs="Arial"/>
+          <w:sz w:val="24"/>
+          <w:szCs w:val="24"/>
+        </w:rPr>
+        <w:t>enter</w:t>
+      </w:r>
+      <w:proofErr w:type="spellEnd"/>
+      <w:r>
+        <w:rPr>
+          <w:rFonts w:ascii="Arial" w:hAnsi="Arial" w:cs="Arial"/>
+          <w:sz w:val="24"/>
+          <w:szCs w:val="24"/>
+        </w:rPr>
+        <w:t xml:space="preserve"> </w:t>
+      </w:r>
+      <w:r>
+        <w:rPr>
+          <w:rFonts w:ascii="Arial" w:hAnsi="Arial" w:cs="Arial"/>
+          <w:sz w:val="24"/>
+          <w:szCs w:val="24"/>
+        </w:rPr>
+        <w:t>en cada uno de los campos, la validación no lo det</w:t>
+      </w:r>
+      <w:r>
+        <w:rPr>
+          <w:rFonts w:ascii="Arial" w:hAnsi="Arial" w:cs="Arial"/>
+          <w:sz w:val="24"/>
+          <w:szCs w:val="24"/>
+        </w:rPr>
+        <w:t xml:space="preserve">ecta al campo como incompleto y </w:t>
+      </w:r>
+      <w:r>
+        <w:rPr>
+          <w:rFonts w:ascii="Arial" w:hAnsi="Arial" w:cs="Arial"/>
+          <w:sz w:val="24"/>
+          <w:szCs w:val="24"/>
+        </w:rPr>
+        <w:t>te lo deja guardar. No es un error porque cuando lo mande a revisión estará desaprobad</w:t>
+      </w:r>
+      <w:r>
+        <w:rPr>
+          <w:rFonts w:ascii="Arial" w:hAnsi="Arial" w:cs="Arial"/>
+          <w:sz w:val="24"/>
+          <w:szCs w:val="24"/>
+        </w:rPr>
+        <w:t xml:space="preserve">o (? </w:t>
+      </w:r>
+      <w:r>
+        <w:rPr>
+          <w:rFonts w:ascii="Arial" w:hAnsi="Arial" w:cs="Arial"/>
+          <w:sz w:val="24"/>
+          <w:szCs w:val="24"/>
+        </w:rPr>
+        <w:t>pero lo mismo lo quería marcar.</w:t>
       </w:r>
     </w:p>
     <w:sectPr>
@@ -19944,11 +21034,15 @@
     <w:basedOn w:val="Normal"/>
     <w:autoRedefine/>
     <w:qFormat/>
-    <w:rsid w:val="000A010B"/>
+    <w:rsid w:val="00D22FB4"/>
     <w:pPr>
-      <w:spacing w:before="200" w:after="0"/>
-      <w:jc w:val="both"/>
+      <w:spacing w:after="0" w:line="240" w:lineRule="auto"/>
     </w:pPr>
+    <w:rPr>
+      <w:rFonts w:ascii="Arial" w:hAnsi="Arial" w:cs="Arial"/>
+      <w:sz w:val="24"/>
+      <w:szCs w:val="24"/>
+    </w:rPr>
   </w:style>
   <w:style w:type="paragraph" w:styleId="Textodeglobo">
     <w:name w:val="Balloon Text"/>

</xml_diff>

<commit_message>
-Finalización de las Pruebas Iniciales del CU Gestionar Programa.
-Resumen de errores detectados en el documento 1- Pruebas Iniciales.

-Actualización del documento: Seguimiento Pruebas CU.
</commit_message>
<xml_diff>
--- a/Construcción/Documentación Pruebas/Resumen de Pruebas Casos de Uso/1- Pruebas Iniciales.docx
+++ b/Construcción/Documentación Pruebas/Resumen de Pruebas Casos de Uso/1- Pruebas Iniciales.docx
@@ -19508,10 +19508,7 @@
         <w:t>Resultado esperado:</w:t>
       </w:r>
       <w:r>
-        <w:t xml:space="preserve"> Regresar</w:t>
-      </w:r>
-      <w:r>
-        <w:t xml:space="preserve"> a la pantalla principal Mis Asignaturas, permitiendo Gestionar la Bibliografía cuando el usuario desee y además el estado del programa debe figurar como "Cargando" y no debe ser enviado a revisión automáticamente al departamento Exactas. </w:t>
+        <w:t xml:space="preserve"> Regresar a la pantalla principal Mis Asignaturas, permitiendo Gestionar la Bibliografía cuando el usuario desee y además el estado del programa debe figurar como "Cargando" y no debe ser enviado a revisión automáticamente al departamento Exactas. </w:t>
       </w:r>
     </w:p>
     <w:p>
@@ -19838,7 +19835,7 @@
           <w:sz w:val="24"/>
           <w:szCs w:val="24"/>
         </w:rPr>
-        <w:t>ades</w:t>
+        <w:t>AdeS</w:t>
       </w:r>
       <w:proofErr w:type="spellEnd"/>
       <w:r>
@@ -20272,6 +20269,1578 @@
         </w:rPr>
         <w:t>pero lo mismo lo quería marcar.</w:t>
       </w:r>
+    </w:p>
+    <w:p>
+      <w:pPr>
+        <w:autoSpaceDE w:val="0"/>
+        <w:autoSpaceDN w:val="0"/>
+        <w:adjustRightInd w:val="0"/>
+        <w:spacing w:after="0" w:line="240" w:lineRule="auto"/>
+        <w:rPr>
+          <w:rFonts w:ascii="Courier New" w:hAnsi="Courier New" w:cs="Courier New"/>
+        </w:rPr>
+      </w:pPr>
+    </w:p>
+    <w:p>
+      <w:pPr>
+        <w:autoSpaceDE w:val="0"/>
+        <w:autoSpaceDN w:val="0"/>
+        <w:adjustRightInd w:val="0"/>
+        <w:spacing w:after="0" w:line="240" w:lineRule="auto"/>
+        <w:rPr>
+          <w:rFonts w:ascii="Arial" w:hAnsi="Arial" w:cs="Arial"/>
+          <w:sz w:val="24"/>
+          <w:szCs w:val="24"/>
+        </w:rPr>
+      </w:pPr>
+      <w:r>
+        <w:rPr>
+          <w:rFonts w:ascii="Arial" w:hAnsi="Arial" w:cs="Arial"/>
+          <w:b/>
+          <w:sz w:val="24"/>
+          <w:szCs w:val="24"/>
+        </w:rPr>
+        <w:t>-</w:t>
+      </w:r>
+      <w:r>
+        <w:rPr>
+          <w:rFonts w:ascii="Arial" w:hAnsi="Arial" w:cs="Arial"/>
+          <w:b/>
+          <w:sz w:val="24"/>
+          <w:szCs w:val="24"/>
+        </w:rPr>
+        <w:t>Error:</w:t>
+      </w:r>
+      <w:r>
+        <w:rPr>
+          <w:rFonts w:ascii="Arial" w:hAnsi="Arial" w:cs="Arial"/>
+          <w:sz w:val="24"/>
+          <w:szCs w:val="24"/>
+        </w:rPr>
+        <w:t xml:space="preserve"> Si yo selecciono horas teoría y horas práctica (tal como figura en el plan), y luego las cambio por cero (a cualquiera o ambas, es lo mismo), se habilita el botón siguiente y me permite continuar. </w:t>
+      </w:r>
+    </w:p>
+    <w:p>
+      <w:pPr>
+        <w:autoSpaceDE w:val="0"/>
+        <w:autoSpaceDN w:val="0"/>
+        <w:adjustRightInd w:val="0"/>
+        <w:spacing w:after="0" w:line="240" w:lineRule="auto"/>
+        <w:rPr>
+          <w:rFonts w:ascii="Arial" w:hAnsi="Arial" w:cs="Arial"/>
+          <w:sz w:val="24"/>
+          <w:szCs w:val="24"/>
+        </w:rPr>
+      </w:pPr>
+      <w:r>
+        <w:rPr>
+          <w:rFonts w:ascii="Arial" w:hAnsi="Arial" w:cs="Arial"/>
+          <w:sz w:val="24"/>
+          <w:szCs w:val="24"/>
+        </w:rPr>
+        <w:t>Al finalizar presionas el botón guardar y te muestra un mensaje de confirmación exitoso de que el programa se guardo correctamente (si, se guarda correctamente en la BD pero con las horas semanales distintas al plan) y se crean dos programas distintos, ya que figura como "No cargado" pero en realidad si se cargo en la BD y por ende me permite seguir creando más programas.</w:t>
+      </w:r>
+    </w:p>
+    <w:p>
+      <w:pPr>
+        <w:rPr>
+          <w:rFonts w:ascii="Arial" w:hAnsi="Arial" w:cs="Arial"/>
+          <w:sz w:val="24"/>
+          <w:szCs w:val="24"/>
+        </w:rPr>
+      </w:pPr>
+    </w:p>
+    <w:p>
+      <w:pPr>
+        <w:autoSpaceDE w:val="0"/>
+        <w:autoSpaceDN w:val="0"/>
+        <w:adjustRightInd w:val="0"/>
+        <w:spacing w:after="0" w:line="240" w:lineRule="auto"/>
+        <w:rPr>
+          <w:rFonts w:ascii="Arial" w:hAnsi="Arial" w:cs="Arial"/>
+          <w:sz w:val="24"/>
+          <w:szCs w:val="24"/>
+        </w:rPr>
+      </w:pPr>
+      <w:r>
+        <w:rPr>
+          <w:rFonts w:ascii="Arial" w:hAnsi="Arial" w:cs="Arial"/>
+          <w:b/>
+          <w:sz w:val="24"/>
+          <w:szCs w:val="24"/>
+        </w:rPr>
+        <w:t>-</w:t>
+      </w:r>
+      <w:r>
+        <w:rPr>
+          <w:rFonts w:ascii="Arial" w:hAnsi="Arial" w:cs="Arial"/>
+          <w:b/>
+          <w:sz w:val="24"/>
+          <w:szCs w:val="24"/>
+        </w:rPr>
+        <w:t>Error:</w:t>
+      </w:r>
+      <w:r>
+        <w:rPr>
+          <w:rFonts w:ascii="Arial" w:hAnsi="Arial" w:cs="Arial"/>
+          <w:sz w:val="24"/>
+          <w:szCs w:val="24"/>
+        </w:rPr>
+        <w:t xml:space="preserve"> Por este inconveniente, lo mismo pasa con el botón siguiente, ya que si primero establezco las horas como figuran en el plan y luego las modifico (a una o ambas por cero), el botón queda siempre habilitado y permite avanzar.</w:t>
+      </w:r>
+    </w:p>
+    <w:p>
+      <w:pPr>
+        <w:autoSpaceDE w:val="0"/>
+        <w:autoSpaceDN w:val="0"/>
+        <w:adjustRightInd w:val="0"/>
+        <w:spacing w:after="0" w:line="240" w:lineRule="auto"/>
+        <w:rPr>
+          <w:rFonts w:ascii="Arial" w:hAnsi="Arial" w:cs="Arial"/>
+          <w:sz w:val="24"/>
+          <w:szCs w:val="24"/>
+        </w:rPr>
+      </w:pPr>
+      <w:r>
+        <w:rPr>
+          <w:rFonts w:ascii="Arial" w:hAnsi="Arial" w:cs="Arial"/>
+          <w:b/>
+          <w:sz w:val="24"/>
+          <w:szCs w:val="24"/>
+        </w:rPr>
+        <w:lastRenderedPageBreak/>
+        <w:t>-</w:t>
+      </w:r>
+      <w:r>
+        <w:rPr>
+          <w:rFonts w:ascii="Arial" w:hAnsi="Arial" w:cs="Arial"/>
+          <w:b/>
+          <w:sz w:val="24"/>
+          <w:szCs w:val="24"/>
+        </w:rPr>
+        <w:t>Observación:</w:t>
+      </w:r>
+      <w:r>
+        <w:rPr>
+          <w:rFonts w:ascii="Arial" w:hAnsi="Arial" w:cs="Arial"/>
+          <w:sz w:val="24"/>
+          <w:szCs w:val="24"/>
+        </w:rPr>
+        <w:t xml:space="preserve"> Los siguientes campos son de longitud corta (extenderla porque el error de </w:t>
+      </w:r>
+      <w:proofErr w:type="spellStart"/>
+      <w:r>
+        <w:rPr>
+          <w:rFonts w:ascii="Arial" w:hAnsi="Arial" w:cs="Arial"/>
+          <w:sz w:val="24"/>
+          <w:szCs w:val="24"/>
+        </w:rPr>
+        <w:t>mySql</w:t>
+      </w:r>
+      <w:proofErr w:type="spellEnd"/>
+      <w:r>
+        <w:rPr>
+          <w:rFonts w:ascii="Arial" w:hAnsi="Arial" w:cs="Arial"/>
+          <w:sz w:val="24"/>
+          <w:szCs w:val="24"/>
+        </w:rPr>
+        <w:t xml:space="preserve"> es que no la reconoce como tipo </w:t>
+      </w:r>
+      <w:proofErr w:type="spellStart"/>
+      <w:r>
+        <w:rPr>
+          <w:rFonts w:ascii="Arial" w:hAnsi="Arial" w:cs="Arial"/>
+          <w:sz w:val="24"/>
+          <w:szCs w:val="24"/>
+        </w:rPr>
+        <w:t>Text</w:t>
+      </w:r>
+      <w:proofErr w:type="spellEnd"/>
+      <w:r>
+        <w:rPr>
+          <w:rFonts w:ascii="Arial" w:hAnsi="Arial" w:cs="Arial"/>
+          <w:sz w:val="24"/>
+          <w:szCs w:val="24"/>
+        </w:rPr>
+        <w:t>, aunque si figura de esa manera).</w:t>
+      </w:r>
+    </w:p>
+    <w:p>
+      <w:pPr>
+        <w:autoSpaceDE w:val="0"/>
+        <w:autoSpaceDN w:val="0"/>
+        <w:adjustRightInd w:val="0"/>
+        <w:spacing w:after="0" w:line="240" w:lineRule="auto"/>
+        <w:rPr>
+          <w:rFonts w:ascii="Arial" w:hAnsi="Arial" w:cs="Arial"/>
+          <w:sz w:val="24"/>
+          <w:szCs w:val="24"/>
+        </w:rPr>
+      </w:pPr>
+    </w:p>
+    <w:p>
+      <w:pPr>
+        <w:autoSpaceDE w:val="0"/>
+        <w:autoSpaceDN w:val="0"/>
+        <w:adjustRightInd w:val="0"/>
+        <w:spacing w:after="0" w:line="240" w:lineRule="auto"/>
+        <w:rPr>
+          <w:rFonts w:ascii="Arial" w:hAnsi="Arial" w:cs="Arial"/>
+          <w:sz w:val="24"/>
+          <w:szCs w:val="24"/>
+        </w:rPr>
+      </w:pPr>
+      <w:r>
+        <w:rPr>
+          <w:rFonts w:ascii="Arial" w:hAnsi="Arial" w:cs="Arial"/>
+          <w:sz w:val="24"/>
+          <w:szCs w:val="24"/>
+        </w:rPr>
+        <w:t>-Regularización presencial</w:t>
+      </w:r>
+    </w:p>
+    <w:p>
+      <w:pPr>
+        <w:autoSpaceDE w:val="0"/>
+        <w:autoSpaceDN w:val="0"/>
+        <w:adjustRightInd w:val="0"/>
+        <w:spacing w:after="0" w:line="240" w:lineRule="auto"/>
+        <w:rPr>
+          <w:rFonts w:ascii="Arial" w:hAnsi="Arial" w:cs="Arial"/>
+          <w:sz w:val="24"/>
+          <w:szCs w:val="24"/>
+        </w:rPr>
+      </w:pPr>
+      <w:r>
+        <w:rPr>
+          <w:rFonts w:ascii="Arial" w:hAnsi="Arial" w:cs="Arial"/>
+          <w:sz w:val="24"/>
+          <w:szCs w:val="24"/>
+        </w:rPr>
+        <w:t>-Aprobación presencial</w:t>
+      </w:r>
+    </w:p>
+    <w:p>
+      <w:pPr>
+        <w:autoSpaceDE w:val="0"/>
+        <w:autoSpaceDN w:val="0"/>
+        <w:adjustRightInd w:val="0"/>
+        <w:spacing w:after="0" w:line="240" w:lineRule="auto"/>
+        <w:rPr>
+          <w:rFonts w:ascii="Arial" w:hAnsi="Arial" w:cs="Arial"/>
+          <w:sz w:val="24"/>
+          <w:szCs w:val="24"/>
+        </w:rPr>
+      </w:pPr>
+    </w:p>
+    <w:p>
+      <w:pPr>
+        <w:autoSpaceDE w:val="0"/>
+        <w:autoSpaceDN w:val="0"/>
+        <w:adjustRightInd w:val="0"/>
+        <w:spacing w:after="0" w:line="240" w:lineRule="auto"/>
+        <w:rPr>
+          <w:rFonts w:ascii="Arial" w:hAnsi="Arial" w:cs="Arial"/>
+          <w:sz w:val="24"/>
+          <w:szCs w:val="24"/>
+        </w:rPr>
+      </w:pPr>
+      <w:r>
+        <w:rPr>
+          <w:rFonts w:ascii="Arial" w:hAnsi="Arial" w:cs="Arial"/>
+          <w:sz w:val="24"/>
+          <w:szCs w:val="24"/>
+        </w:rPr>
+        <w:t xml:space="preserve">En estas dos solo entra un renglón nada mas... en las demás entran aproximadamente 4 renglones (Primer párrafo del </w:t>
+      </w:r>
+      <w:proofErr w:type="spellStart"/>
+      <w:r>
+        <w:rPr>
+          <w:rFonts w:ascii="Arial" w:hAnsi="Arial" w:cs="Arial"/>
+          <w:sz w:val="24"/>
+          <w:szCs w:val="24"/>
+        </w:rPr>
+        <w:t>Lorem</w:t>
+      </w:r>
+      <w:proofErr w:type="spellEnd"/>
+      <w:r>
+        <w:rPr>
+          <w:rFonts w:ascii="Arial" w:hAnsi="Arial" w:cs="Arial"/>
+          <w:sz w:val="24"/>
+          <w:szCs w:val="24"/>
+        </w:rPr>
+        <w:t xml:space="preserve"> </w:t>
+      </w:r>
+      <w:proofErr w:type="spellStart"/>
+      <w:r>
+        <w:rPr>
+          <w:rFonts w:ascii="Arial" w:hAnsi="Arial" w:cs="Arial"/>
+          <w:sz w:val="24"/>
+          <w:szCs w:val="24"/>
+        </w:rPr>
+        <w:t>Ipsum</w:t>
+      </w:r>
+      <w:proofErr w:type="spellEnd"/>
+      <w:r>
+        <w:rPr>
+          <w:rFonts w:ascii="Arial" w:hAnsi="Arial" w:cs="Arial"/>
+          <w:sz w:val="24"/>
+          <w:szCs w:val="24"/>
+        </w:rPr>
+        <w:t>).</w:t>
+      </w:r>
+    </w:p>
+    <w:p>
+      <w:pPr>
+        <w:autoSpaceDE w:val="0"/>
+        <w:autoSpaceDN w:val="0"/>
+        <w:adjustRightInd w:val="0"/>
+        <w:spacing w:after="0" w:line="240" w:lineRule="auto"/>
+        <w:rPr>
+          <w:rFonts w:ascii="Arial" w:hAnsi="Arial" w:cs="Arial"/>
+          <w:sz w:val="24"/>
+          <w:szCs w:val="24"/>
+        </w:rPr>
+      </w:pPr>
+    </w:p>
+    <w:p>
+      <w:pPr>
+        <w:autoSpaceDE w:val="0"/>
+        <w:autoSpaceDN w:val="0"/>
+        <w:adjustRightInd w:val="0"/>
+        <w:spacing w:after="0" w:line="240" w:lineRule="auto"/>
+        <w:rPr>
+          <w:rFonts w:ascii="Arial" w:hAnsi="Arial" w:cs="Arial"/>
+          <w:sz w:val="24"/>
+          <w:szCs w:val="24"/>
+        </w:rPr>
+      </w:pPr>
+      <w:r>
+        <w:rPr>
+          <w:rFonts w:ascii="Arial" w:hAnsi="Arial" w:cs="Arial"/>
+          <w:sz w:val="24"/>
+          <w:szCs w:val="24"/>
+        </w:rPr>
+        <w:t>Ver si a ustedes les sucede lo mismo.</w:t>
+      </w:r>
+    </w:p>
+    <w:p>
+      <w:pPr>
+        <w:autoSpaceDE w:val="0"/>
+        <w:autoSpaceDN w:val="0"/>
+        <w:adjustRightInd w:val="0"/>
+        <w:spacing w:after="0" w:line="240" w:lineRule="auto"/>
+        <w:rPr>
+          <w:rFonts w:ascii="Arial" w:hAnsi="Arial" w:cs="Arial"/>
+          <w:sz w:val="24"/>
+          <w:szCs w:val="24"/>
+        </w:rPr>
+      </w:pPr>
+    </w:p>
+    <w:p>
+      <w:pPr>
+        <w:autoSpaceDE w:val="0"/>
+        <w:autoSpaceDN w:val="0"/>
+        <w:adjustRightInd w:val="0"/>
+        <w:spacing w:after="0" w:line="240" w:lineRule="auto"/>
+        <w:rPr>
+          <w:rFonts w:ascii="Arial" w:hAnsi="Arial" w:cs="Arial"/>
+          <w:sz w:val="24"/>
+          <w:szCs w:val="24"/>
+        </w:rPr>
+      </w:pPr>
+    </w:p>
+    <w:p>
+      <w:pPr>
+        <w:autoSpaceDE w:val="0"/>
+        <w:autoSpaceDN w:val="0"/>
+        <w:adjustRightInd w:val="0"/>
+        <w:spacing w:after="0" w:line="240" w:lineRule="auto"/>
+        <w:rPr>
+          <w:rFonts w:ascii="Arial" w:hAnsi="Arial" w:cs="Arial"/>
+          <w:sz w:val="24"/>
+          <w:szCs w:val="24"/>
+        </w:rPr>
+      </w:pPr>
+    </w:p>
+    <w:p>
+      <w:pPr>
+        <w:autoSpaceDE w:val="0"/>
+        <w:autoSpaceDN w:val="0"/>
+        <w:adjustRightInd w:val="0"/>
+        <w:spacing w:after="0" w:line="240" w:lineRule="auto"/>
+        <w:rPr>
+          <w:rFonts w:ascii="Arial" w:hAnsi="Arial" w:cs="Arial"/>
+          <w:sz w:val="24"/>
+          <w:szCs w:val="24"/>
+        </w:rPr>
+      </w:pPr>
+      <w:r>
+        <w:rPr>
+          <w:rFonts w:ascii="Arial" w:hAnsi="Arial" w:cs="Arial"/>
+          <w:b/>
+          <w:sz w:val="24"/>
+          <w:szCs w:val="24"/>
+        </w:rPr>
+        <w:t>-</w:t>
+      </w:r>
+      <w:r>
+        <w:rPr>
+          <w:rFonts w:ascii="Arial" w:hAnsi="Arial" w:cs="Arial"/>
+          <w:b/>
+          <w:sz w:val="24"/>
+          <w:szCs w:val="24"/>
+        </w:rPr>
+        <w:t>Nota:</w:t>
+      </w:r>
+      <w:r>
+        <w:rPr>
+          <w:rFonts w:ascii="Arial" w:hAnsi="Arial" w:cs="Arial"/>
+          <w:sz w:val="24"/>
+          <w:szCs w:val="24"/>
+        </w:rPr>
+        <w:t xml:space="preserve"> Cuando quiero crear un nuevo programa de Sistemas Operativos, cuando le pongo continuar más tarde, es como que no se carga... no aparece como los demás, en el estado de desaprobado, pero figura como no cargado, a pesar de que si se carga en la BD.</w:t>
+      </w:r>
+    </w:p>
+    <w:p>
+      <w:pPr>
+        <w:autoSpaceDE w:val="0"/>
+        <w:autoSpaceDN w:val="0"/>
+        <w:adjustRightInd w:val="0"/>
+        <w:spacing w:after="0" w:line="240" w:lineRule="auto"/>
+        <w:rPr>
+          <w:rFonts w:ascii="Courier New" w:hAnsi="Courier New" w:cs="Courier New"/>
+        </w:rPr>
+      </w:pPr>
+    </w:p>
+    <w:p>
+      <w:pPr>
+        <w:autoSpaceDE w:val="0"/>
+        <w:autoSpaceDN w:val="0"/>
+        <w:adjustRightInd w:val="0"/>
+        <w:spacing w:after="0" w:line="240" w:lineRule="auto"/>
+        <w:rPr>
+          <w:rFonts w:ascii="Courier New" w:hAnsi="Courier New" w:cs="Courier New"/>
+        </w:rPr>
+      </w:pPr>
+    </w:p>
+    <w:p>
+      <w:pPr>
+        <w:autoSpaceDE w:val="0"/>
+        <w:autoSpaceDN w:val="0"/>
+        <w:adjustRightInd w:val="0"/>
+        <w:spacing w:after="0" w:line="240" w:lineRule="auto"/>
+        <w:rPr>
+          <w:rFonts w:ascii="Courier New" w:hAnsi="Courier New" w:cs="Courier New"/>
+        </w:rPr>
+      </w:pPr>
+    </w:p>
+    <w:p>
+      <w:pPr>
+        <w:autoSpaceDE w:val="0"/>
+        <w:autoSpaceDN w:val="0"/>
+        <w:adjustRightInd w:val="0"/>
+        <w:spacing w:after="0" w:line="240" w:lineRule="auto"/>
+        <w:rPr>
+          <w:rFonts w:ascii="Courier New" w:hAnsi="Courier New" w:cs="Courier New"/>
+        </w:rPr>
+      </w:pPr>
+    </w:p>
+    <w:p>
+      <w:pPr>
+        <w:autoSpaceDE w:val="0"/>
+        <w:autoSpaceDN w:val="0"/>
+        <w:adjustRightInd w:val="0"/>
+        <w:spacing w:after="0" w:line="240" w:lineRule="auto"/>
+        <w:rPr>
+          <w:rFonts w:ascii="Courier New" w:hAnsi="Courier New" w:cs="Courier New"/>
+        </w:rPr>
+      </w:pPr>
+    </w:p>
+    <w:p>
+      <w:pPr>
+        <w:autoSpaceDE w:val="0"/>
+        <w:autoSpaceDN w:val="0"/>
+        <w:adjustRightInd w:val="0"/>
+        <w:spacing w:after="0" w:line="240" w:lineRule="auto"/>
+        <w:rPr>
+          <w:rFonts w:ascii="Courier New" w:hAnsi="Courier New" w:cs="Courier New"/>
+        </w:rPr>
+      </w:pPr>
+    </w:p>
+    <w:p>
+      <w:pPr>
+        <w:rPr>
+          <w:rFonts w:ascii="Arial" w:hAnsi="Arial" w:cs="Arial"/>
+          <w:b/>
+          <w:sz w:val="24"/>
+          <w:szCs w:val="24"/>
+        </w:rPr>
+      </w:pPr>
+      <w:r>
+        <w:rPr>
+          <w:rFonts w:ascii="Arial" w:hAnsi="Arial" w:cs="Arial"/>
+          <w:b/>
+          <w:sz w:val="24"/>
+          <w:szCs w:val="24"/>
+        </w:rPr>
+        <w:t>-Correspondiente al Modificar</w:t>
+      </w:r>
+      <w:r>
+        <w:rPr>
+          <w:rFonts w:ascii="Arial" w:hAnsi="Arial" w:cs="Arial"/>
+          <w:b/>
+          <w:sz w:val="24"/>
+          <w:szCs w:val="24"/>
+        </w:rPr>
+        <w:t xml:space="preserve"> Programa: </w:t>
+      </w:r>
+    </w:p>
+    <w:p>
+      <w:pPr>
+        <w:autoSpaceDE w:val="0"/>
+        <w:autoSpaceDN w:val="0"/>
+        <w:adjustRightInd w:val="0"/>
+        <w:spacing w:after="0" w:line="240" w:lineRule="auto"/>
+        <w:rPr>
+          <w:rFonts w:ascii="Courier New" w:hAnsi="Courier New" w:cs="Courier New"/>
+        </w:rPr>
+      </w:pPr>
+    </w:p>
+    <w:p>
+      <w:pPr>
+        <w:autoSpaceDE w:val="0"/>
+        <w:autoSpaceDN w:val="0"/>
+        <w:adjustRightInd w:val="0"/>
+        <w:spacing w:after="0" w:line="240" w:lineRule="auto"/>
+        <w:rPr>
+          <w:rFonts w:ascii="Arial" w:hAnsi="Arial" w:cs="Arial"/>
+          <w:sz w:val="24"/>
+          <w:szCs w:val="24"/>
+        </w:rPr>
+      </w:pPr>
+      <w:r>
+        <w:rPr>
+          <w:rFonts w:ascii="Arial" w:hAnsi="Arial" w:cs="Arial"/>
+          <w:b/>
+          <w:sz w:val="24"/>
+          <w:szCs w:val="24"/>
+        </w:rPr>
+        <w:t>-</w:t>
+      </w:r>
+      <w:r>
+        <w:rPr>
+          <w:rFonts w:ascii="Arial" w:hAnsi="Arial" w:cs="Arial"/>
+          <w:b/>
+          <w:sz w:val="24"/>
+          <w:szCs w:val="24"/>
+        </w:rPr>
+        <w:t>Error:</w:t>
+      </w:r>
+      <w:r>
+        <w:rPr>
+          <w:rFonts w:ascii="Arial" w:hAnsi="Arial" w:cs="Arial"/>
+          <w:sz w:val="24"/>
+          <w:szCs w:val="24"/>
+        </w:rPr>
+        <w:t xml:space="preserve"> Si yo cambio las horas teoría y horas práctica por cero (a cualquiera o ambas, es lo mismo), el botón siguiente permanece habilitado y me permite continuar. </w:t>
+      </w:r>
+    </w:p>
+    <w:p>
+      <w:pPr>
+        <w:autoSpaceDE w:val="0"/>
+        <w:autoSpaceDN w:val="0"/>
+        <w:adjustRightInd w:val="0"/>
+        <w:spacing w:after="0" w:line="240" w:lineRule="auto"/>
+        <w:rPr>
+          <w:rFonts w:ascii="Arial" w:hAnsi="Arial" w:cs="Arial"/>
+          <w:sz w:val="24"/>
+          <w:szCs w:val="24"/>
+        </w:rPr>
+      </w:pPr>
+      <w:r>
+        <w:rPr>
+          <w:rFonts w:ascii="Arial" w:hAnsi="Arial" w:cs="Arial"/>
+          <w:sz w:val="24"/>
+          <w:szCs w:val="24"/>
+        </w:rPr>
+        <w:t>Al finalizar presionas el botón guardar y te muestra un mensaje de confirmación exitoso de que el programa se guardo correctamente (si, se guarda correctamente en la BD pero con las horas semanales distintas al plan).</w:t>
+      </w:r>
+    </w:p>
+    <w:p>
+      <w:pPr>
+        <w:autoSpaceDE w:val="0"/>
+        <w:autoSpaceDN w:val="0"/>
+        <w:adjustRightInd w:val="0"/>
+        <w:spacing w:after="0" w:line="240" w:lineRule="auto"/>
+        <w:rPr>
+          <w:rFonts w:ascii="Arial" w:hAnsi="Arial" w:cs="Arial"/>
+          <w:sz w:val="24"/>
+          <w:szCs w:val="24"/>
+        </w:rPr>
+      </w:pPr>
+    </w:p>
+    <w:p>
+      <w:pPr>
+        <w:autoSpaceDE w:val="0"/>
+        <w:autoSpaceDN w:val="0"/>
+        <w:adjustRightInd w:val="0"/>
+        <w:spacing w:after="0" w:line="240" w:lineRule="auto"/>
+        <w:rPr>
+          <w:rFonts w:ascii="Arial" w:hAnsi="Arial" w:cs="Arial"/>
+          <w:sz w:val="24"/>
+          <w:szCs w:val="24"/>
+        </w:rPr>
+      </w:pPr>
+    </w:p>
+    <w:p>
+      <w:pPr>
+        <w:autoSpaceDE w:val="0"/>
+        <w:autoSpaceDN w:val="0"/>
+        <w:adjustRightInd w:val="0"/>
+        <w:spacing w:after="0" w:line="240" w:lineRule="auto"/>
+        <w:rPr>
+          <w:rFonts w:ascii="Arial" w:hAnsi="Arial" w:cs="Arial"/>
+          <w:sz w:val="24"/>
+          <w:szCs w:val="24"/>
+        </w:rPr>
+      </w:pPr>
+    </w:p>
+    <w:p>
+      <w:pPr>
+        <w:autoSpaceDE w:val="0"/>
+        <w:autoSpaceDN w:val="0"/>
+        <w:adjustRightInd w:val="0"/>
+        <w:spacing w:after="0" w:line="240" w:lineRule="auto"/>
+        <w:rPr>
+          <w:rFonts w:ascii="Arial" w:hAnsi="Arial" w:cs="Arial"/>
+          <w:sz w:val="24"/>
+          <w:szCs w:val="24"/>
+        </w:rPr>
+      </w:pPr>
+      <w:r>
+        <w:rPr>
+          <w:rFonts w:ascii="Arial" w:hAnsi="Arial" w:cs="Arial"/>
+          <w:b/>
+          <w:sz w:val="24"/>
+          <w:szCs w:val="24"/>
+        </w:rPr>
+        <w:t>-</w:t>
+      </w:r>
+      <w:r>
+        <w:rPr>
+          <w:rFonts w:ascii="Arial" w:hAnsi="Arial" w:cs="Arial"/>
+          <w:b/>
+          <w:sz w:val="24"/>
+          <w:szCs w:val="24"/>
+        </w:rPr>
+        <w:t>Error:</w:t>
+      </w:r>
+      <w:r>
+        <w:rPr>
+          <w:rFonts w:ascii="Arial" w:hAnsi="Arial" w:cs="Arial"/>
+          <w:sz w:val="24"/>
+          <w:szCs w:val="24"/>
+        </w:rPr>
+        <w:t xml:space="preserve"> En todos los campos obligatorios al modificarlos y dejarlos vacios, se permiten guardar los cambios (falta validar).</w:t>
+      </w:r>
+    </w:p>
+    <w:p>
+      <w:pPr>
+        <w:autoSpaceDE w:val="0"/>
+        <w:autoSpaceDN w:val="0"/>
+        <w:adjustRightInd w:val="0"/>
+        <w:spacing w:after="0" w:line="240" w:lineRule="auto"/>
+        <w:rPr>
+          <w:rFonts w:ascii="Arial" w:hAnsi="Arial" w:cs="Arial"/>
+          <w:sz w:val="24"/>
+          <w:szCs w:val="24"/>
+        </w:rPr>
+      </w:pPr>
+    </w:p>
+    <w:p>
+      <w:pPr>
+        <w:autoSpaceDE w:val="0"/>
+        <w:autoSpaceDN w:val="0"/>
+        <w:adjustRightInd w:val="0"/>
+        <w:spacing w:after="0" w:line="240" w:lineRule="auto"/>
+        <w:rPr>
+          <w:rFonts w:ascii="Arial" w:hAnsi="Arial" w:cs="Arial"/>
+          <w:sz w:val="24"/>
+          <w:szCs w:val="24"/>
+        </w:rPr>
+      </w:pPr>
+    </w:p>
+    <w:p>
+      <w:pPr>
+        <w:autoSpaceDE w:val="0"/>
+        <w:autoSpaceDN w:val="0"/>
+        <w:adjustRightInd w:val="0"/>
+        <w:spacing w:after="0" w:line="240" w:lineRule="auto"/>
+        <w:rPr>
+          <w:rFonts w:ascii="Arial" w:hAnsi="Arial" w:cs="Arial"/>
+          <w:sz w:val="24"/>
+          <w:szCs w:val="24"/>
+        </w:rPr>
+      </w:pPr>
+    </w:p>
+    <w:p>
+      <w:pPr>
+        <w:autoSpaceDE w:val="0"/>
+        <w:autoSpaceDN w:val="0"/>
+        <w:adjustRightInd w:val="0"/>
+        <w:spacing w:after="0" w:line="240" w:lineRule="auto"/>
+        <w:rPr>
+          <w:rFonts w:ascii="Arial" w:hAnsi="Arial" w:cs="Arial"/>
+          <w:sz w:val="24"/>
+          <w:szCs w:val="24"/>
+        </w:rPr>
+      </w:pPr>
+    </w:p>
+    <w:p>
+      <w:pPr>
+        <w:autoSpaceDE w:val="0"/>
+        <w:autoSpaceDN w:val="0"/>
+        <w:adjustRightInd w:val="0"/>
+        <w:spacing w:after="0" w:line="240" w:lineRule="auto"/>
+        <w:rPr>
+          <w:rFonts w:ascii="Arial" w:hAnsi="Arial" w:cs="Arial"/>
+          <w:sz w:val="24"/>
+          <w:szCs w:val="24"/>
+        </w:rPr>
+      </w:pPr>
+      <w:r>
+        <w:rPr>
+          <w:rFonts w:ascii="Arial" w:hAnsi="Arial" w:cs="Arial"/>
+          <w:b/>
+          <w:sz w:val="24"/>
+          <w:szCs w:val="24"/>
+        </w:rPr>
+        <w:t>-</w:t>
+      </w:r>
+      <w:r>
+        <w:rPr>
+          <w:rFonts w:ascii="Arial" w:hAnsi="Arial" w:cs="Arial"/>
+          <w:b/>
+          <w:sz w:val="24"/>
+          <w:szCs w:val="24"/>
+        </w:rPr>
+        <w:t>Error:</w:t>
+      </w:r>
+      <w:r>
+        <w:rPr>
+          <w:rFonts w:ascii="Arial" w:hAnsi="Arial" w:cs="Arial"/>
+          <w:sz w:val="24"/>
+          <w:szCs w:val="24"/>
+        </w:rPr>
+        <w:t xml:space="preserve"> En la modificación de programa, el botón "Guardar" contiene errores</w:t>
+      </w:r>
+    </w:p>
+    <w:p>
+      <w:pPr>
+        <w:autoSpaceDE w:val="0"/>
+        <w:autoSpaceDN w:val="0"/>
+        <w:adjustRightInd w:val="0"/>
+        <w:spacing w:after="0" w:line="240" w:lineRule="auto"/>
+        <w:rPr>
+          <w:rFonts w:ascii="Arial" w:hAnsi="Arial" w:cs="Arial"/>
+          <w:sz w:val="24"/>
+          <w:szCs w:val="24"/>
+        </w:rPr>
+      </w:pPr>
+    </w:p>
+    <w:p>
+      <w:pPr>
+        <w:autoSpaceDE w:val="0"/>
+        <w:autoSpaceDN w:val="0"/>
+        <w:adjustRightInd w:val="0"/>
+        <w:spacing w:after="0" w:line="240" w:lineRule="auto"/>
+        <w:rPr>
+          <w:rFonts w:ascii="Arial" w:hAnsi="Arial" w:cs="Arial"/>
+          <w:sz w:val="24"/>
+          <w:szCs w:val="24"/>
+        </w:rPr>
+      </w:pPr>
+      <w:r>
+        <w:rPr>
+          <w:rFonts w:ascii="Arial" w:hAnsi="Arial" w:cs="Arial"/>
+          <w:sz w:val="24"/>
+          <w:szCs w:val="24"/>
+        </w:rPr>
+        <w:t>Condición: Todos los campos obligatorios se encuentran incompletos.</w:t>
+      </w:r>
+    </w:p>
+    <w:p>
+      <w:pPr>
+        <w:autoSpaceDE w:val="0"/>
+        <w:autoSpaceDN w:val="0"/>
+        <w:adjustRightInd w:val="0"/>
+        <w:spacing w:after="0" w:line="240" w:lineRule="auto"/>
+        <w:rPr>
+          <w:rFonts w:ascii="Courier New" w:hAnsi="Courier New" w:cs="Courier New"/>
+        </w:rPr>
+      </w:pPr>
+    </w:p>
+    <w:p>
+      <w:pPr>
+        <w:autoSpaceDE w:val="0"/>
+        <w:autoSpaceDN w:val="0"/>
+        <w:adjustRightInd w:val="0"/>
+        <w:spacing w:after="0" w:line="240" w:lineRule="auto"/>
+        <w:rPr>
+          <w:rFonts w:ascii="Arial" w:hAnsi="Arial" w:cs="Arial"/>
+          <w:sz w:val="24"/>
+          <w:szCs w:val="24"/>
+        </w:rPr>
+      </w:pPr>
+      <w:r>
+        <w:rPr>
+          <w:rFonts w:ascii="Arial" w:hAnsi="Arial" w:cs="Arial"/>
+          <w:sz w:val="24"/>
+          <w:szCs w:val="24"/>
+        </w:rPr>
+        <w:lastRenderedPageBreak/>
+        <w:t>resultado esperado: El botón valide que los campos obligatorios se encuentran sin completar y notifique al usuario, listando cuales son las secciones del programa que se encuentran incompletos. No permita guardar los cambios del programa.</w:t>
+      </w:r>
+    </w:p>
+    <w:p>
+      <w:pPr>
+        <w:autoSpaceDE w:val="0"/>
+        <w:autoSpaceDN w:val="0"/>
+        <w:adjustRightInd w:val="0"/>
+        <w:spacing w:after="0" w:line="240" w:lineRule="auto"/>
+        <w:rPr>
+          <w:rFonts w:ascii="Arial" w:hAnsi="Arial" w:cs="Arial"/>
+          <w:sz w:val="24"/>
+          <w:szCs w:val="24"/>
+        </w:rPr>
+      </w:pPr>
+    </w:p>
+    <w:p>
+      <w:pPr>
+        <w:autoSpaceDE w:val="0"/>
+        <w:autoSpaceDN w:val="0"/>
+        <w:adjustRightInd w:val="0"/>
+        <w:spacing w:after="0" w:line="240" w:lineRule="auto"/>
+        <w:rPr>
+          <w:rFonts w:ascii="Arial" w:hAnsi="Arial" w:cs="Arial"/>
+          <w:sz w:val="24"/>
+          <w:szCs w:val="24"/>
+        </w:rPr>
+      </w:pPr>
+      <w:r>
+        <w:rPr>
+          <w:rFonts w:ascii="Arial" w:hAnsi="Arial" w:cs="Arial"/>
+          <w:sz w:val="24"/>
+          <w:szCs w:val="24"/>
+        </w:rPr>
+        <w:t>resultado obtenido: Insatisfactorio.</w:t>
+      </w:r>
+    </w:p>
+    <w:p>
+      <w:pPr>
+        <w:autoSpaceDE w:val="0"/>
+        <w:autoSpaceDN w:val="0"/>
+        <w:adjustRightInd w:val="0"/>
+        <w:spacing w:after="0" w:line="240" w:lineRule="auto"/>
+        <w:rPr>
+          <w:rFonts w:ascii="Arial" w:hAnsi="Arial" w:cs="Arial"/>
+          <w:sz w:val="24"/>
+          <w:szCs w:val="24"/>
+        </w:rPr>
+      </w:pPr>
+      <w:r>
+        <w:rPr>
+          <w:rFonts w:ascii="Arial" w:hAnsi="Arial" w:cs="Arial"/>
+          <w:sz w:val="24"/>
+          <w:szCs w:val="24"/>
+        </w:rPr>
+        <w:t>No se ha notificado al usuario, indicando mediante un listado cuales son las secciones que se encuentran incompletas.</w:t>
+      </w:r>
+    </w:p>
+    <w:p>
+      <w:pPr>
+        <w:autoSpaceDE w:val="0"/>
+        <w:autoSpaceDN w:val="0"/>
+        <w:adjustRightInd w:val="0"/>
+        <w:spacing w:after="0" w:line="240" w:lineRule="auto"/>
+        <w:rPr>
+          <w:rFonts w:ascii="Arial" w:hAnsi="Arial" w:cs="Arial"/>
+          <w:sz w:val="24"/>
+          <w:szCs w:val="24"/>
+        </w:rPr>
+      </w:pPr>
+      <w:r>
+        <w:rPr>
+          <w:rFonts w:ascii="Arial" w:hAnsi="Arial" w:cs="Arial"/>
+          <w:sz w:val="24"/>
+          <w:szCs w:val="24"/>
+        </w:rPr>
+        <w:t xml:space="preserve">Se guardaron los cambios del programa con los campos vacíos. </w:t>
+      </w:r>
+    </w:p>
+    <w:p>
+      <w:pPr>
+        <w:autoSpaceDE w:val="0"/>
+        <w:autoSpaceDN w:val="0"/>
+        <w:adjustRightInd w:val="0"/>
+        <w:spacing w:after="0" w:line="240" w:lineRule="auto"/>
+        <w:rPr>
+          <w:rFonts w:ascii="Courier New" w:hAnsi="Courier New" w:cs="Courier New"/>
+        </w:rPr>
+      </w:pPr>
+    </w:p>
+    <w:p>
+      <w:pPr>
+        <w:autoSpaceDE w:val="0"/>
+        <w:autoSpaceDN w:val="0"/>
+        <w:adjustRightInd w:val="0"/>
+        <w:spacing w:after="0" w:line="240" w:lineRule="auto"/>
+        <w:rPr>
+          <w:rFonts w:ascii="Courier New" w:hAnsi="Courier New" w:cs="Courier New"/>
+        </w:rPr>
+      </w:pPr>
+    </w:p>
+    <w:p>
+      <w:pPr>
+        <w:autoSpaceDE w:val="0"/>
+        <w:autoSpaceDN w:val="0"/>
+        <w:adjustRightInd w:val="0"/>
+        <w:spacing w:after="0" w:line="240" w:lineRule="auto"/>
+        <w:rPr>
+          <w:rFonts w:ascii="Arial" w:hAnsi="Arial" w:cs="Arial"/>
+          <w:sz w:val="24"/>
+          <w:szCs w:val="24"/>
+        </w:rPr>
+      </w:pPr>
+    </w:p>
+    <w:p>
+      <w:pPr>
+        <w:autoSpaceDE w:val="0"/>
+        <w:autoSpaceDN w:val="0"/>
+        <w:adjustRightInd w:val="0"/>
+        <w:spacing w:after="0" w:line="240" w:lineRule="auto"/>
+        <w:rPr>
+          <w:rFonts w:ascii="Arial" w:hAnsi="Arial" w:cs="Arial"/>
+          <w:sz w:val="24"/>
+          <w:szCs w:val="24"/>
+        </w:rPr>
+      </w:pPr>
+    </w:p>
+    <w:p>
+      <w:pPr>
+        <w:autoSpaceDE w:val="0"/>
+        <w:autoSpaceDN w:val="0"/>
+        <w:adjustRightInd w:val="0"/>
+        <w:spacing w:after="0" w:line="240" w:lineRule="auto"/>
+        <w:rPr>
+          <w:rFonts w:ascii="Arial" w:hAnsi="Arial" w:cs="Arial"/>
+          <w:sz w:val="24"/>
+          <w:szCs w:val="24"/>
+        </w:rPr>
+      </w:pPr>
+    </w:p>
+    <w:p>
+      <w:pPr>
+        <w:autoSpaceDE w:val="0"/>
+        <w:autoSpaceDN w:val="0"/>
+        <w:adjustRightInd w:val="0"/>
+        <w:spacing w:after="0" w:line="240" w:lineRule="auto"/>
+        <w:rPr>
+          <w:rFonts w:ascii="Arial" w:hAnsi="Arial" w:cs="Arial"/>
+          <w:sz w:val="24"/>
+          <w:szCs w:val="24"/>
+        </w:rPr>
+      </w:pPr>
+      <w:r>
+        <w:rPr>
+          <w:rFonts w:ascii="Arial" w:hAnsi="Arial" w:cs="Arial"/>
+          <w:b/>
+          <w:sz w:val="24"/>
+          <w:szCs w:val="24"/>
+        </w:rPr>
+        <w:t>-</w:t>
+      </w:r>
+      <w:r>
+        <w:rPr>
+          <w:rFonts w:ascii="Arial" w:hAnsi="Arial" w:cs="Arial"/>
+          <w:b/>
+          <w:sz w:val="24"/>
+          <w:szCs w:val="24"/>
+        </w:rPr>
+        <w:t>Error:</w:t>
+      </w:r>
+      <w:r>
+        <w:rPr>
+          <w:rFonts w:ascii="Arial" w:hAnsi="Arial" w:cs="Arial"/>
+          <w:sz w:val="24"/>
+          <w:szCs w:val="24"/>
+        </w:rPr>
+        <w:t xml:space="preserve"> En la modificación de programa, el botón "Agregar Bibliografía" contiene errores</w:t>
+      </w:r>
+    </w:p>
+    <w:p>
+      <w:pPr>
+        <w:autoSpaceDE w:val="0"/>
+        <w:autoSpaceDN w:val="0"/>
+        <w:adjustRightInd w:val="0"/>
+        <w:spacing w:after="0" w:line="240" w:lineRule="auto"/>
+        <w:rPr>
+          <w:rFonts w:ascii="Arial" w:hAnsi="Arial" w:cs="Arial"/>
+          <w:sz w:val="24"/>
+          <w:szCs w:val="24"/>
+        </w:rPr>
+      </w:pPr>
+    </w:p>
+    <w:p>
+      <w:pPr>
+        <w:autoSpaceDE w:val="0"/>
+        <w:autoSpaceDN w:val="0"/>
+        <w:adjustRightInd w:val="0"/>
+        <w:spacing w:after="0" w:line="240" w:lineRule="auto"/>
+        <w:rPr>
+          <w:rFonts w:ascii="Arial" w:hAnsi="Arial" w:cs="Arial"/>
+          <w:sz w:val="24"/>
+          <w:szCs w:val="24"/>
+        </w:rPr>
+      </w:pPr>
+      <w:r>
+        <w:rPr>
+          <w:rFonts w:ascii="Arial" w:hAnsi="Arial" w:cs="Arial"/>
+          <w:sz w:val="24"/>
+          <w:szCs w:val="24"/>
+        </w:rPr>
+        <w:t>resultado esperado: El botón despliegue una nueva pantalla, la cual permita gestionar la bibliografía correspondiente mediante el alta, baja y modificación de la misma.</w:t>
+      </w:r>
+    </w:p>
+    <w:p>
+      <w:pPr>
+        <w:autoSpaceDE w:val="0"/>
+        <w:autoSpaceDN w:val="0"/>
+        <w:adjustRightInd w:val="0"/>
+        <w:spacing w:after="0" w:line="240" w:lineRule="auto"/>
+        <w:rPr>
+          <w:rFonts w:ascii="Arial" w:hAnsi="Arial" w:cs="Arial"/>
+          <w:sz w:val="24"/>
+          <w:szCs w:val="24"/>
+        </w:rPr>
+      </w:pPr>
+    </w:p>
+    <w:p>
+      <w:pPr>
+        <w:autoSpaceDE w:val="0"/>
+        <w:autoSpaceDN w:val="0"/>
+        <w:adjustRightInd w:val="0"/>
+        <w:spacing w:after="0" w:line="240" w:lineRule="auto"/>
+        <w:rPr>
+          <w:rFonts w:ascii="Arial" w:hAnsi="Arial" w:cs="Arial"/>
+          <w:sz w:val="24"/>
+          <w:szCs w:val="24"/>
+        </w:rPr>
+      </w:pPr>
+      <w:r>
+        <w:rPr>
+          <w:rFonts w:ascii="Arial" w:hAnsi="Arial" w:cs="Arial"/>
+          <w:sz w:val="24"/>
+          <w:szCs w:val="24"/>
+        </w:rPr>
+        <w:t>resultado obtenido: Insatisfactorio.</w:t>
+      </w:r>
+    </w:p>
+    <w:p>
+      <w:pPr>
+        <w:autoSpaceDE w:val="0"/>
+        <w:autoSpaceDN w:val="0"/>
+        <w:adjustRightInd w:val="0"/>
+        <w:spacing w:after="0" w:line="240" w:lineRule="auto"/>
+        <w:rPr>
+          <w:rFonts w:ascii="Arial" w:hAnsi="Arial" w:cs="Arial"/>
+          <w:sz w:val="24"/>
+          <w:szCs w:val="24"/>
+        </w:rPr>
+      </w:pPr>
+      <w:r>
+        <w:rPr>
+          <w:rFonts w:ascii="Arial" w:hAnsi="Arial" w:cs="Arial"/>
+          <w:sz w:val="24"/>
+          <w:szCs w:val="24"/>
+        </w:rPr>
+        <w:t>Error: El botón no cuenta con ninguna funcionalidad.</w:t>
+      </w:r>
+    </w:p>
+    <w:p>
+      <w:pPr>
+        <w:autoSpaceDE w:val="0"/>
+        <w:autoSpaceDN w:val="0"/>
+        <w:adjustRightInd w:val="0"/>
+        <w:spacing w:after="0" w:line="240" w:lineRule="auto"/>
+        <w:rPr>
+          <w:rFonts w:ascii="Courier New" w:hAnsi="Courier New" w:cs="Courier New"/>
+        </w:rPr>
+      </w:pPr>
+    </w:p>
+    <w:p>
+      <w:pPr>
+        <w:autoSpaceDE w:val="0"/>
+        <w:autoSpaceDN w:val="0"/>
+        <w:adjustRightInd w:val="0"/>
+        <w:spacing w:after="0" w:line="240" w:lineRule="auto"/>
+        <w:rPr>
+          <w:rFonts w:ascii="Courier New" w:hAnsi="Courier New" w:cs="Courier New"/>
+        </w:rPr>
+      </w:pPr>
+    </w:p>
+    <w:p>
+      <w:pPr>
+        <w:autoSpaceDE w:val="0"/>
+        <w:autoSpaceDN w:val="0"/>
+        <w:adjustRightInd w:val="0"/>
+        <w:spacing w:after="0" w:line="240" w:lineRule="auto"/>
+        <w:rPr>
+          <w:rFonts w:ascii="Courier New" w:hAnsi="Courier New" w:cs="Courier New"/>
+        </w:rPr>
+      </w:pPr>
+    </w:p>
+    <w:p>
+      <w:pPr>
+        <w:autoSpaceDE w:val="0"/>
+        <w:autoSpaceDN w:val="0"/>
+        <w:adjustRightInd w:val="0"/>
+        <w:spacing w:after="0" w:line="240" w:lineRule="auto"/>
+        <w:rPr>
+          <w:rFonts w:ascii="Courier New" w:hAnsi="Courier New" w:cs="Courier New"/>
+        </w:rPr>
+      </w:pPr>
+    </w:p>
+    <w:p>
+      <w:pPr>
+        <w:autoSpaceDE w:val="0"/>
+        <w:autoSpaceDN w:val="0"/>
+        <w:adjustRightInd w:val="0"/>
+        <w:spacing w:after="0" w:line="240" w:lineRule="auto"/>
+        <w:rPr>
+          <w:rFonts w:ascii="Arial" w:hAnsi="Arial" w:cs="Arial"/>
+          <w:sz w:val="24"/>
+          <w:szCs w:val="24"/>
+        </w:rPr>
+      </w:pPr>
+    </w:p>
+    <w:p>
+      <w:pPr>
+        <w:autoSpaceDE w:val="0"/>
+        <w:autoSpaceDN w:val="0"/>
+        <w:adjustRightInd w:val="0"/>
+        <w:spacing w:after="0" w:line="240" w:lineRule="auto"/>
+        <w:rPr>
+          <w:rFonts w:ascii="Arial" w:hAnsi="Arial" w:cs="Arial"/>
+          <w:sz w:val="24"/>
+          <w:szCs w:val="24"/>
+        </w:rPr>
+      </w:pPr>
+      <w:r>
+        <w:rPr>
+          <w:rFonts w:ascii="Arial" w:hAnsi="Arial" w:cs="Arial"/>
+          <w:b/>
+          <w:sz w:val="24"/>
+          <w:szCs w:val="24"/>
+        </w:rPr>
+        <w:t>-</w:t>
+      </w:r>
+      <w:r>
+        <w:rPr>
+          <w:rFonts w:ascii="Arial" w:hAnsi="Arial" w:cs="Arial"/>
+          <w:b/>
+          <w:sz w:val="24"/>
+          <w:szCs w:val="24"/>
+        </w:rPr>
+        <w:t>Error:</w:t>
+      </w:r>
+      <w:r>
+        <w:rPr>
+          <w:rFonts w:ascii="Arial" w:hAnsi="Arial" w:cs="Arial"/>
+          <w:sz w:val="24"/>
+          <w:szCs w:val="24"/>
+        </w:rPr>
+        <w:t xml:space="preserve"> En la modificación de programa, el botón "Continuar más tarde" contiene errores</w:t>
+      </w:r>
+    </w:p>
+    <w:p>
+      <w:pPr>
+        <w:autoSpaceDE w:val="0"/>
+        <w:autoSpaceDN w:val="0"/>
+        <w:adjustRightInd w:val="0"/>
+        <w:spacing w:after="0" w:line="240" w:lineRule="auto"/>
+        <w:rPr>
+          <w:rFonts w:ascii="Arial" w:hAnsi="Arial" w:cs="Arial"/>
+          <w:sz w:val="24"/>
+          <w:szCs w:val="24"/>
+        </w:rPr>
+      </w:pPr>
+    </w:p>
+    <w:p>
+      <w:pPr>
+        <w:autoSpaceDE w:val="0"/>
+        <w:autoSpaceDN w:val="0"/>
+        <w:adjustRightInd w:val="0"/>
+        <w:spacing w:after="0" w:line="240" w:lineRule="auto"/>
+        <w:rPr>
+          <w:rFonts w:ascii="Arial" w:hAnsi="Arial" w:cs="Arial"/>
+          <w:sz w:val="24"/>
+          <w:szCs w:val="24"/>
+        </w:rPr>
+      </w:pPr>
+      <w:r>
+        <w:rPr>
+          <w:rFonts w:ascii="Arial" w:hAnsi="Arial" w:cs="Arial"/>
+          <w:sz w:val="24"/>
+          <w:szCs w:val="24"/>
+        </w:rPr>
+        <w:t xml:space="preserve">resultado esperado: Se regrese a la pantalla principal Mis Asignaturas, permitiendo Gestionar la Bibliografía cuando el usuario desee y además el estado del programa debe figurar como "Cargando" y no debe ser enviado a revisión automáticamente al departamento Exactas. </w:t>
+      </w:r>
+    </w:p>
+    <w:p>
+      <w:pPr>
+        <w:autoSpaceDE w:val="0"/>
+        <w:autoSpaceDN w:val="0"/>
+        <w:adjustRightInd w:val="0"/>
+        <w:spacing w:after="0" w:line="240" w:lineRule="auto"/>
+        <w:rPr>
+          <w:rFonts w:ascii="Arial" w:hAnsi="Arial" w:cs="Arial"/>
+          <w:sz w:val="24"/>
+          <w:szCs w:val="24"/>
+        </w:rPr>
+      </w:pPr>
+    </w:p>
+    <w:p>
+      <w:pPr>
+        <w:autoSpaceDE w:val="0"/>
+        <w:autoSpaceDN w:val="0"/>
+        <w:adjustRightInd w:val="0"/>
+        <w:spacing w:after="0" w:line="240" w:lineRule="auto"/>
+        <w:rPr>
+          <w:rFonts w:ascii="Arial" w:hAnsi="Arial" w:cs="Arial"/>
+          <w:sz w:val="24"/>
+          <w:szCs w:val="24"/>
+        </w:rPr>
+      </w:pPr>
+    </w:p>
+    <w:p>
+      <w:pPr>
+        <w:autoSpaceDE w:val="0"/>
+        <w:autoSpaceDN w:val="0"/>
+        <w:adjustRightInd w:val="0"/>
+        <w:spacing w:after="0" w:line="240" w:lineRule="auto"/>
+        <w:rPr>
+          <w:rFonts w:ascii="Arial" w:hAnsi="Arial" w:cs="Arial"/>
+          <w:sz w:val="24"/>
+          <w:szCs w:val="24"/>
+        </w:rPr>
+      </w:pPr>
+      <w:r>
+        <w:rPr>
+          <w:rFonts w:ascii="Arial" w:hAnsi="Arial" w:cs="Arial"/>
+          <w:sz w:val="24"/>
+          <w:szCs w:val="24"/>
+        </w:rPr>
+        <w:t>resultado obtenido: Insatisfactorio.</w:t>
+      </w:r>
+    </w:p>
+    <w:p>
+      <w:pPr>
+        <w:autoSpaceDE w:val="0"/>
+        <w:autoSpaceDN w:val="0"/>
+        <w:adjustRightInd w:val="0"/>
+        <w:spacing w:after="0" w:line="240" w:lineRule="auto"/>
+        <w:rPr>
+          <w:rFonts w:ascii="Arial" w:hAnsi="Arial" w:cs="Arial"/>
+          <w:sz w:val="24"/>
+          <w:szCs w:val="24"/>
+        </w:rPr>
+      </w:pPr>
+      <w:r>
+        <w:rPr>
+          <w:rFonts w:ascii="Arial" w:hAnsi="Arial" w:cs="Arial"/>
+          <w:sz w:val="24"/>
+          <w:szCs w:val="24"/>
+        </w:rPr>
+        <w:t>Se ha regresado correctamente a la pantalla principal Mis Asignaturas, permite Gestionar la Bibliografía en otro momento, pero el estado del programa figura como "Desaprobado" y se envió automáticamente a revisión al departamento Exactas.</w:t>
+      </w:r>
+    </w:p>
+    <w:p>
+      <w:pPr>
+        <w:autoSpaceDE w:val="0"/>
+        <w:autoSpaceDN w:val="0"/>
+        <w:adjustRightInd w:val="0"/>
+        <w:spacing w:after="0" w:line="240" w:lineRule="auto"/>
+        <w:rPr>
+          <w:rFonts w:ascii="Courier New" w:hAnsi="Courier New" w:cs="Courier New"/>
+        </w:rPr>
+      </w:pPr>
+    </w:p>
+    <w:p>
+      <w:pPr>
+        <w:rPr>
+          <w:rFonts w:ascii="Arial" w:hAnsi="Arial" w:cs="Arial"/>
+          <w:b/>
+          <w:sz w:val="24"/>
+          <w:szCs w:val="24"/>
+        </w:rPr>
+      </w:pPr>
+    </w:p>
+    <w:p>
+      <w:pPr>
+        <w:rPr>
+          <w:rFonts w:ascii="Arial" w:hAnsi="Arial" w:cs="Arial"/>
+          <w:sz w:val="24"/>
+          <w:szCs w:val="24"/>
+        </w:rPr>
+      </w:pPr>
+    </w:p>
+    <w:p>
+      <w:pPr>
+        <w:autoSpaceDE w:val="0"/>
+        <w:autoSpaceDN w:val="0"/>
+        <w:adjustRightInd w:val="0"/>
+        <w:spacing w:after="0" w:line="240" w:lineRule="auto"/>
+        <w:rPr>
+          <w:rFonts w:ascii="Arial" w:hAnsi="Arial" w:cs="Arial"/>
+          <w:sz w:val="24"/>
+          <w:szCs w:val="24"/>
+        </w:rPr>
+      </w:pPr>
+      <w:r>
+        <w:rPr>
+          <w:rFonts w:ascii="Arial" w:hAnsi="Arial" w:cs="Arial"/>
+          <w:b/>
+          <w:sz w:val="24"/>
+          <w:szCs w:val="24"/>
+        </w:rPr>
+        <w:lastRenderedPageBreak/>
+        <w:t>-</w:t>
+      </w:r>
+      <w:r>
+        <w:rPr>
+          <w:rFonts w:ascii="Arial" w:hAnsi="Arial" w:cs="Arial"/>
+          <w:b/>
+          <w:sz w:val="24"/>
+          <w:szCs w:val="24"/>
+        </w:rPr>
+        <w:t>Observación:</w:t>
+      </w:r>
+      <w:r>
+        <w:rPr>
+          <w:rFonts w:ascii="Arial" w:hAnsi="Arial" w:cs="Arial"/>
+          <w:sz w:val="24"/>
+          <w:szCs w:val="24"/>
+        </w:rPr>
+        <w:t xml:space="preserve"> Los siguientes campos son de longitud corta (extenderla porque el error de </w:t>
+      </w:r>
+      <w:proofErr w:type="spellStart"/>
+      <w:r>
+        <w:rPr>
+          <w:rFonts w:ascii="Arial" w:hAnsi="Arial" w:cs="Arial"/>
+          <w:sz w:val="24"/>
+          <w:szCs w:val="24"/>
+        </w:rPr>
+        <w:t>mySql</w:t>
+      </w:r>
+      <w:proofErr w:type="spellEnd"/>
+      <w:r>
+        <w:rPr>
+          <w:rFonts w:ascii="Arial" w:hAnsi="Arial" w:cs="Arial"/>
+          <w:sz w:val="24"/>
+          <w:szCs w:val="24"/>
+        </w:rPr>
+        <w:t xml:space="preserve"> es que no la reconoce como tipo </w:t>
+      </w:r>
+      <w:proofErr w:type="spellStart"/>
+      <w:r>
+        <w:rPr>
+          <w:rFonts w:ascii="Arial" w:hAnsi="Arial" w:cs="Arial"/>
+          <w:sz w:val="24"/>
+          <w:szCs w:val="24"/>
+        </w:rPr>
+        <w:t>Text</w:t>
+      </w:r>
+      <w:proofErr w:type="spellEnd"/>
+      <w:r>
+        <w:rPr>
+          <w:rFonts w:ascii="Arial" w:hAnsi="Arial" w:cs="Arial"/>
+          <w:sz w:val="24"/>
+          <w:szCs w:val="24"/>
+        </w:rPr>
+        <w:t>, aunque si figura de esa manera).</w:t>
+      </w:r>
+    </w:p>
+    <w:p>
+      <w:pPr>
+        <w:autoSpaceDE w:val="0"/>
+        <w:autoSpaceDN w:val="0"/>
+        <w:adjustRightInd w:val="0"/>
+        <w:spacing w:after="0" w:line="240" w:lineRule="auto"/>
+        <w:rPr>
+          <w:rFonts w:ascii="Arial" w:hAnsi="Arial" w:cs="Arial"/>
+          <w:sz w:val="24"/>
+          <w:szCs w:val="24"/>
+        </w:rPr>
+      </w:pPr>
+    </w:p>
+    <w:p>
+      <w:pPr>
+        <w:autoSpaceDE w:val="0"/>
+        <w:autoSpaceDN w:val="0"/>
+        <w:adjustRightInd w:val="0"/>
+        <w:spacing w:after="0" w:line="240" w:lineRule="auto"/>
+        <w:rPr>
+          <w:rFonts w:ascii="Arial" w:hAnsi="Arial" w:cs="Arial"/>
+          <w:sz w:val="24"/>
+          <w:szCs w:val="24"/>
+        </w:rPr>
+      </w:pPr>
+      <w:r>
+        <w:rPr>
+          <w:rFonts w:ascii="Arial" w:hAnsi="Arial" w:cs="Arial"/>
+          <w:sz w:val="24"/>
+          <w:szCs w:val="24"/>
+        </w:rPr>
+        <w:t>-Regularización presencial</w:t>
+      </w:r>
+    </w:p>
+    <w:p>
+      <w:pPr>
+        <w:autoSpaceDE w:val="0"/>
+        <w:autoSpaceDN w:val="0"/>
+        <w:adjustRightInd w:val="0"/>
+        <w:spacing w:after="0" w:line="240" w:lineRule="auto"/>
+        <w:rPr>
+          <w:rFonts w:ascii="Arial" w:hAnsi="Arial" w:cs="Arial"/>
+          <w:sz w:val="24"/>
+          <w:szCs w:val="24"/>
+        </w:rPr>
+      </w:pPr>
+      <w:r>
+        <w:rPr>
+          <w:rFonts w:ascii="Arial" w:hAnsi="Arial" w:cs="Arial"/>
+          <w:sz w:val="24"/>
+          <w:szCs w:val="24"/>
+        </w:rPr>
+        <w:t>-Aprobación presencial</w:t>
+      </w:r>
+    </w:p>
+    <w:p>
+      <w:pPr>
+        <w:autoSpaceDE w:val="0"/>
+        <w:autoSpaceDN w:val="0"/>
+        <w:adjustRightInd w:val="0"/>
+        <w:spacing w:after="0" w:line="240" w:lineRule="auto"/>
+        <w:rPr>
+          <w:rFonts w:ascii="Arial" w:hAnsi="Arial" w:cs="Arial"/>
+          <w:sz w:val="24"/>
+          <w:szCs w:val="24"/>
+        </w:rPr>
+      </w:pPr>
+    </w:p>
+    <w:p>
+      <w:pPr>
+        <w:autoSpaceDE w:val="0"/>
+        <w:autoSpaceDN w:val="0"/>
+        <w:adjustRightInd w:val="0"/>
+        <w:spacing w:after="0" w:line="240" w:lineRule="auto"/>
+        <w:rPr>
+          <w:rFonts w:ascii="Arial" w:hAnsi="Arial" w:cs="Arial"/>
+          <w:sz w:val="24"/>
+          <w:szCs w:val="24"/>
+        </w:rPr>
+      </w:pPr>
+      <w:r>
+        <w:rPr>
+          <w:rFonts w:ascii="Arial" w:hAnsi="Arial" w:cs="Arial"/>
+          <w:sz w:val="24"/>
+          <w:szCs w:val="24"/>
+        </w:rPr>
+        <w:t xml:space="preserve">En estas dos solo entra un renglón nada mas... en las demás entran aproximadamente 4 renglones (Primer párrafo del </w:t>
+      </w:r>
+      <w:proofErr w:type="spellStart"/>
+      <w:r>
+        <w:rPr>
+          <w:rFonts w:ascii="Arial" w:hAnsi="Arial" w:cs="Arial"/>
+          <w:sz w:val="24"/>
+          <w:szCs w:val="24"/>
+        </w:rPr>
+        <w:t>Lorem</w:t>
+      </w:r>
+      <w:proofErr w:type="spellEnd"/>
+      <w:r>
+        <w:rPr>
+          <w:rFonts w:ascii="Arial" w:hAnsi="Arial" w:cs="Arial"/>
+          <w:sz w:val="24"/>
+          <w:szCs w:val="24"/>
+        </w:rPr>
+        <w:t xml:space="preserve"> </w:t>
+      </w:r>
+      <w:proofErr w:type="spellStart"/>
+      <w:r>
+        <w:rPr>
+          <w:rFonts w:ascii="Arial" w:hAnsi="Arial" w:cs="Arial"/>
+          <w:sz w:val="24"/>
+          <w:szCs w:val="24"/>
+        </w:rPr>
+        <w:t>Ipsum</w:t>
+      </w:r>
+      <w:proofErr w:type="spellEnd"/>
+      <w:r>
+        <w:rPr>
+          <w:rFonts w:ascii="Arial" w:hAnsi="Arial" w:cs="Arial"/>
+          <w:sz w:val="24"/>
+          <w:szCs w:val="24"/>
+        </w:rPr>
+        <w:t>).</w:t>
+      </w:r>
+    </w:p>
+    <w:p>
+      <w:pPr>
+        <w:autoSpaceDE w:val="0"/>
+        <w:autoSpaceDN w:val="0"/>
+        <w:adjustRightInd w:val="0"/>
+        <w:spacing w:after="0" w:line="240" w:lineRule="auto"/>
+        <w:rPr>
+          <w:rFonts w:ascii="Arial" w:hAnsi="Arial" w:cs="Arial"/>
+          <w:sz w:val="24"/>
+          <w:szCs w:val="24"/>
+        </w:rPr>
+      </w:pPr>
+    </w:p>
+    <w:p>
+      <w:pPr>
+        <w:autoSpaceDE w:val="0"/>
+        <w:autoSpaceDN w:val="0"/>
+        <w:adjustRightInd w:val="0"/>
+        <w:spacing w:after="0" w:line="240" w:lineRule="auto"/>
+        <w:rPr>
+          <w:rFonts w:ascii="Arial" w:hAnsi="Arial" w:cs="Arial"/>
+          <w:sz w:val="24"/>
+          <w:szCs w:val="24"/>
+        </w:rPr>
+      </w:pPr>
+      <w:r>
+        <w:rPr>
+          <w:rFonts w:ascii="Arial" w:hAnsi="Arial" w:cs="Arial"/>
+          <w:sz w:val="24"/>
+          <w:szCs w:val="24"/>
+        </w:rPr>
+        <w:t>Ver si a ustedes les sucede lo mismo.</w:t>
+      </w:r>
+    </w:p>
+    <w:p>
+      <w:pPr>
+        <w:autoSpaceDE w:val="0"/>
+        <w:autoSpaceDN w:val="0"/>
+        <w:adjustRightInd w:val="0"/>
+        <w:spacing w:after="0" w:line="240" w:lineRule="auto"/>
+        <w:rPr>
+          <w:rFonts w:ascii="Courier New" w:hAnsi="Courier New" w:cs="Courier New"/>
+        </w:rPr>
+      </w:pPr>
     </w:p>
     <w:sectPr>
       <w:pgSz w:w="12240" w:h="15840"/>

</xml_diff>

<commit_message>
-Corrección de errores detectados en los CU:
- CU Seguir Programa.
- Subflujo Gestionar Asignaturas Correlativas.
</commit_message>
<xml_diff>
--- a/Construcción/Documentación Pruebas/Resumen de Pruebas Casos de Uso/1- Pruebas Iniciales.docx
+++ b/Construcción/Documentación Pruebas/Resumen de Pruebas Casos de Uso/1- Pruebas Iniciales.docx
@@ -23361,6 +23361,15 @@
       <w:r>
         <w:t xml:space="preserve"> Agregar mensaje de eliminación con éxito </w:t>
       </w:r>
+      <w:r>
+        <w:t xml:space="preserve"> </w:t>
+      </w:r>
+      <w:r>
+        <w:rPr>
+          <w:b/>
+        </w:rPr>
+        <w:t>(LISTO)</w:t>
+      </w:r>
     </w:p>
     <w:p/>
     <w:p>
@@ -32777,6 +32786,23 @@
         </w:rPr>
         <w:t>taria Académica, Departamento).</w:t>
       </w:r>
+      <w:r>
+        <w:rPr>
+          <w:rFonts w:ascii="Arial" w:hAnsi="Arial" w:cs="Arial"/>
+          <w:sz w:val="24"/>
+          <w:szCs w:val="24"/>
+        </w:rPr>
+        <w:t xml:space="preserve"> </w:t>
+      </w:r>
+      <w:r>
+        <w:rPr>
+          <w:rFonts w:ascii="Arial" w:hAnsi="Arial" w:cs="Arial"/>
+          <w:b/>
+          <w:sz w:val="24"/>
+          <w:szCs w:val="24"/>
+        </w:rPr>
+        <w:t>(LISTO)</w:t>
+      </w:r>
     </w:p>
     <w:p>
       <w:pPr>
@@ -32827,6 +32853,23 @@
         </w:rPr>
         <w:t>”.</w:t>
       </w:r>
+      <w:r>
+        <w:rPr>
+          <w:rFonts w:ascii="Arial" w:hAnsi="Arial" w:cs="Arial"/>
+          <w:sz w:val="24"/>
+          <w:szCs w:val="24"/>
+        </w:rPr>
+        <w:t xml:space="preserve"> </w:t>
+      </w:r>
+      <w:r>
+        <w:rPr>
+          <w:rFonts w:ascii="Arial" w:hAnsi="Arial" w:cs="Arial"/>
+          <w:b/>
+          <w:sz w:val="24"/>
+          <w:szCs w:val="24"/>
+        </w:rPr>
+        <w:t>(LISTO)</w:t>
+      </w:r>
     </w:p>
     <w:p>
       <w:pPr>
@@ -32880,6 +32923,23 @@
         </w:rPr>
         <w:t xml:space="preserve"> no tiene acento la palabra “ubicación”.</w:t>
       </w:r>
+      <w:r>
+        <w:rPr>
+          <w:rFonts w:ascii="Arial" w:hAnsi="Arial" w:cs="Arial"/>
+          <w:sz w:val="24"/>
+          <w:szCs w:val="24"/>
+        </w:rPr>
+        <w:t xml:space="preserve"> </w:t>
+      </w:r>
+      <w:r>
+        <w:rPr>
+          <w:rFonts w:ascii="Arial" w:hAnsi="Arial" w:cs="Arial"/>
+          <w:b/>
+          <w:sz w:val="24"/>
+          <w:szCs w:val="24"/>
+        </w:rPr>
+        <w:t>(LISTO)</w:t>
+      </w:r>
     </w:p>
     <w:p>
       <w:pPr>
@@ -32949,6 +33009,23 @@
         </w:rPr>
         <w:t>Lo mismo en cuanto al uso de abreviaciones.</w:t>
       </w:r>
+      <w:r>
+        <w:rPr>
+          <w:rFonts w:ascii="Arial" w:hAnsi="Arial" w:cs="Arial"/>
+          <w:sz w:val="24"/>
+          <w:szCs w:val="24"/>
+        </w:rPr>
+        <w:t xml:space="preserve"> </w:t>
+      </w:r>
+      <w:r>
+        <w:rPr>
+          <w:rFonts w:ascii="Arial" w:hAnsi="Arial" w:cs="Arial"/>
+          <w:b/>
+          <w:sz w:val="24"/>
+          <w:szCs w:val="24"/>
+        </w:rPr>
+        <w:t>(LISTO)</w:t>
+      </w:r>
     </w:p>
     <w:p>
       <w:pPr>
@@ -33022,6 +33099,23 @@
         </w:rPr>
         <w:t>Puede ser que el usuario tenga una mala memoria a corto plazo (?</w:t>
       </w:r>
+      <w:r>
+        <w:rPr>
+          <w:rFonts w:ascii="Arial" w:hAnsi="Arial" w:cs="Arial"/>
+          <w:sz w:val="24"/>
+          <w:szCs w:val="24"/>
+        </w:rPr>
+        <w:t xml:space="preserve"> </w:t>
+      </w:r>
+      <w:r>
+        <w:rPr>
+          <w:rFonts w:ascii="Arial" w:hAnsi="Arial" w:cs="Arial"/>
+          <w:b/>
+          <w:sz w:val="24"/>
+          <w:szCs w:val="24"/>
+        </w:rPr>
+        <w:t>(LISTO)</w:t>
+      </w:r>
     </w:p>
     <w:p>
       <w:pPr>
@@ -33320,6 +33414,7 @@
           <w:rFonts w:ascii="Arial" w:hAnsi="Arial" w:cs="Arial"/>
           <w:b/>
         </w:rPr>
+        <w:lastRenderedPageBreak/>
         <w:t>- 10 carreras en el encabezado:</w:t>
       </w:r>
       <w:r>
@@ -33659,6 +33754,7 @@
         <w:pStyle w:val="PSI-Normal"/>
       </w:pPr>
       <w:r>
+        <w:lastRenderedPageBreak/>
         <w:t>Probé con 11 carreras en el encabezado y  en este caso, en la última página, donde se realizan las firmas, esta vez se bajo a la siguiente pagina el ultimo campo , donde se coloca la fecha (y ahí quedo mal visualmente, el resto de los campos es discutible).</w:t>
       </w:r>
     </w:p>
@@ -35636,25 +35732,15 @@
           <w:pStyle w:val="Piedepgina"/>
           <w:jc w:val="center"/>
         </w:pPr>
-        <w:r>
-          <w:fldChar w:fldCharType="begin"/>
-        </w:r>
-        <w:r>
-          <w:instrText>PAGE   \* MERGEFORMAT</w:instrText>
-        </w:r>
-        <w:r>
-          <w:fldChar w:fldCharType="separate"/>
-        </w:r>
-        <w:r>
-          <w:rPr>
-            <w:noProof/>
-            <w:lang w:val="es-ES"/>
-          </w:rPr>
-          <w:t>1</w:t>
-        </w:r>
-        <w:r>
-          <w:fldChar w:fldCharType="end"/>
-        </w:r>
+        <w:fldSimple w:instr="PAGE   \* MERGEFORMAT">
+          <w:r>
+            <w:rPr>
+              <w:noProof/>
+              <w:lang w:val="es-ES"/>
+            </w:rPr>
+            <w:t>47</w:t>
+          </w:r>
+        </w:fldSimple>
       </w:p>
     </w:sdtContent>
   </w:sdt>
@@ -37048,7 +37134,7 @@
 </file>
 
 <file path=customXml/itemProps1.xml><?xml version="1.0" encoding="utf-8"?>
-<ds:datastoreItem xmlns:ds="http://schemas.openxmlformats.org/officeDocument/2006/customXml" ds:itemID="{70A16B68-25D1-4934-A369-674600DA3151}">
+<ds:datastoreItem xmlns:ds="http://schemas.openxmlformats.org/officeDocument/2006/customXml" ds:itemID="{92FE8A6C-C480-4A0B-80EC-C466720D095F}">
   <ds:schemaRefs>
     <ds:schemaRef ds:uri="http://schemas.openxmlformats.org/officeDocument/2006/bibliography"/>
   </ds:schemaRefs>

</xml_diff>

<commit_message>
-Realización y finalización de pruebas iniciales al CU Revisar Programa.
</commit_message>
<xml_diff>
--- a/Construcción/Documentación Pruebas/Resumen de Pruebas Casos de Uso/1- Pruebas Iniciales.docx
+++ b/Construcción/Documentación Pruebas/Resumen de Pruebas Casos de Uso/1- Pruebas Iniciales.docx
@@ -137,7 +137,7 @@
             </w:rPr>
             <w:fldChar w:fldCharType="separate"/>
           </w:r>
-          <w:hyperlink w:anchor="_Toc40779554" w:history="1">
+          <w:hyperlink w:anchor="_Toc41426685" w:history="1">
             <w:r>
               <w:rPr>
                 <w:rStyle w:val="Hipervnculo"/>
@@ -165,7 +165,7 @@
                 <w:noProof/>
                 <w:webHidden/>
               </w:rPr>
-              <w:instrText xml:space="preserve"> PAGEREF _Toc40779554 \h </w:instrText>
+              <w:instrText xml:space="preserve"> PAGEREF _Toc41426685 \h </w:instrText>
             </w:r>
             <w:r>
               <w:rPr>
@@ -208,7 +208,7 @@
               <w:lang w:eastAsia="es-AR"/>
             </w:rPr>
           </w:pPr>
-          <w:hyperlink w:anchor="_Toc40779555" w:history="1">
+          <w:hyperlink w:anchor="_Toc41426686" w:history="1">
             <w:r>
               <w:rPr>
                 <w:rStyle w:val="Hipervnculo"/>
@@ -236,7 +236,7 @@
                 <w:noProof/>
                 <w:webHidden/>
               </w:rPr>
-              <w:instrText xml:space="preserve"> PAGEREF _Toc40779555 \h </w:instrText>
+              <w:instrText xml:space="preserve"> PAGEREF _Toc41426686 \h </w:instrText>
             </w:r>
             <w:r>
               <w:rPr>
@@ -279,7 +279,7 @@
               <w:lang w:eastAsia="es-AR"/>
             </w:rPr>
           </w:pPr>
-          <w:hyperlink w:anchor="_Toc40779556" w:history="1">
+          <w:hyperlink w:anchor="_Toc41426687" w:history="1">
             <w:r>
               <w:rPr>
                 <w:rStyle w:val="Hipervnculo"/>
@@ -307,7 +307,7 @@
                 <w:noProof/>
                 <w:webHidden/>
               </w:rPr>
-              <w:instrText xml:space="preserve"> PAGEREF _Toc40779556 \h </w:instrText>
+              <w:instrText xml:space="preserve"> PAGEREF _Toc41426687 \h </w:instrText>
             </w:r>
             <w:r>
               <w:rPr>
@@ -350,7 +350,7 @@
               <w:lang w:eastAsia="es-AR"/>
             </w:rPr>
           </w:pPr>
-          <w:hyperlink w:anchor="_Toc40779557" w:history="1">
+          <w:hyperlink w:anchor="_Toc41426688" w:history="1">
             <w:r>
               <w:rPr>
                 <w:rStyle w:val="Hipervnculo"/>
@@ -378,7 +378,7 @@
                 <w:noProof/>
                 <w:webHidden/>
               </w:rPr>
-              <w:instrText xml:space="preserve"> PAGEREF _Toc40779557 \h </w:instrText>
+              <w:instrText xml:space="preserve"> PAGEREF _Toc41426688 \h </w:instrText>
             </w:r>
             <w:r>
               <w:rPr>
@@ -421,7 +421,7 @@
               <w:lang w:eastAsia="es-AR"/>
             </w:rPr>
           </w:pPr>
-          <w:hyperlink w:anchor="_Toc40779558" w:history="1">
+          <w:hyperlink w:anchor="_Toc41426689" w:history="1">
             <w:r>
               <w:rPr>
                 <w:rStyle w:val="Hipervnculo"/>
@@ -449,7 +449,7 @@
                 <w:noProof/>
                 <w:webHidden/>
               </w:rPr>
-              <w:instrText xml:space="preserve"> PAGEREF _Toc40779558 \h </w:instrText>
+              <w:instrText xml:space="preserve"> PAGEREF _Toc41426689 \h </w:instrText>
             </w:r>
             <w:r>
               <w:rPr>
@@ -492,7 +492,7 @@
               <w:lang w:eastAsia="es-AR"/>
             </w:rPr>
           </w:pPr>
-          <w:hyperlink w:anchor="_Toc40779559" w:history="1">
+          <w:hyperlink w:anchor="_Toc41426690" w:history="1">
             <w:r>
               <w:rPr>
                 <w:rStyle w:val="Hipervnculo"/>
@@ -520,7 +520,7 @@
                 <w:noProof/>
                 <w:webHidden/>
               </w:rPr>
-              <w:instrText xml:space="preserve"> PAGEREF _Toc40779559 \h </w:instrText>
+              <w:instrText xml:space="preserve"> PAGEREF _Toc41426690 \h </w:instrText>
             </w:r>
             <w:r>
               <w:rPr>
@@ -563,7 +563,7 @@
               <w:lang w:eastAsia="es-AR"/>
             </w:rPr>
           </w:pPr>
-          <w:hyperlink w:anchor="_Toc40779560" w:history="1">
+          <w:hyperlink w:anchor="_Toc41426691" w:history="1">
             <w:r>
               <w:rPr>
                 <w:rStyle w:val="Hipervnculo"/>
@@ -591,7 +591,7 @@
                 <w:noProof/>
                 <w:webHidden/>
               </w:rPr>
-              <w:instrText xml:space="preserve"> PAGEREF _Toc40779560 \h </w:instrText>
+              <w:instrText xml:space="preserve"> PAGEREF _Toc41426691 \h </w:instrText>
             </w:r>
             <w:r>
               <w:rPr>
@@ -634,7 +634,7 @@
               <w:lang w:eastAsia="es-AR"/>
             </w:rPr>
           </w:pPr>
-          <w:hyperlink w:anchor="_Toc40779561" w:history="1">
+          <w:hyperlink w:anchor="_Toc41426692" w:history="1">
             <w:r>
               <w:rPr>
                 <w:rStyle w:val="Hipervnculo"/>
@@ -662,7 +662,7 @@
                 <w:noProof/>
                 <w:webHidden/>
               </w:rPr>
-              <w:instrText xml:space="preserve"> PAGEREF _Toc40779561 \h </w:instrText>
+              <w:instrText xml:space="preserve"> PAGEREF _Toc41426692 \h </w:instrText>
             </w:r>
             <w:r>
               <w:rPr>
@@ -705,7 +705,7 @@
               <w:lang w:eastAsia="es-AR"/>
             </w:rPr>
           </w:pPr>
-          <w:hyperlink w:anchor="_Toc40779562" w:history="1">
+          <w:hyperlink w:anchor="_Toc41426693" w:history="1">
             <w:r>
               <w:rPr>
                 <w:rStyle w:val="Hipervnculo"/>
@@ -733,7 +733,7 @@
                 <w:noProof/>
                 <w:webHidden/>
               </w:rPr>
-              <w:instrText xml:space="preserve"> PAGEREF _Toc40779562 \h </w:instrText>
+              <w:instrText xml:space="preserve"> PAGEREF _Toc41426693 \h </w:instrText>
             </w:r>
             <w:r>
               <w:rPr>
@@ -776,7 +776,7 @@
               <w:lang w:eastAsia="es-AR"/>
             </w:rPr>
           </w:pPr>
-          <w:hyperlink w:anchor="_Toc40779563" w:history="1">
+          <w:hyperlink w:anchor="_Toc41426694" w:history="1">
             <w:r>
               <w:rPr>
                 <w:rStyle w:val="Hipervnculo"/>
@@ -804,7 +804,7 @@
                 <w:noProof/>
                 <w:webHidden/>
               </w:rPr>
-              <w:instrText xml:space="preserve"> PAGEREF _Toc40779563 \h </w:instrText>
+              <w:instrText xml:space="preserve"> PAGEREF _Toc41426694 \h </w:instrText>
             </w:r>
             <w:r>
               <w:rPr>
@@ -847,7 +847,7 @@
               <w:lang w:eastAsia="es-AR"/>
             </w:rPr>
           </w:pPr>
-          <w:hyperlink w:anchor="_Toc40779564" w:history="1">
+          <w:hyperlink w:anchor="_Toc41426695" w:history="1">
             <w:r>
               <w:rPr>
                 <w:rStyle w:val="Hipervnculo"/>
@@ -875,7 +875,7 @@
                 <w:noProof/>
                 <w:webHidden/>
               </w:rPr>
-              <w:instrText xml:space="preserve"> PAGEREF _Toc40779564 \h </w:instrText>
+              <w:instrText xml:space="preserve"> PAGEREF _Toc41426695 \h </w:instrText>
             </w:r>
             <w:r>
               <w:rPr>
@@ -918,7 +918,7 @@
               <w:lang w:eastAsia="es-AR"/>
             </w:rPr>
           </w:pPr>
-          <w:hyperlink w:anchor="_Toc40779565" w:history="1">
+          <w:hyperlink w:anchor="_Toc41426696" w:history="1">
             <w:r>
               <w:rPr>
                 <w:rStyle w:val="Hipervnculo"/>
@@ -946,7 +946,7 @@
                 <w:noProof/>
                 <w:webHidden/>
               </w:rPr>
-              <w:instrText xml:space="preserve"> PAGEREF _Toc40779565 \h </w:instrText>
+              <w:instrText xml:space="preserve"> PAGEREF _Toc41426696 \h </w:instrText>
             </w:r>
             <w:r>
               <w:rPr>
@@ -989,7 +989,7 @@
               <w:lang w:eastAsia="es-AR"/>
             </w:rPr>
           </w:pPr>
-          <w:hyperlink w:anchor="_Toc40779566" w:history="1">
+          <w:hyperlink w:anchor="_Toc41426697" w:history="1">
             <w:r>
               <w:rPr>
                 <w:rStyle w:val="Hipervnculo"/>
@@ -1017,7 +1017,7 @@
                 <w:noProof/>
                 <w:webHidden/>
               </w:rPr>
-              <w:instrText xml:space="preserve"> PAGEREF _Toc40779566 \h </w:instrText>
+              <w:instrText xml:space="preserve"> PAGEREF _Toc41426697 \h </w:instrText>
             </w:r>
             <w:r>
               <w:rPr>
@@ -1049,6 +1049,77 @@
           </w:hyperlink>
         </w:p>
         <w:p>
+          <w:pPr>
+            <w:pStyle w:val="TDC1"/>
+            <w:tabs>
+              <w:tab w:val="right" w:leader="dot" w:pos="8828"/>
+            </w:tabs>
+            <w:rPr>
+              <w:rFonts w:eastAsiaTheme="minorEastAsia"/>
+              <w:noProof/>
+              <w:lang w:eastAsia="es-AR"/>
+            </w:rPr>
+          </w:pPr>
+          <w:hyperlink w:anchor="_Toc41426698" w:history="1">
+            <w:r>
+              <w:rPr>
+                <w:rStyle w:val="Hipervnculo"/>
+                <w:noProof/>
+                <w:highlight w:val="yellow"/>
+              </w:rPr>
+              <w:t>-REVISAR PROGRAMA:</w:t>
+            </w:r>
+            <w:r>
+              <w:rPr>
+                <w:noProof/>
+                <w:webHidden/>
+              </w:rPr>
+              <w:tab/>
+            </w:r>
+            <w:r>
+              <w:rPr>
+                <w:noProof/>
+                <w:webHidden/>
+              </w:rPr>
+              <w:fldChar w:fldCharType="begin"/>
+            </w:r>
+            <w:r>
+              <w:rPr>
+                <w:noProof/>
+                <w:webHidden/>
+              </w:rPr>
+              <w:instrText xml:space="preserve"> PAGEREF _Toc41426698 \h </w:instrText>
+            </w:r>
+            <w:r>
+              <w:rPr>
+                <w:noProof/>
+                <w:webHidden/>
+              </w:rPr>
+            </w:r>
+            <w:r>
+              <w:rPr>
+                <w:noProof/>
+                <w:webHidden/>
+              </w:rPr>
+              <w:fldChar w:fldCharType="separate"/>
+            </w:r>
+            <w:r>
+              <w:rPr>
+                <w:noProof/>
+                <w:webHidden/>
+              </w:rPr>
+              <w:t>73</w:t>
+            </w:r>
+            <w:r>
+              <w:rPr>
+                <w:noProof/>
+                <w:webHidden/>
+              </w:rPr>
+              <w:fldChar w:fldCharType="end"/>
+            </w:r>
+          </w:hyperlink>
+        </w:p>
+        <w:p>
           <w:r>
             <w:rPr>
               <w:b/>
@@ -1083,7 +1154,7 @@
       <w:pPr>
         <w:pStyle w:val="Ttulo1"/>
       </w:pPr>
-      <w:bookmarkStart w:id="0" w:name="_Toc40779554"/>
+      <w:bookmarkStart w:id="0" w:name="_Toc41426685"/>
       <w:r>
         <w:rPr>
           <w:highlight w:val="yellow"/>
@@ -3302,7 +3373,7 @@
       <w:pPr>
         <w:pStyle w:val="Ttulo1"/>
       </w:pPr>
-      <w:bookmarkStart w:id="1" w:name="_Toc40779555"/>
+      <w:bookmarkStart w:id="1" w:name="_Toc41426686"/>
       <w:r>
         <w:rPr>
           <w:highlight w:val="yellow"/>
@@ -10403,7 +10474,7 @@
       <w:pPr>
         <w:pStyle w:val="Ttulo1"/>
       </w:pPr>
-      <w:bookmarkStart w:id="2" w:name="_Toc40779556"/>
+      <w:bookmarkStart w:id="2" w:name="_Toc41426687"/>
       <w:r>
         <w:rPr>
           <w:highlight w:val="yellow"/>
@@ -17030,7 +17101,7 @@
       <w:pPr>
         <w:pStyle w:val="Ttulo1"/>
       </w:pPr>
-      <w:bookmarkStart w:id="3" w:name="_Toc40779557"/>
+      <w:bookmarkStart w:id="3" w:name="_Toc41426688"/>
       <w:r>
         <w:rPr>
           <w:highlight w:val="yellow"/>
@@ -17724,7 +17795,7 @@
       <w:pPr>
         <w:pStyle w:val="Ttulo1"/>
       </w:pPr>
-      <w:bookmarkStart w:id="4" w:name="_Toc40779558"/>
+      <w:bookmarkStart w:id="4" w:name="_Toc41426689"/>
       <w:r>
         <w:rPr>
           <w:highlight w:val="yellow"/>
@@ -18242,7 +18313,7 @@
       <w:pPr>
         <w:pStyle w:val="Ttulo1"/>
       </w:pPr>
-      <w:bookmarkStart w:id="5" w:name="_Toc40779559"/>
+      <w:bookmarkStart w:id="5" w:name="_Toc41426690"/>
       <w:r>
         <w:rPr>
           <w:highlight w:val="yellow"/>
@@ -19077,7 +19148,7 @@
       <w:pPr>
         <w:pStyle w:val="Ttulo1"/>
       </w:pPr>
-      <w:bookmarkStart w:id="6" w:name="_Toc40779560"/>
+      <w:bookmarkStart w:id="6" w:name="_Toc41426691"/>
       <w:r>
         <w:rPr>
           <w:highlight w:val="yellow"/>
@@ -19324,7 +19395,7 @@
       <w:pPr>
         <w:pStyle w:val="Ttulo1"/>
       </w:pPr>
-      <w:bookmarkStart w:id="7" w:name="_Toc40779561"/>
+      <w:bookmarkStart w:id="7" w:name="_Toc41426692"/>
       <w:r>
         <w:rPr>
           <w:highlight w:val="yellow"/>
@@ -19604,7 +19675,7 @@
       <w:pPr>
         <w:pStyle w:val="Ttulo1"/>
       </w:pPr>
-      <w:bookmarkStart w:id="8" w:name="_Toc40779562"/>
+      <w:bookmarkStart w:id="8" w:name="_Toc41426693"/>
       <w:r>
         <w:rPr>
           <w:highlight w:val="yellow"/>
@@ -23164,7 +23235,7 @@
       <w:pPr>
         <w:pStyle w:val="Ttulo1"/>
       </w:pPr>
-      <w:bookmarkStart w:id="10" w:name="_Toc40779563"/>
+      <w:bookmarkStart w:id="10" w:name="_Toc41426694"/>
       <w:r>
         <w:rPr>
           <w:highlight w:val="yellow"/>
@@ -23929,7 +24000,7 @@
       <w:pPr>
         <w:pStyle w:val="Ttulo1"/>
       </w:pPr>
-      <w:bookmarkStart w:id="11" w:name="_Toc40779564"/>
+      <w:bookmarkStart w:id="11" w:name="_Toc41426695"/>
       <w:r>
         <w:rPr>
           <w:highlight w:val="yellow"/>
@@ -32593,7 +32664,7 @@
       <w:pPr>
         <w:pStyle w:val="Ttulo1"/>
       </w:pPr>
-      <w:bookmarkStart w:id="12" w:name="_Toc40779565"/>
+      <w:bookmarkStart w:id="12" w:name="_Toc41426696"/>
       <w:r>
         <w:rPr>
           <w:highlight w:val="yellow"/>
@@ -33173,7 +33244,7 @@
       <w:pPr>
         <w:pStyle w:val="Ttulo1"/>
       </w:pPr>
-      <w:bookmarkStart w:id="13" w:name="_Toc40779566"/>
+      <w:bookmarkStart w:id="13" w:name="_Toc41426697"/>
       <w:r>
         <w:rPr>
           <w:highlight w:val="yellow"/>
@@ -35680,6 +35751,79 @@
         </w:rPr>
       </w:pPr>
     </w:p>
+    <w:p>
+      <w:pPr>
+        <w:pStyle w:val="TableContents"/>
+        <w:rPr>
+          <w:rFonts w:ascii="Arial" w:hAnsi="Arial" w:cs="Arial"/>
+          <w:lang w:val="es-AR"/>
+        </w:rPr>
+      </w:pPr>
+    </w:p>
+    <w:p>
+      <w:pPr>
+        <w:rPr>
+          <w:rFonts w:ascii="Arial" w:hAnsi="Arial" w:cs="Arial"/>
+          <w:sz w:val="24"/>
+          <w:szCs w:val="24"/>
+        </w:rPr>
+      </w:pPr>
+      <w:r>
+        <w:rPr>
+          <w:rFonts w:ascii="Arial" w:hAnsi="Arial" w:cs="Arial"/>
+          <w:sz w:val="24"/>
+          <w:szCs w:val="24"/>
+        </w:rPr>
+        <w:t>------------------------------------------------------------------------------------------------------------</w:t>
+      </w:r>
+    </w:p>
+    <w:p>
+      <w:pPr>
+        <w:pStyle w:val="Ttulo1"/>
+      </w:pPr>
+      <w:bookmarkStart w:id="14" w:name="_Toc41426698"/>
+      <w:r>
+        <w:rPr>
+          <w:highlight w:val="yellow"/>
+        </w:rPr>
+        <w:t>-REVISAR PROGRAMA:</w:t>
+      </w:r>
+      <w:bookmarkEnd w:id="14"/>
+      <w:r>
+        <w:t xml:space="preserve"> </w:t>
+      </w:r>
+    </w:p>
+    <w:p/>
+    <w:p>
+      <w:r>
+        <w:t>El CU Revisar Programa NO presentó ningún error en las pruebas iniciales.</w:t>
+      </w:r>
+    </w:p>
+    <w:p>
+      <w:r>
+        <w:t xml:space="preserve">Lo siguiente es una sugerencia nomás: </w:t>
+      </w:r>
+    </w:p>
+    <w:p>
+      <w:r>
+        <w:t xml:space="preserve">- En los mensajes de aviso al usuario cuando se aprueba o desaprueba un programa estaría bueno que le haga recordar al Empleado SA y Departamento, cual fue el programa que aprobó / desaprobó, ya que actualmente figura de la siguiente manera: </w:t>
+      </w:r>
+    </w:p>
+    <w:p>
+      <w:r>
+        <w:t>"El programa fue aprobado/ desaprobado"</w:t>
+      </w:r>
+    </w:p>
+    <w:p>
+      <w:r>
+        <w:t xml:space="preserve">debería ser de la siguiente manera: </w:t>
+      </w:r>
+    </w:p>
+    <w:p>
+      <w:r>
+        <w:t>"El programa de (inserte asignatura) fue aprobado / desaprobado".</w:t>
+      </w:r>
+    </w:p>
     <w:sectPr>
       <w:footerReference w:type="default" r:id="rId46"/>
       <w:pgSz w:w="12240" w:h="15840"/>
@@ -35738,7 +35882,7 @@
               <w:noProof/>
               <w:lang w:val="es-ES"/>
             </w:rPr>
-            <w:t>47</w:t>
+            <w:t>1</w:t>
           </w:r>
         </w:fldSimple>
       </w:p>
@@ -37134,7 +37278,7 @@
 </file>
 
 <file path=customXml/itemProps1.xml><?xml version="1.0" encoding="utf-8"?>
-<ds:datastoreItem xmlns:ds="http://schemas.openxmlformats.org/officeDocument/2006/customXml" ds:itemID="{92FE8A6C-C480-4A0B-80EC-C466720D095F}">
+<ds:datastoreItem xmlns:ds="http://schemas.openxmlformats.org/officeDocument/2006/customXml" ds:itemID="{13B5B599-5BE2-4C7E-B6EC-F1818B89ACBB}">
   <ds:schemaRefs>
     <ds:schemaRef ds:uri="http://schemas.openxmlformats.org/officeDocument/2006/bibliography"/>
   </ds:schemaRefs>

</xml_diff>

<commit_message>
-Realización y finalización de pruebas Iniciales al CU Ingresar al Sistema.
</commit_message>
<xml_diff>
--- a/Construcción/Documentación Pruebas/Resumen de Pruebas Casos de Uso/1- Pruebas Iniciales.docx
+++ b/Construcción/Documentación Pruebas/Resumen de Pruebas Casos de Uso/1- Pruebas Iniciales.docx
@@ -137,7 +137,7 @@
             </w:rPr>
             <w:fldChar w:fldCharType="separate"/>
           </w:r>
-          <w:hyperlink w:anchor="_Toc41426685" w:history="1">
+          <w:hyperlink w:anchor="_Toc41587041" w:history="1">
             <w:r>
               <w:rPr>
                 <w:rStyle w:val="Hipervnculo"/>
@@ -165,7 +165,7 @@
                 <w:noProof/>
                 <w:webHidden/>
               </w:rPr>
-              <w:instrText xml:space="preserve"> PAGEREF _Toc41426685 \h </w:instrText>
+              <w:instrText xml:space="preserve"> PAGEREF _Toc41587041 \h </w:instrText>
             </w:r>
             <w:r>
               <w:rPr>
@@ -208,7 +208,7 @@
               <w:lang w:eastAsia="es-AR"/>
             </w:rPr>
           </w:pPr>
-          <w:hyperlink w:anchor="_Toc41426686" w:history="1">
+          <w:hyperlink w:anchor="_Toc41587042" w:history="1">
             <w:r>
               <w:rPr>
                 <w:rStyle w:val="Hipervnculo"/>
@@ -236,7 +236,7 @@
                 <w:noProof/>
                 <w:webHidden/>
               </w:rPr>
-              <w:instrText xml:space="preserve"> PAGEREF _Toc41426686 \h </w:instrText>
+              <w:instrText xml:space="preserve"> PAGEREF _Toc41587042 \h </w:instrText>
             </w:r>
             <w:r>
               <w:rPr>
@@ -279,7 +279,7 @@
               <w:lang w:eastAsia="es-AR"/>
             </w:rPr>
           </w:pPr>
-          <w:hyperlink w:anchor="_Toc41426687" w:history="1">
+          <w:hyperlink w:anchor="_Toc41587043" w:history="1">
             <w:r>
               <w:rPr>
                 <w:rStyle w:val="Hipervnculo"/>
@@ -307,7 +307,7 @@
                 <w:noProof/>
                 <w:webHidden/>
               </w:rPr>
-              <w:instrText xml:space="preserve"> PAGEREF _Toc41426687 \h </w:instrText>
+              <w:instrText xml:space="preserve"> PAGEREF _Toc41587043 \h </w:instrText>
             </w:r>
             <w:r>
               <w:rPr>
@@ -350,7 +350,7 @@
               <w:lang w:eastAsia="es-AR"/>
             </w:rPr>
           </w:pPr>
-          <w:hyperlink w:anchor="_Toc41426688" w:history="1">
+          <w:hyperlink w:anchor="_Toc41587044" w:history="1">
             <w:r>
               <w:rPr>
                 <w:rStyle w:val="Hipervnculo"/>
@@ -378,7 +378,7 @@
                 <w:noProof/>
                 <w:webHidden/>
               </w:rPr>
-              <w:instrText xml:space="preserve"> PAGEREF _Toc41426688 \h </w:instrText>
+              <w:instrText xml:space="preserve"> PAGEREF _Toc41587044 \h </w:instrText>
             </w:r>
             <w:r>
               <w:rPr>
@@ -421,7 +421,7 @@
               <w:lang w:eastAsia="es-AR"/>
             </w:rPr>
           </w:pPr>
-          <w:hyperlink w:anchor="_Toc41426689" w:history="1">
+          <w:hyperlink w:anchor="_Toc41587045" w:history="1">
             <w:r>
               <w:rPr>
                 <w:rStyle w:val="Hipervnculo"/>
@@ -449,7 +449,7 @@
                 <w:noProof/>
                 <w:webHidden/>
               </w:rPr>
-              <w:instrText xml:space="preserve"> PAGEREF _Toc41426689 \h </w:instrText>
+              <w:instrText xml:space="preserve"> PAGEREF _Toc41587045 \h </w:instrText>
             </w:r>
             <w:r>
               <w:rPr>
@@ -492,7 +492,7 @@
               <w:lang w:eastAsia="es-AR"/>
             </w:rPr>
           </w:pPr>
-          <w:hyperlink w:anchor="_Toc41426690" w:history="1">
+          <w:hyperlink w:anchor="_Toc41587046" w:history="1">
             <w:r>
               <w:rPr>
                 <w:rStyle w:val="Hipervnculo"/>
@@ -520,7 +520,7 @@
                 <w:noProof/>
                 <w:webHidden/>
               </w:rPr>
-              <w:instrText xml:space="preserve"> PAGEREF _Toc41426690 \h </w:instrText>
+              <w:instrText xml:space="preserve"> PAGEREF _Toc41587046 \h </w:instrText>
             </w:r>
             <w:r>
               <w:rPr>
@@ -563,7 +563,7 @@
               <w:lang w:eastAsia="es-AR"/>
             </w:rPr>
           </w:pPr>
-          <w:hyperlink w:anchor="_Toc41426691" w:history="1">
+          <w:hyperlink w:anchor="_Toc41587047" w:history="1">
             <w:r>
               <w:rPr>
                 <w:rStyle w:val="Hipervnculo"/>
@@ -591,7 +591,7 @@
                 <w:noProof/>
                 <w:webHidden/>
               </w:rPr>
-              <w:instrText xml:space="preserve"> PAGEREF _Toc41426691 \h </w:instrText>
+              <w:instrText xml:space="preserve"> PAGEREF _Toc41587047 \h </w:instrText>
             </w:r>
             <w:r>
               <w:rPr>
@@ -634,7 +634,7 @@
               <w:lang w:eastAsia="es-AR"/>
             </w:rPr>
           </w:pPr>
-          <w:hyperlink w:anchor="_Toc41426692" w:history="1">
+          <w:hyperlink w:anchor="_Toc41587048" w:history="1">
             <w:r>
               <w:rPr>
                 <w:rStyle w:val="Hipervnculo"/>
@@ -662,7 +662,7 @@
                 <w:noProof/>
                 <w:webHidden/>
               </w:rPr>
-              <w:instrText xml:space="preserve"> PAGEREF _Toc41426692 \h </w:instrText>
+              <w:instrText xml:space="preserve"> PAGEREF _Toc41587048 \h </w:instrText>
             </w:r>
             <w:r>
               <w:rPr>
@@ -705,7 +705,7 @@
               <w:lang w:eastAsia="es-AR"/>
             </w:rPr>
           </w:pPr>
-          <w:hyperlink w:anchor="_Toc41426693" w:history="1">
+          <w:hyperlink w:anchor="_Toc41587049" w:history="1">
             <w:r>
               <w:rPr>
                 <w:rStyle w:val="Hipervnculo"/>
@@ -733,7 +733,7 @@
                 <w:noProof/>
                 <w:webHidden/>
               </w:rPr>
-              <w:instrText xml:space="preserve"> PAGEREF _Toc41426693 \h </w:instrText>
+              <w:instrText xml:space="preserve"> PAGEREF _Toc41587049 \h </w:instrText>
             </w:r>
             <w:r>
               <w:rPr>
@@ -776,7 +776,7 @@
               <w:lang w:eastAsia="es-AR"/>
             </w:rPr>
           </w:pPr>
-          <w:hyperlink w:anchor="_Toc41426694" w:history="1">
+          <w:hyperlink w:anchor="_Toc41587050" w:history="1">
             <w:r>
               <w:rPr>
                 <w:rStyle w:val="Hipervnculo"/>
@@ -804,7 +804,7 @@
                 <w:noProof/>
                 <w:webHidden/>
               </w:rPr>
-              <w:instrText xml:space="preserve"> PAGEREF _Toc41426694 \h </w:instrText>
+              <w:instrText xml:space="preserve"> PAGEREF _Toc41587050 \h </w:instrText>
             </w:r>
             <w:r>
               <w:rPr>
@@ -847,7 +847,7 @@
               <w:lang w:eastAsia="es-AR"/>
             </w:rPr>
           </w:pPr>
-          <w:hyperlink w:anchor="_Toc41426695" w:history="1">
+          <w:hyperlink w:anchor="_Toc41587051" w:history="1">
             <w:r>
               <w:rPr>
                 <w:rStyle w:val="Hipervnculo"/>
@@ -875,7 +875,7 @@
                 <w:noProof/>
                 <w:webHidden/>
               </w:rPr>
-              <w:instrText xml:space="preserve"> PAGEREF _Toc41426695 \h </w:instrText>
+              <w:instrText xml:space="preserve"> PAGEREF _Toc41587051 \h </w:instrText>
             </w:r>
             <w:r>
               <w:rPr>
@@ -918,7 +918,7 @@
               <w:lang w:eastAsia="es-AR"/>
             </w:rPr>
           </w:pPr>
-          <w:hyperlink w:anchor="_Toc41426696" w:history="1">
+          <w:hyperlink w:anchor="_Toc41587052" w:history="1">
             <w:r>
               <w:rPr>
                 <w:rStyle w:val="Hipervnculo"/>
@@ -946,7 +946,7 @@
                 <w:noProof/>
                 <w:webHidden/>
               </w:rPr>
-              <w:instrText xml:space="preserve"> PAGEREF _Toc41426696 \h </w:instrText>
+              <w:instrText xml:space="preserve"> PAGEREF _Toc41587052 \h </w:instrText>
             </w:r>
             <w:r>
               <w:rPr>
@@ -989,7 +989,7 @@
               <w:lang w:eastAsia="es-AR"/>
             </w:rPr>
           </w:pPr>
-          <w:hyperlink w:anchor="_Toc41426697" w:history="1">
+          <w:hyperlink w:anchor="_Toc41587053" w:history="1">
             <w:r>
               <w:rPr>
                 <w:rStyle w:val="Hipervnculo"/>
@@ -1017,7 +1017,7 @@
                 <w:noProof/>
                 <w:webHidden/>
               </w:rPr>
-              <w:instrText xml:space="preserve"> PAGEREF _Toc41426697 \h </w:instrText>
+              <w:instrText xml:space="preserve"> PAGEREF _Toc41587053 \h </w:instrText>
             </w:r>
             <w:r>
               <w:rPr>
@@ -1060,7 +1060,7 @@
               <w:lang w:eastAsia="es-AR"/>
             </w:rPr>
           </w:pPr>
-          <w:hyperlink w:anchor="_Toc41426698" w:history="1">
+          <w:hyperlink w:anchor="_Toc41587054" w:history="1">
             <w:r>
               <w:rPr>
                 <w:rStyle w:val="Hipervnculo"/>
@@ -1088,7 +1088,7 @@
                 <w:noProof/>
                 <w:webHidden/>
               </w:rPr>
-              <w:instrText xml:space="preserve"> PAGEREF _Toc41426698 \h </w:instrText>
+              <w:instrText xml:space="preserve"> PAGEREF _Toc41587054 \h </w:instrText>
             </w:r>
             <w:r>
               <w:rPr>
@@ -1120,6 +1120,77 @@
           </w:hyperlink>
         </w:p>
         <w:p>
+          <w:pPr>
+            <w:pStyle w:val="TDC1"/>
+            <w:tabs>
+              <w:tab w:val="right" w:leader="dot" w:pos="8828"/>
+            </w:tabs>
+            <w:rPr>
+              <w:rFonts w:eastAsiaTheme="minorEastAsia"/>
+              <w:noProof/>
+              <w:lang w:eastAsia="es-AR"/>
+            </w:rPr>
+          </w:pPr>
+          <w:hyperlink w:anchor="_Toc41587055" w:history="1">
+            <w:r>
+              <w:rPr>
+                <w:rStyle w:val="Hipervnculo"/>
+                <w:noProof/>
+                <w:highlight w:val="yellow"/>
+              </w:rPr>
+              <w:t>-INGRESAR AL SISTEMA:</w:t>
+            </w:r>
+            <w:r>
+              <w:rPr>
+                <w:noProof/>
+                <w:webHidden/>
+              </w:rPr>
+              <w:tab/>
+            </w:r>
+            <w:r>
+              <w:rPr>
+                <w:noProof/>
+                <w:webHidden/>
+              </w:rPr>
+              <w:fldChar w:fldCharType="begin"/>
+            </w:r>
+            <w:r>
+              <w:rPr>
+                <w:noProof/>
+                <w:webHidden/>
+              </w:rPr>
+              <w:instrText xml:space="preserve"> PAGEREF _Toc41587055 \h </w:instrText>
+            </w:r>
+            <w:r>
+              <w:rPr>
+                <w:noProof/>
+                <w:webHidden/>
+              </w:rPr>
+            </w:r>
+            <w:r>
+              <w:rPr>
+                <w:noProof/>
+                <w:webHidden/>
+              </w:rPr>
+              <w:fldChar w:fldCharType="separate"/>
+            </w:r>
+            <w:r>
+              <w:rPr>
+                <w:noProof/>
+                <w:webHidden/>
+              </w:rPr>
+              <w:t>74</w:t>
+            </w:r>
+            <w:r>
+              <w:rPr>
+                <w:noProof/>
+                <w:webHidden/>
+              </w:rPr>
+              <w:fldChar w:fldCharType="end"/>
+            </w:r>
+          </w:hyperlink>
+        </w:p>
+        <w:p>
           <w:r>
             <w:rPr>
               <w:b/>
@@ -1154,7 +1225,7 @@
       <w:pPr>
         <w:pStyle w:val="Ttulo1"/>
       </w:pPr>
-      <w:bookmarkStart w:id="0" w:name="_Toc41426685"/>
+      <w:bookmarkStart w:id="0" w:name="_Toc41587041"/>
       <w:r>
         <w:rPr>
           <w:highlight w:val="yellow"/>
@@ -3373,7 +3444,7 @@
       <w:pPr>
         <w:pStyle w:val="Ttulo1"/>
       </w:pPr>
-      <w:bookmarkStart w:id="1" w:name="_Toc41426686"/>
+      <w:bookmarkStart w:id="1" w:name="_Toc41587042"/>
       <w:r>
         <w:rPr>
           <w:highlight w:val="yellow"/>
@@ -10474,7 +10545,7 @@
       <w:pPr>
         <w:pStyle w:val="Ttulo1"/>
       </w:pPr>
-      <w:bookmarkStart w:id="2" w:name="_Toc41426687"/>
+      <w:bookmarkStart w:id="2" w:name="_Toc41587043"/>
       <w:r>
         <w:rPr>
           <w:highlight w:val="yellow"/>
@@ -17101,7 +17172,7 @@
       <w:pPr>
         <w:pStyle w:val="Ttulo1"/>
       </w:pPr>
-      <w:bookmarkStart w:id="3" w:name="_Toc41426688"/>
+      <w:bookmarkStart w:id="3" w:name="_Toc41587044"/>
       <w:r>
         <w:rPr>
           <w:highlight w:val="yellow"/>
@@ -17795,7 +17866,7 @@
       <w:pPr>
         <w:pStyle w:val="Ttulo1"/>
       </w:pPr>
-      <w:bookmarkStart w:id="4" w:name="_Toc41426689"/>
+      <w:bookmarkStart w:id="4" w:name="_Toc41587045"/>
       <w:r>
         <w:rPr>
           <w:highlight w:val="yellow"/>
@@ -18313,7 +18384,7 @@
       <w:pPr>
         <w:pStyle w:val="Ttulo1"/>
       </w:pPr>
-      <w:bookmarkStart w:id="5" w:name="_Toc41426690"/>
+      <w:bookmarkStart w:id="5" w:name="_Toc41587046"/>
       <w:r>
         <w:rPr>
           <w:highlight w:val="yellow"/>
@@ -19148,7 +19219,7 @@
       <w:pPr>
         <w:pStyle w:val="Ttulo1"/>
       </w:pPr>
-      <w:bookmarkStart w:id="6" w:name="_Toc41426691"/>
+      <w:bookmarkStart w:id="6" w:name="_Toc41587047"/>
       <w:r>
         <w:rPr>
           <w:highlight w:val="yellow"/>
@@ -19395,7 +19466,7 @@
       <w:pPr>
         <w:pStyle w:val="Ttulo1"/>
       </w:pPr>
-      <w:bookmarkStart w:id="7" w:name="_Toc41426692"/>
+      <w:bookmarkStart w:id="7" w:name="_Toc41587048"/>
       <w:r>
         <w:rPr>
           <w:highlight w:val="yellow"/>
@@ -19675,7 +19746,7 @@
       <w:pPr>
         <w:pStyle w:val="Ttulo1"/>
       </w:pPr>
-      <w:bookmarkStart w:id="8" w:name="_Toc41426693"/>
+      <w:bookmarkStart w:id="8" w:name="_Toc41587049"/>
       <w:r>
         <w:rPr>
           <w:highlight w:val="yellow"/>
@@ -23235,7 +23306,7 @@
       <w:pPr>
         <w:pStyle w:val="Ttulo1"/>
       </w:pPr>
-      <w:bookmarkStart w:id="10" w:name="_Toc41426694"/>
+      <w:bookmarkStart w:id="10" w:name="_Toc41587050"/>
       <w:r>
         <w:rPr>
           <w:highlight w:val="yellow"/>
@@ -24000,7 +24071,7 @@
       <w:pPr>
         <w:pStyle w:val="Ttulo1"/>
       </w:pPr>
-      <w:bookmarkStart w:id="11" w:name="_Toc41426695"/>
+      <w:bookmarkStart w:id="11" w:name="_Toc41587051"/>
       <w:r>
         <w:rPr>
           <w:highlight w:val="yellow"/>
@@ -32664,7 +32735,7 @@
       <w:pPr>
         <w:pStyle w:val="Ttulo1"/>
       </w:pPr>
-      <w:bookmarkStart w:id="12" w:name="_Toc41426696"/>
+      <w:bookmarkStart w:id="12" w:name="_Toc41587052"/>
       <w:r>
         <w:rPr>
           <w:highlight w:val="yellow"/>
@@ -33244,7 +33315,7 @@
       <w:pPr>
         <w:pStyle w:val="Ttulo1"/>
       </w:pPr>
-      <w:bookmarkStart w:id="13" w:name="_Toc41426697"/>
+      <w:bookmarkStart w:id="13" w:name="_Toc41587053"/>
       <w:r>
         <w:rPr>
           <w:highlight w:val="yellow"/>
@@ -35781,7 +35852,7 @@
       <w:pPr>
         <w:pStyle w:val="Ttulo1"/>
       </w:pPr>
-      <w:bookmarkStart w:id="14" w:name="_Toc41426698"/>
+      <w:bookmarkStart w:id="14" w:name="_Toc41587054"/>
       <w:r>
         <w:rPr>
           <w:highlight w:val="yellow"/>
@@ -35822,6 +35893,184 @@
     <w:p>
       <w:r>
         <w:t>"El programa de (inserte asignatura) fue aprobado / desaprobado".</w:t>
+      </w:r>
+    </w:p>
+    <w:p>
+      <w:pPr>
+        <w:rPr>
+          <w:rFonts w:ascii="Arial" w:hAnsi="Arial" w:cs="Arial"/>
+          <w:sz w:val="24"/>
+          <w:szCs w:val="24"/>
+        </w:rPr>
+      </w:pPr>
+      <w:r>
+        <w:rPr>
+          <w:rFonts w:ascii="Arial" w:hAnsi="Arial" w:cs="Arial"/>
+          <w:sz w:val="24"/>
+          <w:szCs w:val="24"/>
+        </w:rPr>
+        <w:lastRenderedPageBreak/>
+        <w:t>------------------------------------------------------------------------------------------------------------</w:t>
+      </w:r>
+    </w:p>
+    <w:p>
+      <w:pPr>
+        <w:pStyle w:val="Ttulo1"/>
+      </w:pPr>
+      <w:bookmarkStart w:id="15" w:name="_Toc41587055"/>
+      <w:r>
+        <w:rPr>
+          <w:highlight w:val="yellow"/>
+        </w:rPr>
+        <w:t>-INGRESAR AL SISTEMA</w:t>
+      </w:r>
+      <w:r>
+        <w:rPr>
+          <w:highlight w:val="yellow"/>
+        </w:rPr>
+        <w:t>:</w:t>
+      </w:r>
+      <w:bookmarkEnd w:id="15"/>
+    </w:p>
+    <w:p/>
+    <w:p>
+      <w:r>
+        <w:rPr>
+          <w:b/>
+        </w:rPr>
+        <w:t>-Sugerencia:</w:t>
+      </w:r>
+      <w:r>
+        <w:t xml:space="preserve"> N</w:t>
+      </w:r>
+      <w:r>
+        <w:t xml:space="preserve">o es un error, pero se le podría sacar la palabra </w:t>
+      </w:r>
+      <w:r>
+        <w:rPr>
+          <w:b/>
+        </w:rPr>
+        <w:t>"un"</w:t>
+      </w:r>
+      <w:r>
+        <w:t xml:space="preserve"> al text</w:t>
+      </w:r>
+      <w:r>
+        <w:t xml:space="preserve">o de la pantalla principal del </w:t>
+      </w:r>
+      <w:proofErr w:type="spellStart"/>
+      <w:r>
+        <w:t>L</w:t>
+      </w:r>
+      <w:r>
+        <w:t>ogin</w:t>
+      </w:r>
+      <w:proofErr w:type="spellEnd"/>
+      <w:r>
+        <w:t xml:space="preserve">. </w:t>
+      </w:r>
+    </w:p>
+    <w:p>
+      <w:r>
+        <w:t>"S</w:t>
+      </w:r>
+      <w:r>
+        <w:t xml:space="preserve">i usted es </w:t>
+      </w:r>
+      <w:r>
+        <w:rPr>
+          <w:b/>
+          <w:u w:val="single"/>
+        </w:rPr>
+        <w:t>un</w:t>
+      </w:r>
+      <w:r>
+        <w:t xml:space="preserve"> profesor, </w:t>
+      </w:r>
+      <w:proofErr w:type="spellStart"/>
+      <w:r>
+        <w:t>etc</w:t>
+      </w:r>
+      <w:proofErr w:type="spellEnd"/>
+      <w:r>
+        <w:t>..."</w:t>
+      </w:r>
+      <w:r>
+        <w:t xml:space="preserve"> </w:t>
+      </w:r>
+      <w:r>
+        <w:t>ya qu</w:t>
+      </w:r>
+      <w:r>
+        <w:t>e a mi parecer quedaría mejor "S</w:t>
+      </w:r>
+      <w:r>
+        <w:t xml:space="preserve">i usted es profesor, </w:t>
+      </w:r>
+      <w:proofErr w:type="spellStart"/>
+      <w:r>
+        <w:t>etc</w:t>
+      </w:r>
+      <w:proofErr w:type="spellEnd"/>
+      <w:r>
+        <w:t xml:space="preserve">..." </w:t>
+      </w:r>
+    </w:p>
+    <w:p/>
+    <w:p>
+      <w:r>
+        <w:rPr>
+          <w:b/>
+        </w:rPr>
+        <w:t>-Error:</w:t>
+      </w:r>
+      <w:r>
+        <w:t xml:space="preserve"> Se ha probado la cantidad máxima de intentos fallidos que un usuario tiene para acceder al sistema. En mi caso, probé que la cantidad máxima sea de 3 intentos y que cuando se llegue a esa cantidad, </w:t>
+      </w:r>
+      <w:r>
+        <w:t>se "b</w:t>
+      </w:r>
+      <w:r>
+        <w:t>loquee" la cuenta con la que se quiere acceder.</w:t>
+      </w:r>
+    </w:p>
+    <w:p>
+      <w:r>
+        <w:t>Resultado esperado: El invitado no acceda al sistema para realizar determinadas operaciones, luego de no haber sido autentificado. Ante 3 intentos denegados se deberá bloquear la cuenta.</w:t>
+      </w:r>
+    </w:p>
+    <w:p/>
+    <w:p>
+      <w:r>
+        <w:t xml:space="preserve">Resultado obtenido: Insatisfactorio. </w:t>
+      </w:r>
+      <w:r>
+        <w:t>Si bien el a</w:t>
+      </w:r>
+      <w:r>
+        <w:t xml:space="preserve">cceso </w:t>
+      </w:r>
+      <w:r>
+        <w:t xml:space="preserve">es </w:t>
+      </w:r>
+      <w:r>
+        <w:t>denegado al sistema para realizar determinadas operaciones, luego de no haber sido autentificado. Pero no hay una cantidad máxima de intentos fallidos y no se ha bloqueado la cuenta.</w:t>
+      </w:r>
+    </w:p>
+    <w:p>
+      <w:r>
+        <w:t>Solamente ante "x" intentos solicita además de la contraseña que inserte un texto mostrado en pantalla para continuar.</w:t>
+      </w:r>
+    </w:p>
+    <w:p>
+      <w:r>
+        <w:t>Siendo "x" una variable</w:t>
+      </w:r>
+      <w:r>
+        <w:t>, no se repite la misma cantidad de intentos siempr</w:t>
+      </w:r>
+      <w:r>
+        <w:t>e.</w:t>
       </w:r>
     </w:p>
     <w:sectPr>
@@ -37278,7 +37527,7 @@
 </file>
 
 <file path=customXml/itemProps1.xml><?xml version="1.0" encoding="utf-8"?>
-<ds:datastoreItem xmlns:ds="http://schemas.openxmlformats.org/officeDocument/2006/customXml" ds:itemID="{13B5B599-5BE2-4C7E-B6EC-F1818B89ACBB}">
+<ds:datastoreItem xmlns:ds="http://schemas.openxmlformats.org/officeDocument/2006/customXml" ds:itemID="{0E42A6D2-EC8C-4D68-ADAB-F79CA7B419B2}">
   <ds:schemaRefs>
     <ds:schemaRef ds:uri="http://schemas.openxmlformats.org/officeDocument/2006/bibliography"/>
   </ds:schemaRefs>

</xml_diff>

<commit_message>
Se finalizan las reparaciones sobre el CU Gestionar Bibliografía. Se actualiza la documentación correspondiente
</commit_message>
<xml_diff>
--- a/Construcción/Documentación Pruebas/Resumen de Pruebas Casos de Uso/1- Pruebas Iniciales.docx
+++ b/Construcción/Documentación Pruebas/Resumen de Pruebas Casos de Uso/1- Pruebas Iniciales.docx
@@ -26911,12 +26911,26 @@
           <w:szCs w:val="24"/>
         </w:rPr>
       </w:pPr>
-      <w:r>
-        <w:rPr>
-          <w:rFonts w:ascii="Arial" w:hAnsi="Arial" w:cs="Arial"/>
-          <w:sz w:val="24"/>
-          <w:szCs w:val="24"/>
-        </w:rPr>
+    </w:p>
+    <w:p>
+      <w:pPr>
+        <w:autoSpaceDE w:val="0"/>
+        <w:autoSpaceDN w:val="0"/>
+        <w:adjustRightInd w:val="0"/>
+        <w:spacing w:after="0" w:line="240" w:lineRule="auto"/>
+        <w:rPr>
+          <w:rFonts w:ascii="Arial" w:hAnsi="Arial" w:cs="Arial"/>
+          <w:sz w:val="24"/>
+          <w:szCs w:val="24"/>
+        </w:rPr>
+      </w:pPr>
+      <w:r>
+        <w:rPr>
+          <w:rFonts w:ascii="Arial" w:hAnsi="Arial" w:cs="Arial"/>
+          <w:sz w:val="24"/>
+          <w:szCs w:val="24"/>
+        </w:rPr>
+        <w:lastRenderedPageBreak/>
         <w:t xml:space="preserve">-Radio </w:t>
       </w:r>
       <w:proofErr w:type="spellStart"/>
@@ -28027,19 +28041,6 @@
         </w:rPr>
         <w:t>Se debe dejar texto libre por ahora. Si algún día descubrimos el uso real de esos campos lo mejoramos.</w:t>
       </w:r>
-    </w:p>
-    <w:p>
-      <w:pPr>
-        <w:autoSpaceDE w:val="0"/>
-        <w:autoSpaceDN w:val="0"/>
-        <w:adjustRightInd w:val="0"/>
-        <w:spacing w:after="0" w:line="240" w:lineRule="auto"/>
-        <w:rPr>
-          <w:rFonts w:ascii="Arial" w:hAnsi="Arial" w:cs="Arial"/>
-          <w:sz w:val="24"/>
-          <w:szCs w:val="24"/>
-        </w:rPr>
-      </w:pPr>
     </w:p>
     <w:p>
       <w:pPr>
@@ -34449,8 +34450,6 @@
         </w:rPr>
         <w:t>label</w:t>
       </w:r>
-      <w:bookmarkStart w:id="11" w:name="_GoBack"/>
-      <w:bookmarkEnd w:id="11"/>
       <w:proofErr w:type="spellEnd"/>
     </w:p>
     <w:p>
@@ -34599,19 +34598,6 @@
           <w:szCs w:val="24"/>
         </w:rPr>
       </w:pPr>
-    </w:p>
-    <w:p>
-      <w:pPr>
-        <w:autoSpaceDE w:val="0"/>
-        <w:autoSpaceDN w:val="0"/>
-        <w:adjustRightInd w:val="0"/>
-        <w:spacing w:after="0" w:line="240" w:lineRule="auto"/>
-        <w:rPr>
-          <w:rFonts w:ascii="Arial" w:hAnsi="Arial" w:cs="Arial"/>
-          <w:sz w:val="24"/>
-          <w:szCs w:val="24"/>
-        </w:rPr>
-      </w:pPr>
       <w:r>
         <w:rPr>
           <w:rFonts w:ascii="Arial" w:hAnsi="Arial" w:cs="Arial"/>
@@ -34695,1691 +34681,1399 @@
     </w:p>
     <w:p>
       <w:pPr>
-        <w:autoSpaceDE w:val="0"/>
-        <w:autoSpaceDN w:val="0"/>
-        <w:adjustRightInd w:val="0"/>
-        <w:spacing w:after="0" w:line="240" w:lineRule="auto"/>
-        <w:rPr>
-          <w:rFonts w:ascii="Arial" w:hAnsi="Arial" w:cs="Arial"/>
-          <w:sz w:val="24"/>
-          <w:szCs w:val="24"/>
-        </w:rPr>
-      </w:pPr>
-    </w:p>
-    <w:p>
-      <w:pPr>
-        <w:autoSpaceDE w:val="0"/>
-        <w:autoSpaceDN w:val="0"/>
-        <w:adjustRightInd w:val="0"/>
-        <w:spacing w:after="0" w:line="240" w:lineRule="auto"/>
-        <w:rPr>
-          <w:rFonts w:ascii="Arial" w:hAnsi="Arial" w:cs="Arial"/>
-          <w:sz w:val="24"/>
-          <w:szCs w:val="24"/>
-        </w:rPr>
-      </w:pPr>
-    </w:p>
-    <w:p>
-      <w:pPr>
-        <w:autoSpaceDE w:val="0"/>
-        <w:autoSpaceDN w:val="0"/>
-        <w:adjustRightInd w:val="0"/>
-        <w:spacing w:after="0" w:line="240" w:lineRule="auto"/>
-        <w:rPr>
-          <w:rFonts w:ascii="Arial" w:hAnsi="Arial" w:cs="Arial"/>
-          <w:sz w:val="24"/>
-          <w:szCs w:val="24"/>
-        </w:rPr>
-      </w:pPr>
-      <w:r>
-        <w:rPr>
-          <w:rFonts w:ascii="Arial" w:hAnsi="Arial" w:cs="Arial"/>
-          <w:sz w:val="24"/>
-          <w:szCs w:val="24"/>
-          <w:highlight w:val="yellow"/>
-        </w:rPr>
-        <w:t>-Pantalla Otros Materiales: Baja</w:t>
-      </w:r>
-    </w:p>
-    <w:p>
-      <w:pPr>
-        <w:autoSpaceDE w:val="0"/>
-        <w:autoSpaceDN w:val="0"/>
-        <w:adjustRightInd w:val="0"/>
-        <w:spacing w:after="0" w:line="240" w:lineRule="auto"/>
-        <w:rPr>
-          <w:rFonts w:ascii="Arial" w:hAnsi="Arial" w:cs="Arial"/>
-          <w:sz w:val="24"/>
-          <w:szCs w:val="24"/>
-        </w:rPr>
-      </w:pPr>
-    </w:p>
-    <w:p>
-      <w:pPr>
-        <w:autoSpaceDE w:val="0"/>
-        <w:autoSpaceDN w:val="0"/>
-        <w:adjustRightInd w:val="0"/>
-        <w:spacing w:after="0" w:line="240" w:lineRule="auto"/>
-        <w:rPr>
-          <w:rFonts w:ascii="Arial" w:hAnsi="Arial" w:cs="Arial"/>
-          <w:sz w:val="24"/>
-          <w:szCs w:val="24"/>
-        </w:rPr>
-      </w:pPr>
-    </w:p>
-    <w:p>
-      <w:pPr>
-        <w:autoSpaceDE w:val="0"/>
-        <w:autoSpaceDN w:val="0"/>
-        <w:adjustRightInd w:val="0"/>
-        <w:spacing w:after="0" w:line="240" w:lineRule="auto"/>
-        <w:rPr>
-          <w:rFonts w:ascii="Arial" w:hAnsi="Arial" w:cs="Arial"/>
-          <w:sz w:val="24"/>
-          <w:szCs w:val="24"/>
-        </w:rPr>
-      </w:pPr>
-      <w:r>
-        <w:rPr>
-          <w:rFonts w:ascii="Arial" w:hAnsi="Arial" w:cs="Arial"/>
-          <w:sz w:val="24"/>
-          <w:szCs w:val="24"/>
-        </w:rPr>
-        <w:t>-Error: Botón "Eliminar"</w:t>
-      </w:r>
-    </w:p>
-    <w:p>
-      <w:pPr>
-        <w:autoSpaceDE w:val="0"/>
-        <w:autoSpaceDN w:val="0"/>
-        <w:adjustRightInd w:val="0"/>
-        <w:spacing w:after="0" w:line="240" w:lineRule="auto"/>
-        <w:rPr>
-          <w:rFonts w:ascii="Arial" w:hAnsi="Arial" w:cs="Arial"/>
-          <w:sz w:val="24"/>
-          <w:szCs w:val="24"/>
-        </w:rPr>
-      </w:pPr>
-    </w:p>
-    <w:p>
-      <w:pPr>
-        <w:autoSpaceDE w:val="0"/>
-        <w:autoSpaceDN w:val="0"/>
-        <w:adjustRightInd w:val="0"/>
-        <w:spacing w:after="0" w:line="240" w:lineRule="auto"/>
-        <w:rPr>
-          <w:rFonts w:ascii="Arial" w:hAnsi="Arial" w:cs="Arial"/>
-          <w:sz w:val="24"/>
-          <w:szCs w:val="24"/>
-        </w:rPr>
-      </w:pPr>
-      <w:r>
-        <w:rPr>
-          <w:rFonts w:ascii="Arial" w:hAnsi="Arial" w:cs="Arial"/>
-          <w:sz w:val="24"/>
-          <w:szCs w:val="24"/>
-        </w:rPr>
-        <w:t xml:space="preserve">Resultado esperado: Visualizar un modal con los botones (Aceptar y Cancelar) para eliminar o </w:t>
-      </w:r>
-      <w:proofErr w:type="spellStart"/>
-      <w:r>
-        <w:rPr>
-          <w:rFonts w:ascii="Arial" w:hAnsi="Arial" w:cs="Arial"/>
-          <w:sz w:val="24"/>
-          <w:szCs w:val="24"/>
-        </w:rPr>
-        <w:t>de</w:t>
-      </w:r>
-      <w:proofErr w:type="spellEnd"/>
-      <w:r>
-        <w:rPr>
-          <w:rFonts w:ascii="Arial" w:hAnsi="Arial" w:cs="Arial"/>
-          <w:sz w:val="24"/>
-          <w:szCs w:val="24"/>
-        </w:rPr>
-        <w:t xml:space="preserve"> </w:t>
-      </w:r>
-      <w:proofErr w:type="spellStart"/>
-      <w:r>
-        <w:rPr>
-          <w:rFonts w:ascii="Arial" w:hAnsi="Arial" w:cs="Arial"/>
-          <w:sz w:val="24"/>
-          <w:szCs w:val="24"/>
-        </w:rPr>
-        <w:t>de</w:t>
-      </w:r>
-      <w:proofErr w:type="spellEnd"/>
-      <w:r>
-        <w:rPr>
-          <w:rFonts w:ascii="Arial" w:hAnsi="Arial" w:cs="Arial"/>
-          <w:sz w:val="24"/>
-          <w:szCs w:val="24"/>
-        </w:rPr>
-        <w:t xml:space="preserve"> baja un material.</w:t>
-      </w:r>
-    </w:p>
-    <w:p>
-      <w:pPr>
-        <w:autoSpaceDE w:val="0"/>
-        <w:autoSpaceDN w:val="0"/>
-        <w:adjustRightInd w:val="0"/>
-        <w:spacing w:after="0" w:line="240" w:lineRule="auto"/>
-        <w:rPr>
-          <w:rFonts w:ascii="Arial" w:hAnsi="Arial" w:cs="Arial"/>
-          <w:sz w:val="24"/>
-          <w:szCs w:val="24"/>
-        </w:rPr>
-      </w:pPr>
-    </w:p>
-    <w:p>
-      <w:pPr>
-        <w:autoSpaceDE w:val="0"/>
-        <w:autoSpaceDN w:val="0"/>
-        <w:adjustRightInd w:val="0"/>
-        <w:spacing w:after="0" w:line="240" w:lineRule="auto"/>
-        <w:rPr>
-          <w:rFonts w:ascii="Arial" w:hAnsi="Arial" w:cs="Arial"/>
-          <w:sz w:val="24"/>
-          <w:szCs w:val="24"/>
-        </w:rPr>
-      </w:pPr>
-      <w:r>
-        <w:rPr>
-          <w:rFonts w:ascii="Arial" w:hAnsi="Arial" w:cs="Arial"/>
-          <w:sz w:val="24"/>
-          <w:szCs w:val="24"/>
-        </w:rPr>
-        <w:t xml:space="preserve">Resultado Obtenido: Insatisfactorio. </w:t>
-      </w:r>
-    </w:p>
-    <w:p>
-      <w:pPr>
-        <w:autoSpaceDE w:val="0"/>
-        <w:autoSpaceDN w:val="0"/>
-        <w:adjustRightInd w:val="0"/>
-        <w:spacing w:after="0" w:line="240" w:lineRule="auto"/>
-        <w:rPr>
-          <w:rFonts w:ascii="Arial" w:hAnsi="Arial" w:cs="Arial"/>
-          <w:sz w:val="24"/>
-          <w:szCs w:val="24"/>
-        </w:rPr>
-      </w:pPr>
-      <w:r>
-        <w:rPr>
-          <w:rFonts w:ascii="Arial" w:hAnsi="Arial" w:cs="Arial"/>
-          <w:sz w:val="24"/>
-          <w:szCs w:val="24"/>
-        </w:rPr>
-        <w:t xml:space="preserve">Correcta visualización de los botones (Aceptar y Cancelar) para eliminar o </w:t>
-      </w:r>
-      <w:proofErr w:type="spellStart"/>
-      <w:r>
-        <w:rPr>
-          <w:rFonts w:ascii="Arial" w:hAnsi="Arial" w:cs="Arial"/>
-          <w:sz w:val="24"/>
-          <w:szCs w:val="24"/>
-        </w:rPr>
-        <w:t>de</w:t>
-      </w:r>
-      <w:proofErr w:type="spellEnd"/>
-      <w:r>
-        <w:rPr>
-          <w:rFonts w:ascii="Arial" w:hAnsi="Arial" w:cs="Arial"/>
-          <w:sz w:val="24"/>
-          <w:szCs w:val="24"/>
-        </w:rPr>
-        <w:t xml:space="preserve"> </w:t>
-      </w:r>
-      <w:proofErr w:type="spellStart"/>
-      <w:r>
-        <w:rPr>
-          <w:rFonts w:ascii="Arial" w:hAnsi="Arial" w:cs="Arial"/>
-          <w:sz w:val="24"/>
-          <w:szCs w:val="24"/>
-        </w:rPr>
-        <w:t>de</w:t>
-      </w:r>
-      <w:proofErr w:type="spellEnd"/>
-      <w:r>
-        <w:rPr>
-          <w:rFonts w:ascii="Arial" w:hAnsi="Arial" w:cs="Arial"/>
-          <w:sz w:val="24"/>
-          <w:szCs w:val="24"/>
-        </w:rPr>
-        <w:t xml:space="preserve"> baja un material, pero no en un modal, sino en un </w:t>
-      </w:r>
-      <w:proofErr w:type="spellStart"/>
-      <w:r>
-        <w:rPr>
-          <w:rFonts w:ascii="Arial" w:hAnsi="Arial" w:cs="Arial"/>
-          <w:sz w:val="24"/>
-          <w:szCs w:val="24"/>
-        </w:rPr>
-        <w:t>alert</w:t>
-      </w:r>
-      <w:proofErr w:type="spellEnd"/>
-      <w:r>
-        <w:rPr>
-          <w:rFonts w:ascii="Arial" w:hAnsi="Arial" w:cs="Arial"/>
-          <w:sz w:val="24"/>
-          <w:szCs w:val="24"/>
-        </w:rPr>
-        <w:t xml:space="preserve"> de JS. </w:t>
-      </w:r>
-    </w:p>
-    <w:p>
-      <w:pPr>
-        <w:autoSpaceDE w:val="0"/>
-        <w:autoSpaceDN w:val="0"/>
-        <w:adjustRightInd w:val="0"/>
-        <w:spacing w:after="0" w:line="240" w:lineRule="auto"/>
-        <w:rPr>
-          <w:rFonts w:ascii="Arial" w:hAnsi="Arial" w:cs="Arial"/>
-          <w:sz w:val="24"/>
-          <w:szCs w:val="24"/>
-        </w:rPr>
-      </w:pPr>
-    </w:p>
-    <w:p>
-      <w:pPr>
-        <w:autoSpaceDE w:val="0"/>
-        <w:autoSpaceDN w:val="0"/>
-        <w:adjustRightInd w:val="0"/>
-        <w:spacing w:after="0" w:line="240" w:lineRule="auto"/>
-        <w:rPr>
-          <w:rFonts w:ascii="Arial" w:hAnsi="Arial" w:cs="Arial"/>
-          <w:sz w:val="24"/>
-          <w:szCs w:val="24"/>
-        </w:rPr>
-      </w:pPr>
-    </w:p>
-    <w:p>
-      <w:pPr>
-        <w:autoSpaceDE w:val="0"/>
-        <w:autoSpaceDN w:val="0"/>
-        <w:adjustRightInd w:val="0"/>
-        <w:spacing w:after="0" w:line="240" w:lineRule="auto"/>
-        <w:rPr>
-          <w:rFonts w:ascii="Arial" w:hAnsi="Arial" w:cs="Arial"/>
-          <w:sz w:val="24"/>
-          <w:szCs w:val="24"/>
-        </w:rPr>
-      </w:pPr>
-      <w:r>
-        <w:rPr>
-          <w:rFonts w:ascii="Arial" w:hAnsi="Arial" w:cs="Arial"/>
-          <w:sz w:val="24"/>
-          <w:szCs w:val="24"/>
-          <w:highlight w:val="yellow"/>
-        </w:rPr>
-        <w:t>-Pantalla Otros Materiales: Modificación</w:t>
-      </w:r>
-    </w:p>
-    <w:p>
-      <w:pPr>
-        <w:autoSpaceDE w:val="0"/>
-        <w:autoSpaceDN w:val="0"/>
-        <w:adjustRightInd w:val="0"/>
-        <w:spacing w:after="0" w:line="240" w:lineRule="auto"/>
-        <w:rPr>
-          <w:rFonts w:ascii="Arial" w:hAnsi="Arial" w:cs="Arial"/>
-          <w:sz w:val="24"/>
-          <w:szCs w:val="24"/>
-        </w:rPr>
-      </w:pPr>
-    </w:p>
-    <w:p>
-      <w:pPr>
-        <w:autoSpaceDE w:val="0"/>
-        <w:autoSpaceDN w:val="0"/>
-        <w:adjustRightInd w:val="0"/>
-        <w:spacing w:after="0" w:line="240" w:lineRule="auto"/>
-        <w:rPr>
-          <w:rFonts w:ascii="Arial" w:hAnsi="Arial" w:cs="Arial"/>
-          <w:sz w:val="24"/>
-          <w:szCs w:val="24"/>
-        </w:rPr>
-      </w:pPr>
-    </w:p>
-    <w:p>
-      <w:pPr>
-        <w:autoSpaceDE w:val="0"/>
-        <w:autoSpaceDN w:val="0"/>
-        <w:adjustRightInd w:val="0"/>
-        <w:spacing w:after="0" w:line="240" w:lineRule="auto"/>
-        <w:rPr>
-          <w:rFonts w:ascii="Arial" w:hAnsi="Arial" w:cs="Arial"/>
-          <w:sz w:val="24"/>
-          <w:szCs w:val="24"/>
-        </w:rPr>
-      </w:pPr>
-      <w:r>
-        <w:rPr>
-          <w:rFonts w:ascii="Arial" w:hAnsi="Arial" w:cs="Arial"/>
-          <w:sz w:val="24"/>
-          <w:szCs w:val="24"/>
-        </w:rPr>
-        <w:t>-Error: Input text "Descripción"</w:t>
-      </w:r>
-    </w:p>
-    <w:p>
-      <w:pPr>
-        <w:autoSpaceDE w:val="0"/>
-        <w:autoSpaceDN w:val="0"/>
-        <w:adjustRightInd w:val="0"/>
-        <w:spacing w:after="0" w:line="240" w:lineRule="auto"/>
-        <w:rPr>
-          <w:rFonts w:ascii="Arial" w:hAnsi="Arial" w:cs="Arial"/>
-          <w:sz w:val="24"/>
-          <w:szCs w:val="24"/>
-        </w:rPr>
-      </w:pPr>
-    </w:p>
-    <w:p>
-      <w:pPr>
-        <w:autoSpaceDE w:val="0"/>
-        <w:autoSpaceDN w:val="0"/>
-        <w:adjustRightInd w:val="0"/>
-        <w:spacing w:after="0" w:line="240" w:lineRule="auto"/>
-        <w:rPr>
-          <w:rFonts w:ascii="Arial" w:hAnsi="Arial" w:cs="Arial"/>
-          <w:sz w:val="24"/>
-          <w:szCs w:val="24"/>
-        </w:rPr>
-      </w:pPr>
-      <w:r>
-        <w:rPr>
-          <w:rFonts w:ascii="Arial" w:hAnsi="Arial" w:cs="Arial"/>
-          <w:sz w:val="24"/>
-          <w:szCs w:val="24"/>
-        </w:rPr>
-        <w:t>Acepta espacio en blanco, con esto se modifica el material sin la descripción. Validar que no deje espacios en blanco.</w:t>
-      </w:r>
-    </w:p>
-    <w:p>
-      <w:pPr>
-        <w:autoSpaceDE w:val="0"/>
-        <w:autoSpaceDN w:val="0"/>
-        <w:adjustRightInd w:val="0"/>
-        <w:spacing w:after="0" w:line="240" w:lineRule="auto"/>
-        <w:rPr>
-          <w:rFonts w:ascii="Arial" w:hAnsi="Arial" w:cs="Arial"/>
-          <w:sz w:val="24"/>
-          <w:szCs w:val="24"/>
-        </w:rPr>
-      </w:pPr>
-    </w:p>
-    <w:p>
-      <w:pPr>
-        <w:autoSpaceDE w:val="0"/>
-        <w:autoSpaceDN w:val="0"/>
-        <w:adjustRightInd w:val="0"/>
-        <w:spacing w:after="0" w:line="240" w:lineRule="auto"/>
-        <w:rPr>
-          <w:rFonts w:ascii="Arial" w:hAnsi="Arial" w:cs="Arial"/>
-          <w:sz w:val="24"/>
-          <w:szCs w:val="24"/>
-        </w:rPr>
-      </w:pPr>
-      <w:r>
-        <w:rPr>
-          <w:rFonts w:ascii="Arial" w:hAnsi="Arial" w:cs="Arial"/>
-          <w:sz w:val="24"/>
-          <w:szCs w:val="24"/>
-        </w:rPr>
-        <w:t xml:space="preserve">No acepta </w:t>
-      </w:r>
-      <w:proofErr w:type="spellStart"/>
-      <w:r>
-        <w:rPr>
-          <w:rFonts w:ascii="Arial" w:hAnsi="Arial" w:cs="Arial"/>
-          <w:sz w:val="24"/>
-          <w:szCs w:val="24"/>
-        </w:rPr>
-        <w:t>vacio</w:t>
-      </w:r>
-      <w:proofErr w:type="spellEnd"/>
-      <w:r>
-        <w:rPr>
-          <w:rFonts w:ascii="Arial" w:hAnsi="Arial" w:cs="Arial"/>
-          <w:sz w:val="24"/>
-          <w:szCs w:val="24"/>
-        </w:rPr>
-        <w:t xml:space="preserve">, </w:t>
-      </w:r>
-      <w:proofErr w:type="spellStart"/>
-      <w:r>
-        <w:rPr>
-          <w:rFonts w:ascii="Arial" w:hAnsi="Arial" w:cs="Arial"/>
-          <w:sz w:val="24"/>
-          <w:szCs w:val="24"/>
-        </w:rPr>
-        <w:t>esta</w:t>
-      </w:r>
-      <w:proofErr w:type="spellEnd"/>
-      <w:r>
-        <w:rPr>
-          <w:rFonts w:ascii="Arial" w:hAnsi="Arial" w:cs="Arial"/>
-          <w:sz w:val="24"/>
-          <w:szCs w:val="24"/>
-        </w:rPr>
-        <w:t xml:space="preserve"> muy bien, pero la validación se hace mediante un </w:t>
-      </w:r>
-      <w:proofErr w:type="spellStart"/>
-      <w:r>
-        <w:rPr>
-          <w:rFonts w:ascii="Arial" w:hAnsi="Arial" w:cs="Arial"/>
-          <w:sz w:val="24"/>
-          <w:szCs w:val="24"/>
-        </w:rPr>
-        <w:t>alert</w:t>
-      </w:r>
-      <w:proofErr w:type="spellEnd"/>
-      <w:r>
-        <w:rPr>
-          <w:rFonts w:ascii="Arial" w:hAnsi="Arial" w:cs="Arial"/>
-          <w:sz w:val="24"/>
-          <w:szCs w:val="24"/>
-        </w:rPr>
-        <w:t xml:space="preserve"> de JS, </w:t>
-      </w:r>
-      <w:proofErr w:type="spellStart"/>
-      <w:r>
-        <w:rPr>
-          <w:rFonts w:ascii="Arial" w:hAnsi="Arial" w:cs="Arial"/>
-          <w:sz w:val="24"/>
-          <w:szCs w:val="24"/>
-        </w:rPr>
-        <w:t>deberia</w:t>
-      </w:r>
-      <w:proofErr w:type="spellEnd"/>
-      <w:r>
-        <w:rPr>
-          <w:rFonts w:ascii="Arial" w:hAnsi="Arial" w:cs="Arial"/>
-          <w:sz w:val="24"/>
-          <w:szCs w:val="24"/>
-        </w:rPr>
-        <w:t xml:space="preserve"> ser un modal.</w:t>
-      </w:r>
-    </w:p>
-    <w:p>
-      <w:pPr>
-        <w:rPr>
-          <w:rFonts w:ascii="Arial" w:hAnsi="Arial" w:cs="Arial"/>
-          <w:sz w:val="24"/>
-          <w:szCs w:val="24"/>
-        </w:rPr>
-      </w:pPr>
-      <w:r>
-        <w:rPr>
-          <w:rFonts w:ascii="Arial" w:hAnsi="Arial" w:cs="Arial"/>
-          <w:sz w:val="24"/>
-          <w:szCs w:val="24"/>
-        </w:rPr>
-        <w:t>------------------------------------------------------------------------------------------------------------</w:t>
-      </w:r>
-    </w:p>
-    <w:p>
-      <w:pPr>
-        <w:pStyle w:val="Ttulo1"/>
-      </w:pPr>
-      <w:bookmarkStart w:id="12" w:name="_Toc42526956"/>
-      <w:r>
-        <w:rPr>
-          <w:highlight w:val="yellow"/>
-        </w:rPr>
-        <w:t>-</w:t>
-      </w:r>
-      <w:r>
-        <w:rPr>
-          <w:highlight w:val="yellow"/>
-        </w:rPr>
-        <w:t>SEGUIR PROGRAMA</w:t>
-      </w:r>
-      <w:bookmarkEnd w:id="12"/>
-    </w:p>
-    <w:p>
-      <w:pPr>
-        <w:autoSpaceDE w:val="0"/>
-        <w:autoSpaceDN w:val="0"/>
-        <w:adjustRightInd w:val="0"/>
-        <w:spacing w:after="0" w:line="240" w:lineRule="auto"/>
-        <w:rPr>
-          <w:rFonts w:ascii="Arial" w:hAnsi="Arial" w:cs="Arial"/>
-          <w:sz w:val="24"/>
-          <w:szCs w:val="24"/>
-        </w:rPr>
-      </w:pPr>
-    </w:p>
-    <w:p>
-      <w:pPr>
-        <w:autoSpaceDE w:val="0"/>
-        <w:autoSpaceDN w:val="0"/>
-        <w:adjustRightInd w:val="0"/>
-        <w:spacing w:after="0" w:line="240" w:lineRule="auto"/>
-        <w:rPr>
-          <w:rFonts w:ascii="Arial" w:hAnsi="Arial" w:cs="Arial"/>
-          <w:sz w:val="24"/>
-          <w:szCs w:val="24"/>
-        </w:rPr>
-      </w:pPr>
-      <w:r>
-        <w:rPr>
-          <w:rFonts w:ascii="Arial" w:hAnsi="Arial" w:cs="Arial"/>
-          <w:sz w:val="24"/>
-          <w:szCs w:val="24"/>
-        </w:rPr>
-        <w:t>No se encontraron errores en cuanto a la funcionalidad que ofrece este CU, solamente algunos errores ortográficos y presentación de la información.</w:t>
-      </w:r>
-    </w:p>
-    <w:p>
-      <w:pPr>
-        <w:autoSpaceDE w:val="0"/>
-        <w:autoSpaceDN w:val="0"/>
-        <w:adjustRightInd w:val="0"/>
-        <w:spacing w:after="0" w:line="240" w:lineRule="auto"/>
-        <w:rPr>
-          <w:rFonts w:ascii="Arial" w:hAnsi="Arial" w:cs="Arial"/>
-          <w:sz w:val="24"/>
-          <w:szCs w:val="24"/>
-        </w:rPr>
-      </w:pPr>
-    </w:p>
-    <w:p>
-      <w:pPr>
-        <w:autoSpaceDE w:val="0"/>
-        <w:autoSpaceDN w:val="0"/>
-        <w:adjustRightInd w:val="0"/>
-        <w:spacing w:after="0" w:line="240" w:lineRule="auto"/>
-        <w:rPr>
-          <w:rFonts w:ascii="Arial" w:hAnsi="Arial" w:cs="Arial"/>
-          <w:sz w:val="24"/>
-          <w:szCs w:val="24"/>
-        </w:rPr>
-      </w:pPr>
-      <w:r>
-        <w:rPr>
-          <w:rFonts w:ascii="Arial" w:hAnsi="Arial" w:cs="Arial"/>
-          <w:sz w:val="24"/>
-          <w:szCs w:val="24"/>
-          <w:highlight w:val="yellow"/>
-        </w:rPr>
-        <w:t xml:space="preserve">Pantalla “Seguir Programa - Carrera: </w:t>
-      </w:r>
-      <w:proofErr w:type="spellStart"/>
-      <w:r>
-        <w:rPr>
-          <w:rFonts w:ascii="Arial" w:hAnsi="Arial" w:cs="Arial"/>
-          <w:sz w:val="24"/>
-          <w:szCs w:val="24"/>
-          <w:highlight w:val="yellow"/>
-        </w:rPr>
-        <w:t>nombreCarrera</w:t>
-      </w:r>
-      <w:proofErr w:type="spellEnd"/>
-      <w:r>
-        <w:rPr>
-          <w:rFonts w:ascii="Arial" w:hAnsi="Arial" w:cs="Arial"/>
-          <w:sz w:val="24"/>
-          <w:szCs w:val="24"/>
-          <w:highlight w:val="yellow"/>
-        </w:rPr>
-        <w:t xml:space="preserve">, Año: </w:t>
-      </w:r>
-      <w:proofErr w:type="spellStart"/>
-      <w:r>
-        <w:rPr>
-          <w:rFonts w:ascii="Arial" w:hAnsi="Arial" w:cs="Arial"/>
-          <w:sz w:val="24"/>
-          <w:szCs w:val="24"/>
-          <w:highlight w:val="yellow"/>
-        </w:rPr>
-        <w:t>anio</w:t>
-      </w:r>
-      <w:proofErr w:type="spellEnd"/>
-      <w:r>
-        <w:rPr>
-          <w:rFonts w:ascii="Arial" w:hAnsi="Arial" w:cs="Arial"/>
-          <w:sz w:val="24"/>
-          <w:szCs w:val="24"/>
-          <w:highlight w:val="yellow"/>
-        </w:rPr>
-        <w:t>”</w:t>
-      </w:r>
-    </w:p>
-    <w:p>
-      <w:pPr>
-        <w:autoSpaceDE w:val="0"/>
-        <w:autoSpaceDN w:val="0"/>
-        <w:adjustRightInd w:val="0"/>
-        <w:spacing w:after="0" w:line="240" w:lineRule="auto"/>
-        <w:rPr>
-          <w:rFonts w:ascii="Arial" w:hAnsi="Arial" w:cs="Arial"/>
-          <w:sz w:val="24"/>
-          <w:szCs w:val="24"/>
-        </w:rPr>
-      </w:pPr>
-      <w:r>
-        <w:rPr>
-          <w:rFonts w:ascii="Arial" w:hAnsi="Arial" w:cs="Arial"/>
-          <w:sz w:val="24"/>
-          <w:szCs w:val="24"/>
-        </w:rPr>
-        <w:t xml:space="preserve">En la tabla donde se listan todos los programas de asignaturas, más precisamente en la columna “Ubicación Actual”, cambiar como se presenta esa info (no ponerlo </w:t>
-      </w:r>
-      <w:r>
-        <w:rPr>
-          <w:rFonts w:ascii="Arial" w:hAnsi="Arial" w:cs="Arial"/>
-          <w:sz w:val="24"/>
-          <w:szCs w:val="24"/>
-        </w:rPr>
-        <w:lastRenderedPageBreak/>
-        <w:t xml:space="preserve">abreviado, sino </w:t>
-      </w:r>
-      <w:r>
-        <w:rPr>
-          <w:rFonts w:ascii="Arial" w:hAnsi="Arial" w:cs="Arial"/>
-          <w:sz w:val="24"/>
-          <w:szCs w:val="24"/>
-        </w:rPr>
-        <w:t>en su forma completa</w:t>
-      </w:r>
-      <w:r>
-        <w:rPr>
-          <w:rFonts w:ascii="Arial" w:hAnsi="Arial" w:cs="Arial"/>
-          <w:sz w:val="24"/>
-          <w:szCs w:val="24"/>
-        </w:rPr>
-        <w:t>,</w:t>
-      </w:r>
-      <w:r>
-        <w:rPr>
-          <w:rFonts w:ascii="Arial" w:hAnsi="Arial" w:cs="Arial"/>
-          <w:sz w:val="24"/>
-          <w:szCs w:val="24"/>
-        </w:rPr>
-        <w:t xml:space="preserve"> es decir</w:t>
-      </w:r>
-      <w:r>
-        <w:rPr>
-          <w:rFonts w:ascii="Arial" w:hAnsi="Arial" w:cs="Arial"/>
-          <w:sz w:val="24"/>
-          <w:szCs w:val="24"/>
-        </w:rPr>
-        <w:t xml:space="preserve"> Secre</w:t>
-      </w:r>
-      <w:r>
-        <w:rPr>
-          <w:rFonts w:ascii="Arial" w:hAnsi="Arial" w:cs="Arial"/>
-          <w:sz w:val="24"/>
-          <w:szCs w:val="24"/>
-        </w:rPr>
-        <w:t>taria Académica, Departamento).</w:t>
-      </w:r>
-      <w:r>
-        <w:rPr>
-          <w:rFonts w:ascii="Arial" w:hAnsi="Arial" w:cs="Arial"/>
-          <w:sz w:val="24"/>
-          <w:szCs w:val="24"/>
-        </w:rPr>
-        <w:t xml:space="preserve"> </w:t>
-      </w:r>
-      <w:r>
-        <w:rPr>
-          <w:rFonts w:ascii="Arial" w:hAnsi="Arial" w:cs="Arial"/>
-          <w:b/>
-          <w:sz w:val="24"/>
-          <w:szCs w:val="24"/>
-        </w:rPr>
-        <w:t>(LISTO)</w:t>
-      </w:r>
-    </w:p>
-    <w:p>
-      <w:pPr>
-        <w:autoSpaceDE w:val="0"/>
-        <w:autoSpaceDN w:val="0"/>
-        <w:adjustRightInd w:val="0"/>
-        <w:spacing w:after="0" w:line="240" w:lineRule="auto"/>
-        <w:rPr>
-          <w:rFonts w:ascii="Arial" w:hAnsi="Arial" w:cs="Arial"/>
-          <w:sz w:val="24"/>
-          <w:szCs w:val="24"/>
-        </w:rPr>
-      </w:pPr>
-    </w:p>
-    <w:p>
-      <w:pPr>
-        <w:autoSpaceDE w:val="0"/>
-        <w:autoSpaceDN w:val="0"/>
-        <w:adjustRightInd w:val="0"/>
-        <w:spacing w:after="0" w:line="240" w:lineRule="auto"/>
-        <w:rPr>
-          <w:rFonts w:ascii="Arial" w:hAnsi="Arial" w:cs="Arial"/>
-          <w:sz w:val="24"/>
-          <w:szCs w:val="24"/>
-        </w:rPr>
-      </w:pPr>
-      <w:r>
-        <w:rPr>
-          <w:rFonts w:ascii="Arial" w:hAnsi="Arial" w:cs="Arial"/>
-          <w:sz w:val="24"/>
-          <w:szCs w:val="24"/>
-        </w:rPr>
-        <w:t>Botón “Volver atrás” no tiene acento la palabra “</w:t>
-      </w:r>
-      <w:r>
-        <w:rPr>
-          <w:rFonts w:ascii="Arial" w:hAnsi="Arial" w:cs="Arial"/>
-          <w:sz w:val="24"/>
-          <w:szCs w:val="24"/>
-        </w:rPr>
-        <w:t>atrás</w:t>
-      </w:r>
-      <w:r>
-        <w:rPr>
-          <w:rFonts w:ascii="Arial" w:hAnsi="Arial" w:cs="Arial"/>
-          <w:sz w:val="24"/>
-          <w:szCs w:val="24"/>
-        </w:rPr>
-        <w:t>”.</w:t>
-      </w:r>
-      <w:r>
-        <w:rPr>
-          <w:rFonts w:ascii="Arial" w:hAnsi="Arial" w:cs="Arial"/>
-          <w:sz w:val="24"/>
-          <w:szCs w:val="24"/>
-        </w:rPr>
-        <w:t xml:space="preserve"> </w:t>
-      </w:r>
-      <w:r>
-        <w:rPr>
-          <w:rFonts w:ascii="Arial" w:hAnsi="Arial" w:cs="Arial"/>
-          <w:b/>
-          <w:sz w:val="24"/>
-          <w:szCs w:val="24"/>
-        </w:rPr>
-        <w:t>(LISTO)</w:t>
-      </w:r>
-    </w:p>
-    <w:p>
-      <w:pPr>
-        <w:autoSpaceDE w:val="0"/>
-        <w:autoSpaceDN w:val="0"/>
-        <w:adjustRightInd w:val="0"/>
-        <w:spacing w:after="0" w:line="240" w:lineRule="auto"/>
-        <w:rPr>
-          <w:rFonts w:ascii="Arial" w:hAnsi="Arial" w:cs="Arial"/>
-          <w:sz w:val="24"/>
-          <w:szCs w:val="24"/>
-        </w:rPr>
-      </w:pPr>
-      <w:r>
-        <w:rPr>
-          <w:rFonts w:ascii="Arial" w:hAnsi="Arial" w:cs="Arial"/>
-          <w:sz w:val="24"/>
-          <w:szCs w:val="24"/>
-        </w:rPr>
-        <w:t>Botón</w:t>
-      </w:r>
-      <w:r>
-        <w:rPr>
-          <w:rFonts w:ascii="Arial" w:hAnsi="Arial" w:cs="Arial"/>
-          <w:sz w:val="24"/>
-          <w:szCs w:val="24"/>
-        </w:rPr>
-        <w:t xml:space="preserve"> “</w:t>
-      </w:r>
-      <w:r>
-        <w:rPr>
-          <w:rFonts w:ascii="Arial" w:hAnsi="Arial" w:cs="Arial"/>
-          <w:sz w:val="24"/>
-          <w:szCs w:val="24"/>
-        </w:rPr>
-        <w:t>Actualizar ubicación del programa</w:t>
-      </w:r>
-      <w:r>
-        <w:rPr>
-          <w:rFonts w:ascii="Arial" w:hAnsi="Arial" w:cs="Arial"/>
-          <w:sz w:val="24"/>
-          <w:szCs w:val="24"/>
-        </w:rPr>
-        <w:t>”</w:t>
-      </w:r>
-      <w:r>
-        <w:rPr>
-          <w:rFonts w:ascii="Arial" w:hAnsi="Arial" w:cs="Arial"/>
-          <w:sz w:val="24"/>
-          <w:szCs w:val="24"/>
-        </w:rPr>
-        <w:t xml:space="preserve"> no tiene acento la palabra “ubicación”.</w:t>
-      </w:r>
-      <w:r>
-        <w:rPr>
-          <w:rFonts w:ascii="Arial" w:hAnsi="Arial" w:cs="Arial"/>
-          <w:sz w:val="24"/>
-          <w:szCs w:val="24"/>
-        </w:rPr>
-        <w:t xml:space="preserve"> </w:t>
-      </w:r>
-      <w:r>
-        <w:rPr>
-          <w:rFonts w:ascii="Arial" w:hAnsi="Arial" w:cs="Arial"/>
-          <w:b/>
-          <w:sz w:val="24"/>
-          <w:szCs w:val="24"/>
-        </w:rPr>
-        <w:t>(LISTO)</w:t>
-      </w:r>
-    </w:p>
-    <w:p>
-      <w:pPr>
-        <w:autoSpaceDE w:val="0"/>
-        <w:autoSpaceDN w:val="0"/>
-        <w:adjustRightInd w:val="0"/>
-        <w:spacing w:after="0" w:line="240" w:lineRule="auto"/>
-        <w:rPr>
-          <w:rFonts w:ascii="Arial" w:hAnsi="Arial" w:cs="Arial"/>
-          <w:sz w:val="24"/>
-          <w:szCs w:val="24"/>
-        </w:rPr>
-      </w:pPr>
-    </w:p>
-    <w:p>
-      <w:pPr>
-        <w:autoSpaceDE w:val="0"/>
-        <w:autoSpaceDN w:val="0"/>
-        <w:adjustRightInd w:val="0"/>
-        <w:spacing w:after="0" w:line="240" w:lineRule="auto"/>
-        <w:rPr>
-          <w:rFonts w:ascii="Arial" w:hAnsi="Arial" w:cs="Arial"/>
-          <w:sz w:val="24"/>
-          <w:szCs w:val="24"/>
-        </w:rPr>
-      </w:pPr>
-    </w:p>
-    <w:p>
-      <w:pPr>
-        <w:autoSpaceDE w:val="0"/>
-        <w:autoSpaceDN w:val="0"/>
-        <w:adjustRightInd w:val="0"/>
-        <w:spacing w:after="0" w:line="240" w:lineRule="auto"/>
-        <w:rPr>
-          <w:rFonts w:ascii="Arial" w:hAnsi="Arial" w:cs="Arial"/>
-          <w:sz w:val="24"/>
-          <w:szCs w:val="24"/>
-        </w:rPr>
-      </w:pPr>
-      <w:r>
-        <w:rPr>
-          <w:rFonts w:ascii="Arial" w:hAnsi="Arial" w:cs="Arial"/>
-          <w:sz w:val="24"/>
-          <w:szCs w:val="24"/>
-          <w:highlight w:val="yellow"/>
-        </w:rPr>
-        <w:t>Pantalla “Seguir Programa - Actualizar Ubicación”</w:t>
-      </w:r>
-    </w:p>
-    <w:p>
-      <w:pPr>
-        <w:autoSpaceDE w:val="0"/>
-        <w:autoSpaceDN w:val="0"/>
-        <w:adjustRightInd w:val="0"/>
-        <w:spacing w:after="0" w:line="240" w:lineRule="auto"/>
-        <w:rPr>
-          <w:rFonts w:ascii="Arial" w:hAnsi="Arial" w:cs="Arial"/>
-          <w:sz w:val="24"/>
-          <w:szCs w:val="24"/>
-        </w:rPr>
-      </w:pPr>
-      <w:r>
-        <w:rPr>
-          <w:rFonts w:ascii="Arial" w:hAnsi="Arial" w:cs="Arial"/>
-          <w:sz w:val="24"/>
-          <w:szCs w:val="24"/>
-        </w:rPr>
-        <w:t>Lo mismo en cuanto al uso de abreviaciones.</w:t>
-      </w:r>
-      <w:r>
-        <w:rPr>
-          <w:rFonts w:ascii="Arial" w:hAnsi="Arial" w:cs="Arial"/>
-          <w:sz w:val="24"/>
-          <w:szCs w:val="24"/>
-        </w:rPr>
-        <w:t xml:space="preserve"> </w:t>
-      </w:r>
-      <w:r>
-        <w:rPr>
-          <w:rFonts w:ascii="Arial" w:hAnsi="Arial" w:cs="Arial"/>
-          <w:b/>
-          <w:sz w:val="24"/>
-          <w:szCs w:val="24"/>
-        </w:rPr>
-        <w:t>(LISTO)</w:t>
-      </w:r>
-    </w:p>
-    <w:p>
-      <w:pPr>
-        <w:autoSpaceDE w:val="0"/>
-        <w:autoSpaceDN w:val="0"/>
-        <w:adjustRightInd w:val="0"/>
-        <w:spacing w:after="0" w:line="240" w:lineRule="auto"/>
-        <w:rPr>
-          <w:rFonts w:ascii="Arial" w:hAnsi="Arial" w:cs="Arial"/>
-          <w:sz w:val="24"/>
-          <w:szCs w:val="24"/>
-        </w:rPr>
-      </w:pPr>
-    </w:p>
-    <w:p>
-      <w:pPr>
-        <w:autoSpaceDE w:val="0"/>
-        <w:autoSpaceDN w:val="0"/>
-        <w:adjustRightInd w:val="0"/>
-        <w:spacing w:after="0" w:line="240" w:lineRule="auto"/>
-        <w:rPr>
-          <w:rFonts w:ascii="Arial" w:hAnsi="Arial" w:cs="Arial"/>
-          <w:sz w:val="24"/>
-          <w:szCs w:val="24"/>
-        </w:rPr>
-      </w:pPr>
-      <w:r>
-        <w:rPr>
-          <w:rFonts w:ascii="Arial" w:hAnsi="Arial" w:cs="Arial"/>
-          <w:sz w:val="24"/>
-          <w:szCs w:val="24"/>
-        </w:rPr>
-        <w:t xml:space="preserve">Sería bueno que en esta pantalla se brinde más información (recuerde al usuario la información, creo que es una regla de oro de </w:t>
-      </w:r>
-      <w:proofErr w:type="spellStart"/>
-      <w:r>
-        <w:rPr>
-          <w:rFonts w:ascii="Arial" w:hAnsi="Arial" w:cs="Arial"/>
-          <w:sz w:val="24"/>
-          <w:szCs w:val="24"/>
-        </w:rPr>
-        <w:t>Pressman</w:t>
-      </w:r>
-      <w:proofErr w:type="spellEnd"/>
-      <w:r>
-        <w:rPr>
-          <w:rFonts w:ascii="Arial" w:hAnsi="Arial" w:cs="Arial"/>
-          <w:sz w:val="24"/>
-          <w:szCs w:val="24"/>
-        </w:rPr>
-        <w:t>) sobre qué programa de asignatura se está por modificar su ubicación, y cuál es su ubicación actual.</w:t>
-      </w:r>
-    </w:p>
-    <w:p>
-      <w:pPr>
-        <w:autoSpaceDE w:val="0"/>
-        <w:autoSpaceDN w:val="0"/>
-        <w:adjustRightInd w:val="0"/>
-        <w:spacing w:after="0" w:line="240" w:lineRule="auto"/>
-        <w:rPr>
-          <w:rFonts w:ascii="Arial" w:hAnsi="Arial" w:cs="Arial"/>
-          <w:sz w:val="24"/>
-          <w:szCs w:val="24"/>
-        </w:rPr>
-      </w:pPr>
-      <w:r>
-        <w:rPr>
-          <w:rFonts w:ascii="Arial" w:hAnsi="Arial" w:cs="Arial"/>
-          <w:sz w:val="24"/>
-          <w:szCs w:val="24"/>
-        </w:rPr>
-        <w:t>Puede ser que el usuario tenga una mala memoria a corto plazo (</w:t>
-      </w:r>
-      <w:proofErr w:type="gramStart"/>
-      <w:r>
-        <w:rPr>
-          <w:rFonts w:ascii="Arial" w:hAnsi="Arial" w:cs="Arial"/>
-          <w:sz w:val="24"/>
-          <w:szCs w:val="24"/>
-        </w:rPr>
-        <w:t>?</w:t>
-      </w:r>
-      <w:proofErr w:type="gramEnd"/>
-      <w:r>
-        <w:rPr>
-          <w:rFonts w:ascii="Arial" w:hAnsi="Arial" w:cs="Arial"/>
-          <w:sz w:val="24"/>
-          <w:szCs w:val="24"/>
-        </w:rPr>
-        <w:t xml:space="preserve"> </w:t>
-      </w:r>
-      <w:r>
-        <w:rPr>
-          <w:rFonts w:ascii="Arial" w:hAnsi="Arial" w:cs="Arial"/>
-          <w:b/>
-          <w:sz w:val="24"/>
-          <w:szCs w:val="24"/>
-        </w:rPr>
-        <w:t>(LISTO)</w:t>
-      </w:r>
-    </w:p>
-    <w:p>
-      <w:pPr>
-        <w:autoSpaceDE w:val="0"/>
-        <w:autoSpaceDN w:val="0"/>
-        <w:adjustRightInd w:val="0"/>
-        <w:spacing w:after="0" w:line="240" w:lineRule="auto"/>
-        <w:rPr>
-          <w:rFonts w:ascii="Arial" w:hAnsi="Arial" w:cs="Arial"/>
-          <w:sz w:val="24"/>
-          <w:szCs w:val="24"/>
-        </w:rPr>
-      </w:pPr>
-      <w:r>
-        <w:rPr>
-          <w:rFonts w:ascii="Arial" w:hAnsi="Arial" w:cs="Arial"/>
-          <w:sz w:val="24"/>
-          <w:szCs w:val="24"/>
-        </w:rPr>
-        <w:t xml:space="preserve">  </w:t>
-      </w:r>
-    </w:p>
-    <w:p>
-      <w:pPr>
-        <w:autoSpaceDE w:val="0"/>
-        <w:autoSpaceDN w:val="0"/>
-        <w:adjustRightInd w:val="0"/>
-        <w:spacing w:after="0" w:line="240" w:lineRule="auto"/>
-        <w:rPr>
-          <w:rFonts w:ascii="Arial" w:hAnsi="Arial" w:cs="Arial"/>
-          <w:sz w:val="24"/>
-          <w:szCs w:val="24"/>
-        </w:rPr>
-      </w:pPr>
-    </w:p>
-    <w:p>
-      <w:pPr>
-        <w:rPr>
-          <w:rFonts w:ascii="Arial" w:hAnsi="Arial" w:cs="Arial"/>
-          <w:sz w:val="24"/>
-          <w:szCs w:val="24"/>
-        </w:rPr>
-      </w:pPr>
-      <w:r>
-        <w:rPr>
-          <w:rFonts w:ascii="Arial" w:hAnsi="Arial" w:cs="Arial"/>
-          <w:sz w:val="24"/>
-          <w:szCs w:val="24"/>
-        </w:rPr>
-        <w:t>------------------------------------------------------------------------------------------------------------</w:t>
-      </w:r>
-    </w:p>
-    <w:p/>
-    <w:p>
-      <w:pPr>
-        <w:pStyle w:val="Ttulo1"/>
-      </w:pPr>
-      <w:bookmarkStart w:id="13" w:name="_Toc42526957"/>
-      <w:r>
-        <w:rPr>
-          <w:highlight w:val="yellow"/>
-        </w:rPr>
-        <w:t>-GENERAR PROGRAMA PDF</w:t>
-      </w:r>
-      <w:bookmarkEnd w:id="13"/>
-    </w:p>
-    <w:p>
-      <w:pPr>
-        <w:autoSpaceDE w:val="0"/>
-        <w:autoSpaceDN w:val="0"/>
-        <w:adjustRightInd w:val="0"/>
-        <w:spacing w:after="0" w:line="240" w:lineRule="auto"/>
-        <w:rPr>
-          <w:rFonts w:ascii="Arial" w:hAnsi="Arial" w:cs="Arial"/>
-          <w:sz w:val="24"/>
-          <w:szCs w:val="24"/>
-        </w:rPr>
-      </w:pPr>
-    </w:p>
-    <w:p>
-      <w:pPr>
-        <w:autoSpaceDE w:val="0"/>
-        <w:autoSpaceDN w:val="0"/>
-        <w:adjustRightInd w:val="0"/>
-        <w:spacing w:after="0" w:line="240" w:lineRule="auto"/>
-        <w:rPr>
-          <w:rFonts w:ascii="Arial" w:hAnsi="Arial" w:cs="Arial"/>
-          <w:sz w:val="24"/>
-          <w:szCs w:val="24"/>
-        </w:rPr>
-      </w:pPr>
-      <w:r>
-        <w:rPr>
-          <w:rFonts w:ascii="Arial" w:hAnsi="Arial" w:cs="Arial"/>
-          <w:sz w:val="24"/>
-          <w:szCs w:val="24"/>
-        </w:rPr>
-        <w:t xml:space="preserve">Se han encontrado los </w:t>
-      </w:r>
-      <w:proofErr w:type="gramStart"/>
-      <w:r>
-        <w:rPr>
-          <w:rFonts w:ascii="Arial" w:hAnsi="Arial" w:cs="Arial"/>
-          <w:sz w:val="24"/>
-          <w:szCs w:val="24"/>
-        </w:rPr>
-        <w:t>siguiente</w:t>
-      </w:r>
-      <w:proofErr w:type="gramEnd"/>
-      <w:r>
-        <w:rPr>
-          <w:rFonts w:ascii="Arial" w:hAnsi="Arial" w:cs="Arial"/>
-          <w:sz w:val="24"/>
-          <w:szCs w:val="24"/>
-        </w:rPr>
-        <w:t xml:space="preserve"> errores: </w:t>
-      </w:r>
-    </w:p>
-    <w:p>
-      <w:pPr>
-        <w:autoSpaceDE w:val="0"/>
-        <w:autoSpaceDN w:val="0"/>
-        <w:adjustRightInd w:val="0"/>
-        <w:spacing w:after="0" w:line="240" w:lineRule="auto"/>
-        <w:rPr>
-          <w:rFonts w:ascii="Arial" w:hAnsi="Arial" w:cs="Arial"/>
-          <w:sz w:val="24"/>
-          <w:szCs w:val="24"/>
-        </w:rPr>
-      </w:pPr>
-    </w:p>
-    <w:p>
-      <w:pPr>
-        <w:autoSpaceDE w:val="0"/>
-        <w:autoSpaceDN w:val="0"/>
-        <w:adjustRightInd w:val="0"/>
-        <w:spacing w:after="0" w:line="240" w:lineRule="auto"/>
-        <w:rPr>
-          <w:rFonts w:ascii="Arial" w:hAnsi="Arial" w:cs="Arial"/>
-          <w:b/>
-          <w:sz w:val="24"/>
-          <w:szCs w:val="24"/>
-        </w:rPr>
-      </w:pPr>
-      <w:r>
-        <w:rPr>
-          <w:rFonts w:ascii="Arial" w:hAnsi="Arial" w:cs="Arial"/>
-          <w:b/>
-          <w:sz w:val="24"/>
-          <w:szCs w:val="24"/>
-        </w:rPr>
-        <w:t>-Estructura del PDF:</w:t>
-      </w:r>
-    </w:p>
-    <w:p>
-      <w:pPr>
-        <w:autoSpaceDE w:val="0"/>
-        <w:autoSpaceDN w:val="0"/>
-        <w:adjustRightInd w:val="0"/>
-        <w:spacing w:after="0" w:line="240" w:lineRule="auto"/>
-        <w:rPr>
-          <w:rFonts w:ascii="Arial" w:hAnsi="Arial" w:cs="Arial"/>
-          <w:sz w:val="24"/>
-          <w:szCs w:val="24"/>
-        </w:rPr>
-      </w:pPr>
-    </w:p>
-    <w:p>
-      <w:pPr>
-        <w:autoSpaceDE w:val="0"/>
-        <w:autoSpaceDN w:val="0"/>
-        <w:adjustRightInd w:val="0"/>
-        <w:spacing w:after="0" w:line="240" w:lineRule="auto"/>
-        <w:rPr>
-          <w:rFonts w:ascii="Arial" w:hAnsi="Arial" w:cs="Arial"/>
-          <w:sz w:val="24"/>
-          <w:szCs w:val="24"/>
-        </w:rPr>
-      </w:pPr>
-      <w:r>
-        <w:rPr>
-          <w:rFonts w:ascii="Arial" w:hAnsi="Arial" w:cs="Arial"/>
-          <w:sz w:val="24"/>
-          <w:szCs w:val="24"/>
-        </w:rPr>
-        <w:t>Resultado esperado: Visualizar de forma correcta la escritura del texto mostrado en cada una de las secciones del programa (Sin la presencia de errores ortográficos y la correcta representación de símbolos especiales) y la estructura base de cada una de las secciones del programa PDF generado.</w:t>
-      </w:r>
-    </w:p>
-    <w:p>
-      <w:pPr>
-        <w:autoSpaceDE w:val="0"/>
-        <w:autoSpaceDN w:val="0"/>
-        <w:adjustRightInd w:val="0"/>
-        <w:spacing w:after="0" w:line="240" w:lineRule="auto"/>
-        <w:rPr>
-          <w:rFonts w:ascii="Arial" w:hAnsi="Arial" w:cs="Arial"/>
-          <w:sz w:val="24"/>
-          <w:szCs w:val="24"/>
-        </w:rPr>
-      </w:pPr>
-    </w:p>
-    <w:p>
-      <w:pPr>
-        <w:pStyle w:val="TableContents"/>
-        <w:rPr>
-          <w:rFonts w:ascii="Arial" w:hAnsi="Arial" w:cs="Arial"/>
-        </w:rPr>
-      </w:pPr>
-      <w:r>
-        <w:rPr>
-          <w:rFonts w:ascii="Arial" w:hAnsi="Arial" w:cs="Arial"/>
-        </w:rPr>
-        <w:t xml:space="preserve">Resultado Obtenido: Insatisfactorio. </w:t>
-      </w:r>
-    </w:p>
-    <w:p>
-      <w:pPr>
-        <w:pStyle w:val="TableContents"/>
-        <w:rPr>
-          <w:rFonts w:ascii="Arial" w:hAnsi="Arial" w:cs="Arial"/>
-        </w:rPr>
-      </w:pPr>
-      <w:r>
-        <w:rPr>
-          <w:rFonts w:ascii="Arial" w:hAnsi="Arial" w:cs="Arial"/>
-        </w:rPr>
-        <w:t>Correcta visualización de la escritura del texto mostrado en cada una de las secciones del programa (Sin la presencia de errores ortográficos y la correcta representación de símbolos especiales).</w:t>
-      </w:r>
-    </w:p>
-    <w:p>
-      <w:pPr>
-        <w:pStyle w:val="TableContents"/>
-        <w:rPr>
-          <w:rFonts w:ascii="Arial" w:hAnsi="Arial" w:cs="Arial"/>
-        </w:rPr>
-      </w:pPr>
-      <w:r>
-        <w:rPr>
-          <w:rFonts w:ascii="Arial" w:hAnsi="Arial" w:cs="Arial"/>
-        </w:rPr>
-        <w:t>Pero el error se encuentra en que en la parte de Bibliografía (Libros - Bibliografía obligatoria y complementaria), la columna SIUNPA, muestra SIUNP y la A queda abajo. Debería estar todo junto ya que es una sola palabra. Error en la estructura.</w:t>
-      </w:r>
-    </w:p>
-    <w:p>
-      <w:pPr>
-        <w:pStyle w:val="TableContents"/>
+        <w:pStyle w:val="Prrafodelista"/>
         <w:numPr>
           <w:ilvl w:val="0"/>
           <w:numId w:val="5"/>
         </w:numPr>
-        <w:rPr>
-          <w:rFonts w:ascii="Arial" w:hAnsi="Arial" w:cs="Arial"/>
-          <w:b/>
-          <w:color w:val="00B050"/>
-        </w:rPr>
-      </w:pPr>
-      <w:r>
-        <w:rPr>
-          <w:rFonts w:ascii="Arial" w:hAnsi="Arial" w:cs="Arial"/>
-          <w:b/>
-          <w:color w:val="00B050"/>
+        <w:autoSpaceDE w:val="0"/>
+        <w:autoSpaceDN w:val="0"/>
+        <w:adjustRightInd w:val="0"/>
+        <w:spacing w:after="0" w:line="240" w:lineRule="auto"/>
+        <w:rPr>
+          <w:rFonts w:ascii="Arial" w:hAnsi="Arial" w:cs="Arial"/>
+          <w:sz w:val="24"/>
+          <w:szCs w:val="24"/>
+        </w:rPr>
+      </w:pPr>
+      <w:r>
+        <w:rPr>
+          <w:rFonts w:ascii="Arial" w:hAnsi="Arial" w:cs="Arial"/>
+          <w:sz w:val="24"/>
+          <w:szCs w:val="24"/>
         </w:rPr>
         <w:t>Corregido</w:t>
       </w:r>
     </w:p>
     <w:p>
       <w:pPr>
-        <w:pStyle w:val="TableContents"/>
-        <w:rPr>
-          <w:rFonts w:ascii="Arial" w:hAnsi="Arial" w:cs="Arial"/>
-        </w:rPr>
-      </w:pPr>
-    </w:p>
-    <w:p>
-      <w:pPr>
-        <w:pStyle w:val="TableContents"/>
-        <w:rPr>
-          <w:rFonts w:ascii="Arial" w:hAnsi="Arial" w:cs="Arial"/>
-        </w:rPr>
-      </w:pPr>
-    </w:p>
-    <w:p>
-      <w:pPr>
-        <w:pStyle w:val="TableContents"/>
-        <w:rPr>
-          <w:rFonts w:ascii="Arial" w:hAnsi="Arial" w:cs="Arial"/>
-        </w:rPr>
-      </w:pPr>
-    </w:p>
-    <w:p>
-      <w:pPr>
-        <w:pStyle w:val="TableContents"/>
-        <w:rPr>
-          <w:rFonts w:ascii="Arial" w:hAnsi="Arial" w:cs="Arial"/>
-        </w:rPr>
-      </w:pPr>
-      <w:r>
-        <w:rPr>
-          <w:rFonts w:ascii="Arial" w:hAnsi="Arial" w:cs="Arial"/>
-          <w:b/>
-        </w:rPr>
-        <w:t>- 9 carreras en el encabezado:</w:t>
-      </w:r>
-      <w:r>
-        <w:rPr>
-          <w:rFonts w:ascii="Arial" w:hAnsi="Arial" w:cs="Arial"/>
-        </w:rPr>
-        <w:t xml:space="preserve"> No hay inconvenientes con la estructura del documento.</w:t>
-      </w:r>
-    </w:p>
-    <w:p>
-      <w:pPr>
-        <w:pStyle w:val="TableContents"/>
-        <w:rPr>
-          <w:rFonts w:ascii="Arial" w:hAnsi="Arial" w:cs="Arial"/>
-        </w:rPr>
-      </w:pPr>
-    </w:p>
-    <w:p>
-      <w:pPr>
-        <w:pStyle w:val="TableContents"/>
-        <w:rPr>
-          <w:rFonts w:ascii="Arial" w:hAnsi="Arial" w:cs="Arial"/>
-        </w:rPr>
-      </w:pPr>
-    </w:p>
-    <w:p>
-      <w:pPr>
-        <w:pStyle w:val="TableContents"/>
-        <w:rPr>
-          <w:rFonts w:ascii="Arial" w:hAnsi="Arial" w:cs="Arial"/>
-        </w:rPr>
-      </w:pPr>
-      <w:r>
-        <w:rPr>
-          <w:rFonts w:ascii="Arial" w:hAnsi="Arial" w:cs="Arial"/>
-          <w:b/>
-        </w:rPr>
-        <w:t>- 10 carreras en el encabezado:</w:t>
-      </w:r>
-      <w:r>
-        <w:rPr>
-          <w:rFonts w:ascii="Arial" w:hAnsi="Arial" w:cs="Arial"/>
+        <w:autoSpaceDE w:val="0"/>
+        <w:autoSpaceDN w:val="0"/>
+        <w:adjustRightInd w:val="0"/>
+        <w:spacing w:after="0" w:line="240" w:lineRule="auto"/>
+        <w:rPr>
+          <w:rFonts w:ascii="Arial" w:hAnsi="Arial" w:cs="Arial"/>
+          <w:sz w:val="24"/>
+          <w:szCs w:val="24"/>
+        </w:rPr>
+      </w:pPr>
+    </w:p>
+    <w:p>
+      <w:pPr>
+        <w:autoSpaceDE w:val="0"/>
+        <w:autoSpaceDN w:val="0"/>
+        <w:adjustRightInd w:val="0"/>
+        <w:spacing w:after="0" w:line="240" w:lineRule="auto"/>
+        <w:rPr>
+          <w:rFonts w:ascii="Arial" w:hAnsi="Arial" w:cs="Arial"/>
+          <w:sz w:val="24"/>
+          <w:szCs w:val="24"/>
+        </w:rPr>
+      </w:pPr>
+    </w:p>
+    <w:p>
+      <w:pPr>
+        <w:autoSpaceDE w:val="0"/>
+        <w:autoSpaceDN w:val="0"/>
+        <w:adjustRightInd w:val="0"/>
+        <w:spacing w:after="0" w:line="240" w:lineRule="auto"/>
+        <w:rPr>
+          <w:rFonts w:ascii="Arial" w:hAnsi="Arial" w:cs="Arial"/>
+          <w:sz w:val="24"/>
+          <w:szCs w:val="24"/>
+        </w:rPr>
+      </w:pPr>
+      <w:r>
+        <w:rPr>
+          <w:rFonts w:ascii="Arial" w:hAnsi="Arial" w:cs="Arial"/>
+          <w:sz w:val="24"/>
+          <w:szCs w:val="24"/>
+          <w:highlight w:val="yellow"/>
+        </w:rPr>
+        <w:t>-Pantalla Otros Materiales: Baja</w:t>
+      </w:r>
+    </w:p>
+    <w:p>
+      <w:pPr>
+        <w:autoSpaceDE w:val="0"/>
+        <w:autoSpaceDN w:val="0"/>
+        <w:adjustRightInd w:val="0"/>
+        <w:spacing w:after="0" w:line="240" w:lineRule="auto"/>
+        <w:rPr>
+          <w:rFonts w:ascii="Arial" w:hAnsi="Arial" w:cs="Arial"/>
+          <w:sz w:val="24"/>
+          <w:szCs w:val="24"/>
+        </w:rPr>
+      </w:pPr>
+    </w:p>
+    <w:p>
+      <w:pPr>
+        <w:autoSpaceDE w:val="0"/>
+        <w:autoSpaceDN w:val="0"/>
+        <w:adjustRightInd w:val="0"/>
+        <w:spacing w:after="0" w:line="240" w:lineRule="auto"/>
+        <w:rPr>
+          <w:rFonts w:ascii="Arial" w:hAnsi="Arial" w:cs="Arial"/>
+          <w:sz w:val="24"/>
+          <w:szCs w:val="24"/>
+        </w:rPr>
+      </w:pPr>
+    </w:p>
+    <w:p>
+      <w:pPr>
+        <w:autoSpaceDE w:val="0"/>
+        <w:autoSpaceDN w:val="0"/>
+        <w:adjustRightInd w:val="0"/>
+        <w:spacing w:after="0" w:line="240" w:lineRule="auto"/>
+        <w:rPr>
+          <w:rFonts w:ascii="Arial" w:hAnsi="Arial" w:cs="Arial"/>
+          <w:sz w:val="24"/>
+          <w:szCs w:val="24"/>
+        </w:rPr>
+      </w:pPr>
+      <w:r>
+        <w:rPr>
+          <w:rFonts w:ascii="Arial" w:hAnsi="Arial" w:cs="Arial"/>
+          <w:sz w:val="24"/>
+          <w:szCs w:val="24"/>
+        </w:rPr>
+        <w:t>-Error: Botón "Eliminar"</w:t>
+      </w:r>
+    </w:p>
+    <w:p>
+      <w:pPr>
+        <w:autoSpaceDE w:val="0"/>
+        <w:autoSpaceDN w:val="0"/>
+        <w:adjustRightInd w:val="0"/>
+        <w:spacing w:after="0" w:line="240" w:lineRule="auto"/>
+        <w:rPr>
+          <w:rFonts w:ascii="Arial" w:hAnsi="Arial" w:cs="Arial"/>
+          <w:sz w:val="24"/>
+          <w:szCs w:val="24"/>
+        </w:rPr>
+      </w:pPr>
+    </w:p>
+    <w:p>
+      <w:pPr>
+        <w:autoSpaceDE w:val="0"/>
+        <w:autoSpaceDN w:val="0"/>
+        <w:adjustRightInd w:val="0"/>
+        <w:spacing w:after="0" w:line="240" w:lineRule="auto"/>
+        <w:rPr>
+          <w:rFonts w:ascii="Arial" w:hAnsi="Arial" w:cs="Arial"/>
+          <w:sz w:val="24"/>
+          <w:szCs w:val="24"/>
+        </w:rPr>
+      </w:pPr>
+      <w:r>
+        <w:rPr>
+          <w:rFonts w:ascii="Arial" w:hAnsi="Arial" w:cs="Arial"/>
+          <w:sz w:val="24"/>
+          <w:szCs w:val="24"/>
+        </w:rPr>
+        <w:t xml:space="preserve">Resultado esperado: Visualizar un modal con los botones (Aceptar y Cancelar) para eliminar o </w:t>
+      </w:r>
+      <w:proofErr w:type="spellStart"/>
+      <w:r>
+        <w:rPr>
+          <w:rFonts w:ascii="Arial" w:hAnsi="Arial" w:cs="Arial"/>
+          <w:sz w:val="24"/>
+          <w:szCs w:val="24"/>
+        </w:rPr>
+        <w:t>de</w:t>
+      </w:r>
+      <w:proofErr w:type="spellEnd"/>
+      <w:r>
+        <w:rPr>
+          <w:rFonts w:ascii="Arial" w:hAnsi="Arial" w:cs="Arial"/>
+          <w:sz w:val="24"/>
+          <w:szCs w:val="24"/>
         </w:rPr>
         <w:t xml:space="preserve"> </w:t>
       </w:r>
-    </w:p>
-    <w:p>
-      <w:pPr>
-        <w:pStyle w:val="TableContents"/>
-        <w:rPr>
-          <w:rFonts w:ascii="Arial" w:hAnsi="Arial" w:cs="Arial"/>
-        </w:rPr>
-      </w:pPr>
-    </w:p>
-    <w:p>
-      <w:pPr>
-        <w:pStyle w:val="TableContents"/>
-        <w:rPr>
-          <w:rFonts w:ascii="Arial" w:hAnsi="Arial" w:cs="Arial"/>
-        </w:rPr>
-      </w:pPr>
-      <w:r>
-        <w:rPr>
-          <w:rFonts w:ascii="Arial" w:hAnsi="Arial" w:cs="Arial"/>
-        </w:rPr>
-        <w:t>Resultado Esperado: Visualizar de forma correcta cada una de las secciones del programa PDF generado.</w:t>
-      </w:r>
-    </w:p>
-    <w:p>
-      <w:pPr>
-        <w:pStyle w:val="TableContents"/>
-        <w:rPr>
-          <w:rFonts w:ascii="Arial" w:hAnsi="Arial" w:cs="Arial"/>
-        </w:rPr>
-      </w:pPr>
-    </w:p>
-    <w:p>
-      <w:pPr>
-        <w:pStyle w:val="TableContents"/>
-        <w:rPr>
-          <w:rFonts w:ascii="Arial" w:hAnsi="Arial" w:cs="Arial"/>
-        </w:rPr>
-      </w:pPr>
-      <w:r>
-        <w:rPr>
-          <w:rFonts w:ascii="Arial" w:hAnsi="Arial" w:cs="Arial"/>
+      <w:proofErr w:type="spellStart"/>
+      <w:r>
+        <w:rPr>
+          <w:rFonts w:ascii="Arial" w:hAnsi="Arial" w:cs="Arial"/>
+          <w:sz w:val="24"/>
+          <w:szCs w:val="24"/>
+        </w:rPr>
+        <w:t>de</w:t>
+      </w:r>
+      <w:proofErr w:type="spellEnd"/>
+      <w:r>
+        <w:rPr>
+          <w:rFonts w:ascii="Arial" w:hAnsi="Arial" w:cs="Arial"/>
+          <w:sz w:val="24"/>
+          <w:szCs w:val="24"/>
+        </w:rPr>
+        <w:t xml:space="preserve"> baja un material.</w:t>
+      </w:r>
+    </w:p>
+    <w:p>
+      <w:pPr>
+        <w:autoSpaceDE w:val="0"/>
+        <w:autoSpaceDN w:val="0"/>
+        <w:adjustRightInd w:val="0"/>
+        <w:spacing w:after="0" w:line="240" w:lineRule="auto"/>
+        <w:rPr>
+          <w:rFonts w:ascii="Arial" w:hAnsi="Arial" w:cs="Arial"/>
+          <w:sz w:val="24"/>
+          <w:szCs w:val="24"/>
+        </w:rPr>
+      </w:pPr>
+      <w:r>
+        <w:rPr>
+          <w:rFonts w:ascii="Arial" w:hAnsi="Arial" w:cs="Arial"/>
+          <w:sz w:val="24"/>
+          <w:szCs w:val="24"/>
         </w:rPr>
         <w:t xml:space="preserve">Resultado Obtenido: Insatisfactorio. </w:t>
       </w:r>
     </w:p>
     <w:p>
       <w:pPr>
-        <w:pStyle w:val="TableContents"/>
-        <w:rPr>
-          <w:rFonts w:ascii="Arial" w:hAnsi="Arial" w:cs="Arial"/>
-        </w:rPr>
-      </w:pPr>
-      <w:r>
-        <w:rPr>
-          <w:rFonts w:ascii="Arial" w:hAnsi="Arial" w:cs="Arial"/>
-        </w:rPr>
-        <w:t>La tabla "Visado" se ve afectada, ya que se genera una nueva página adicional, donde solamente se cierra la tabla.</w:t>
-      </w:r>
-    </w:p>
-    <w:p>
-      <w:pPr>
-        <w:pStyle w:val="TableContents"/>
+        <w:autoSpaceDE w:val="0"/>
+        <w:autoSpaceDN w:val="0"/>
+        <w:adjustRightInd w:val="0"/>
+        <w:spacing w:after="0" w:line="240" w:lineRule="auto"/>
+        <w:rPr>
+          <w:rFonts w:ascii="Arial" w:hAnsi="Arial" w:cs="Arial"/>
+          <w:sz w:val="24"/>
+          <w:szCs w:val="24"/>
+        </w:rPr>
+      </w:pPr>
+      <w:r>
+        <w:rPr>
+          <w:rFonts w:ascii="Arial" w:hAnsi="Arial" w:cs="Arial"/>
+          <w:sz w:val="24"/>
+          <w:szCs w:val="24"/>
+        </w:rPr>
+        <w:t xml:space="preserve">Correcta visualización de los botones (Aceptar y Cancelar) para eliminar o </w:t>
+      </w:r>
+      <w:proofErr w:type="spellStart"/>
+      <w:r>
+        <w:rPr>
+          <w:rFonts w:ascii="Arial" w:hAnsi="Arial" w:cs="Arial"/>
+          <w:sz w:val="24"/>
+          <w:szCs w:val="24"/>
+        </w:rPr>
+        <w:t>de</w:t>
+      </w:r>
+      <w:proofErr w:type="spellEnd"/>
+      <w:r>
+        <w:rPr>
+          <w:rFonts w:ascii="Arial" w:hAnsi="Arial" w:cs="Arial"/>
+          <w:sz w:val="24"/>
+          <w:szCs w:val="24"/>
+        </w:rPr>
+        <w:t xml:space="preserve"> </w:t>
+      </w:r>
+      <w:proofErr w:type="spellStart"/>
+      <w:r>
+        <w:rPr>
+          <w:rFonts w:ascii="Arial" w:hAnsi="Arial" w:cs="Arial"/>
+          <w:sz w:val="24"/>
+          <w:szCs w:val="24"/>
+        </w:rPr>
+        <w:t>de</w:t>
+      </w:r>
+      <w:proofErr w:type="spellEnd"/>
+      <w:r>
+        <w:rPr>
+          <w:rFonts w:ascii="Arial" w:hAnsi="Arial" w:cs="Arial"/>
+          <w:sz w:val="24"/>
+          <w:szCs w:val="24"/>
+        </w:rPr>
+        <w:t xml:space="preserve"> baja un material, pero no en un modal, sino en un </w:t>
+      </w:r>
+      <w:proofErr w:type="spellStart"/>
+      <w:r>
+        <w:rPr>
+          <w:rFonts w:ascii="Arial" w:hAnsi="Arial" w:cs="Arial"/>
+          <w:sz w:val="24"/>
+          <w:szCs w:val="24"/>
+        </w:rPr>
+        <w:t>alert</w:t>
+      </w:r>
+      <w:proofErr w:type="spellEnd"/>
+      <w:r>
+        <w:rPr>
+          <w:rFonts w:ascii="Arial" w:hAnsi="Arial" w:cs="Arial"/>
+          <w:sz w:val="24"/>
+          <w:szCs w:val="24"/>
+        </w:rPr>
+        <w:t xml:space="preserve"> de JS. </w:t>
+      </w:r>
+    </w:p>
+    <w:p>
+      <w:pPr>
+        <w:pStyle w:val="Prrafodelista"/>
         <w:numPr>
           <w:ilvl w:val="0"/>
           <w:numId w:val="5"/>
         </w:numPr>
-        <w:rPr>
-          <w:rFonts w:ascii="Arial" w:hAnsi="Arial" w:cs="Arial"/>
-          <w:color w:val="00B050"/>
-        </w:rPr>
-      </w:pPr>
-      <w:r>
-        <w:rPr>
-          <w:rFonts w:ascii="Arial" w:hAnsi="Arial" w:cs="Arial"/>
-          <w:color w:val="00B050"/>
-        </w:rPr>
-        <w:t>Corregido (se modificó el tamaño del encabezado donde está el logo de la UNPA, ya que el mismo era muy grande, habíamos acordado en reducir el tamaño.</w:t>
-      </w:r>
-    </w:p>
-    <w:p>
-      <w:pPr>
-        <w:pStyle w:val="TableContents"/>
-        <w:ind w:left="720"/>
-        <w:rPr>
-          <w:rFonts w:ascii="Arial" w:hAnsi="Arial" w:cs="Arial"/>
-          <w:color w:val="00B050"/>
-        </w:rPr>
-      </w:pPr>
-      <w:r>
-        <w:rPr>
-          <w:rFonts w:ascii="Arial" w:hAnsi="Arial" w:cs="Arial"/>
-          <w:color w:val="00B050"/>
-        </w:rPr>
-        <w:t>Ahora bien, cuando son más de 12 carreras que están en el encabezado, se genera una nueva página en la cual contendrá la tabla “VISADO”).</w:t>
-      </w:r>
-    </w:p>
-    <w:p>
-      <w:pPr>
-        <w:pStyle w:val="TableContents"/>
-        <w:rPr>
-          <w:rFonts w:ascii="Arial" w:hAnsi="Arial" w:cs="Arial"/>
-        </w:rPr>
-      </w:pPr>
-    </w:p>
-    <w:p>
-      <w:pPr>
-        <w:pStyle w:val="TableContents"/>
-        <w:rPr>
-          <w:rFonts w:ascii="Arial" w:hAnsi="Arial" w:cs="Arial"/>
-          <w:b/>
-        </w:rPr>
-      </w:pPr>
-      <w:r>
-        <w:rPr>
-          <w:rFonts w:ascii="Arial" w:hAnsi="Arial" w:cs="Arial"/>
-          <w:b/>
-        </w:rPr>
-        <w:t xml:space="preserve">- 11 carreras en el encabezado: </w:t>
-      </w:r>
-    </w:p>
-    <w:p>
-      <w:pPr>
-        <w:pStyle w:val="TableContents"/>
-        <w:rPr>
-          <w:rFonts w:ascii="Arial" w:hAnsi="Arial" w:cs="Arial"/>
-        </w:rPr>
-      </w:pPr>
-    </w:p>
-    <w:p>
-      <w:pPr>
-        <w:pStyle w:val="TableContents"/>
-        <w:rPr>
-          <w:rFonts w:ascii="Arial" w:hAnsi="Arial" w:cs="Arial"/>
-        </w:rPr>
-      </w:pPr>
-      <w:r>
-        <w:rPr>
-          <w:rFonts w:ascii="Arial" w:hAnsi="Arial" w:cs="Arial"/>
-        </w:rPr>
-        <w:t>Resultado Esperado: Visualizar de forma correcta cada una de las secciones del programa PDF generado.</w:t>
-      </w:r>
-    </w:p>
-    <w:p>
-      <w:pPr>
-        <w:pStyle w:val="TableContents"/>
-        <w:rPr>
-          <w:rFonts w:ascii="Arial" w:hAnsi="Arial" w:cs="Arial"/>
-        </w:rPr>
-      </w:pPr>
-    </w:p>
-    <w:p>
-      <w:pPr>
-        <w:pStyle w:val="TableContents"/>
-        <w:rPr>
-          <w:rFonts w:ascii="Arial" w:hAnsi="Arial" w:cs="Arial"/>
-        </w:rPr>
-      </w:pPr>
-      <w:r>
-        <w:rPr>
-          <w:rFonts w:ascii="Arial" w:hAnsi="Arial" w:cs="Arial"/>
-        </w:rPr>
-        <w:t xml:space="preserve">Resultado Obtenido: Insatisfactorio. </w:t>
-      </w:r>
-    </w:p>
-    <w:p>
-      <w:pPr>
-        <w:pStyle w:val="TableContents"/>
-        <w:rPr>
-          <w:rFonts w:ascii="Arial" w:hAnsi="Arial" w:cs="Arial"/>
-        </w:rPr>
-      </w:pPr>
-      <w:r>
-        <w:rPr>
-          <w:rFonts w:ascii="Arial" w:hAnsi="Arial" w:cs="Arial"/>
-        </w:rPr>
-        <w:t>La tabla "Visado" se ve afectada, donde la fecha se baja a una siguiente página.</w:t>
-      </w:r>
-    </w:p>
-    <w:p>
-      <w:pPr>
-        <w:pStyle w:val="TableContents"/>
+        <w:autoSpaceDE w:val="0"/>
+        <w:autoSpaceDN w:val="0"/>
+        <w:adjustRightInd w:val="0"/>
+        <w:spacing w:after="0" w:line="240" w:lineRule="auto"/>
+        <w:rPr>
+          <w:rFonts w:ascii="Arial" w:hAnsi="Arial" w:cs="Arial"/>
+          <w:sz w:val="24"/>
+          <w:szCs w:val="24"/>
+        </w:rPr>
+      </w:pPr>
+      <w:r>
+        <w:rPr>
+          <w:rFonts w:ascii="Arial" w:hAnsi="Arial" w:cs="Arial"/>
+          <w:sz w:val="24"/>
+          <w:szCs w:val="24"/>
+        </w:rPr>
+        <w:t>Corregido</w:t>
+      </w:r>
+      <w:bookmarkStart w:id="11" w:name="_GoBack"/>
+      <w:bookmarkEnd w:id="11"/>
+    </w:p>
+    <w:p>
+      <w:pPr>
+        <w:autoSpaceDE w:val="0"/>
+        <w:autoSpaceDN w:val="0"/>
+        <w:adjustRightInd w:val="0"/>
+        <w:spacing w:after="0" w:line="240" w:lineRule="auto"/>
+        <w:rPr>
+          <w:rFonts w:ascii="Arial" w:hAnsi="Arial" w:cs="Arial"/>
+          <w:sz w:val="24"/>
+          <w:szCs w:val="24"/>
+        </w:rPr>
+      </w:pPr>
+    </w:p>
+    <w:p>
+      <w:pPr>
+        <w:autoSpaceDE w:val="0"/>
+        <w:autoSpaceDN w:val="0"/>
+        <w:adjustRightInd w:val="0"/>
+        <w:spacing w:after="0" w:line="240" w:lineRule="auto"/>
+        <w:rPr>
+          <w:rFonts w:ascii="Arial" w:hAnsi="Arial" w:cs="Arial"/>
+          <w:sz w:val="24"/>
+          <w:szCs w:val="24"/>
+        </w:rPr>
+      </w:pPr>
+    </w:p>
+    <w:p>
+      <w:pPr>
+        <w:autoSpaceDE w:val="0"/>
+        <w:autoSpaceDN w:val="0"/>
+        <w:adjustRightInd w:val="0"/>
+        <w:spacing w:after="0" w:line="240" w:lineRule="auto"/>
+        <w:rPr>
+          <w:rFonts w:ascii="Arial" w:hAnsi="Arial" w:cs="Arial"/>
+          <w:sz w:val="24"/>
+          <w:szCs w:val="24"/>
+        </w:rPr>
+      </w:pPr>
+      <w:r>
+        <w:rPr>
+          <w:rFonts w:ascii="Arial" w:hAnsi="Arial" w:cs="Arial"/>
+          <w:sz w:val="24"/>
+          <w:szCs w:val="24"/>
+          <w:highlight w:val="yellow"/>
+        </w:rPr>
+        <w:t>-Pantalla Otros Materiales: Modificación</w:t>
+      </w:r>
+    </w:p>
+    <w:p>
+      <w:pPr>
+        <w:autoSpaceDE w:val="0"/>
+        <w:autoSpaceDN w:val="0"/>
+        <w:adjustRightInd w:val="0"/>
+        <w:spacing w:after="0" w:line="240" w:lineRule="auto"/>
+        <w:rPr>
+          <w:rFonts w:ascii="Arial" w:hAnsi="Arial" w:cs="Arial"/>
+          <w:sz w:val="24"/>
+          <w:szCs w:val="24"/>
+        </w:rPr>
+      </w:pPr>
+    </w:p>
+    <w:p>
+      <w:pPr>
+        <w:autoSpaceDE w:val="0"/>
+        <w:autoSpaceDN w:val="0"/>
+        <w:adjustRightInd w:val="0"/>
+        <w:spacing w:after="0" w:line="240" w:lineRule="auto"/>
+        <w:rPr>
+          <w:rFonts w:ascii="Arial" w:hAnsi="Arial" w:cs="Arial"/>
+          <w:sz w:val="24"/>
+          <w:szCs w:val="24"/>
+        </w:rPr>
+      </w:pPr>
+      <w:r>
+        <w:rPr>
+          <w:rFonts w:ascii="Arial" w:hAnsi="Arial" w:cs="Arial"/>
+          <w:sz w:val="24"/>
+          <w:szCs w:val="24"/>
+        </w:rPr>
+        <w:t>-Error: Input text "Descripción"</w:t>
+      </w:r>
+    </w:p>
+    <w:p>
+      <w:pPr>
+        <w:autoSpaceDE w:val="0"/>
+        <w:autoSpaceDN w:val="0"/>
+        <w:adjustRightInd w:val="0"/>
+        <w:spacing w:after="0" w:line="240" w:lineRule="auto"/>
+        <w:rPr>
+          <w:rFonts w:ascii="Arial" w:hAnsi="Arial" w:cs="Arial"/>
+          <w:sz w:val="24"/>
+          <w:szCs w:val="24"/>
+        </w:rPr>
+      </w:pPr>
+    </w:p>
+    <w:p>
+      <w:pPr>
+        <w:autoSpaceDE w:val="0"/>
+        <w:autoSpaceDN w:val="0"/>
+        <w:adjustRightInd w:val="0"/>
+        <w:spacing w:after="0" w:line="240" w:lineRule="auto"/>
+        <w:rPr>
+          <w:rFonts w:ascii="Arial" w:hAnsi="Arial" w:cs="Arial"/>
+          <w:sz w:val="24"/>
+          <w:szCs w:val="24"/>
+        </w:rPr>
+      </w:pPr>
+      <w:r>
+        <w:rPr>
+          <w:rFonts w:ascii="Arial" w:hAnsi="Arial" w:cs="Arial"/>
+          <w:sz w:val="24"/>
+          <w:szCs w:val="24"/>
+        </w:rPr>
+        <w:t>Acepta espacio en blanco, con esto se modifica el material sin la descripción. Validar que no deje espacios en blanco.</w:t>
+      </w:r>
+    </w:p>
+    <w:p>
+      <w:pPr>
+        <w:autoSpaceDE w:val="0"/>
+        <w:autoSpaceDN w:val="0"/>
+        <w:adjustRightInd w:val="0"/>
+        <w:spacing w:after="0" w:line="240" w:lineRule="auto"/>
+        <w:rPr>
+          <w:rFonts w:ascii="Arial" w:hAnsi="Arial" w:cs="Arial"/>
+          <w:sz w:val="24"/>
+          <w:szCs w:val="24"/>
+        </w:rPr>
+      </w:pPr>
+      <w:r>
+        <w:rPr>
+          <w:rFonts w:ascii="Arial" w:hAnsi="Arial" w:cs="Arial"/>
+          <w:sz w:val="24"/>
+          <w:szCs w:val="24"/>
+        </w:rPr>
+        <w:t>N</w:t>
+      </w:r>
+      <w:r>
+        <w:rPr>
+          <w:rFonts w:ascii="Arial" w:hAnsi="Arial" w:cs="Arial"/>
+          <w:sz w:val="24"/>
+          <w:szCs w:val="24"/>
+        </w:rPr>
+        <w:t xml:space="preserve">o acepta </w:t>
+      </w:r>
+      <w:proofErr w:type="spellStart"/>
+      <w:r>
+        <w:rPr>
+          <w:rFonts w:ascii="Arial" w:hAnsi="Arial" w:cs="Arial"/>
+          <w:sz w:val="24"/>
+          <w:szCs w:val="24"/>
+        </w:rPr>
+        <w:t>vacio</w:t>
+      </w:r>
+      <w:proofErr w:type="spellEnd"/>
+      <w:r>
+        <w:rPr>
+          <w:rFonts w:ascii="Arial" w:hAnsi="Arial" w:cs="Arial"/>
+          <w:sz w:val="24"/>
+          <w:szCs w:val="24"/>
+        </w:rPr>
+        <w:t xml:space="preserve">, </w:t>
+      </w:r>
+      <w:proofErr w:type="spellStart"/>
+      <w:r>
+        <w:rPr>
+          <w:rFonts w:ascii="Arial" w:hAnsi="Arial" w:cs="Arial"/>
+          <w:sz w:val="24"/>
+          <w:szCs w:val="24"/>
+        </w:rPr>
+        <w:t>esta</w:t>
+      </w:r>
+      <w:proofErr w:type="spellEnd"/>
+      <w:r>
+        <w:rPr>
+          <w:rFonts w:ascii="Arial" w:hAnsi="Arial" w:cs="Arial"/>
+          <w:sz w:val="24"/>
+          <w:szCs w:val="24"/>
+        </w:rPr>
+        <w:t xml:space="preserve"> muy bien, pero la validación se hace mediante un </w:t>
+      </w:r>
+      <w:proofErr w:type="spellStart"/>
+      <w:r>
+        <w:rPr>
+          <w:rFonts w:ascii="Arial" w:hAnsi="Arial" w:cs="Arial"/>
+          <w:sz w:val="24"/>
+          <w:szCs w:val="24"/>
+        </w:rPr>
+        <w:t>alert</w:t>
+      </w:r>
+      <w:proofErr w:type="spellEnd"/>
+      <w:r>
+        <w:rPr>
+          <w:rFonts w:ascii="Arial" w:hAnsi="Arial" w:cs="Arial"/>
+          <w:sz w:val="24"/>
+          <w:szCs w:val="24"/>
+        </w:rPr>
+        <w:t xml:space="preserve"> de JS, </w:t>
+      </w:r>
+      <w:proofErr w:type="spellStart"/>
+      <w:r>
+        <w:rPr>
+          <w:rFonts w:ascii="Arial" w:hAnsi="Arial" w:cs="Arial"/>
+          <w:sz w:val="24"/>
+          <w:szCs w:val="24"/>
+        </w:rPr>
+        <w:t>deberia</w:t>
+      </w:r>
+      <w:proofErr w:type="spellEnd"/>
+      <w:r>
+        <w:rPr>
+          <w:rFonts w:ascii="Arial" w:hAnsi="Arial" w:cs="Arial"/>
+          <w:sz w:val="24"/>
+          <w:szCs w:val="24"/>
+        </w:rPr>
+        <w:t xml:space="preserve"> ser un modal.</w:t>
+      </w:r>
+    </w:p>
+    <w:p>
+      <w:pPr>
+        <w:autoSpaceDE w:val="0"/>
+        <w:autoSpaceDN w:val="0"/>
+        <w:adjustRightInd w:val="0"/>
+        <w:spacing w:after="0" w:line="240" w:lineRule="auto"/>
+        <w:rPr>
+          <w:rFonts w:ascii="Arial" w:hAnsi="Arial" w:cs="Arial"/>
+          <w:sz w:val="24"/>
+          <w:szCs w:val="24"/>
+        </w:rPr>
+      </w:pPr>
+    </w:p>
+    <w:p>
+      <w:pPr>
+        <w:pStyle w:val="Prrafodelista"/>
         <w:numPr>
           <w:ilvl w:val="0"/>
           <w:numId w:val="5"/>
         </w:numPr>
-        <w:rPr>
-          <w:rFonts w:ascii="Arial" w:hAnsi="Arial" w:cs="Arial"/>
-          <w:color w:val="00B050"/>
-        </w:rPr>
-      </w:pPr>
-      <w:r>
-        <w:rPr>
-          <w:rFonts w:ascii="Arial" w:hAnsi="Arial" w:cs="Arial"/>
-          <w:color w:val="00B050"/>
-        </w:rPr>
-        <w:t>Corregido (se modificó el tamaño del encabezado donde está el logo de la UNPA, ya que el mismo era muy grande, habíamos acordado en reducir el tamaño.</w:t>
-      </w:r>
-    </w:p>
-    <w:p>
-      <w:pPr>
-        <w:pStyle w:val="TableContents"/>
-        <w:rPr>
-          <w:rFonts w:ascii="Arial" w:hAnsi="Arial" w:cs="Arial"/>
-        </w:rPr>
-      </w:pPr>
-      <w:r>
-        <w:rPr>
-          <w:rFonts w:ascii="Arial" w:hAnsi="Arial" w:cs="Arial"/>
-          <w:color w:val="00B050"/>
-        </w:rPr>
-        <w:t>Ahora bien, cuando son más de 12 carreras que están en el encabezado, se genera una nueva página en la cual contendrá la tabla “VISADO”).</w:t>
-      </w:r>
-    </w:p>
-    <w:p>
-      <w:pPr>
-        <w:pStyle w:val="TableContents"/>
-        <w:rPr>
-          <w:rFonts w:ascii="Arial" w:hAnsi="Arial" w:cs="Arial"/>
-        </w:rPr>
-      </w:pPr>
-    </w:p>
-    <w:p>
-      <w:pPr>
-        <w:pStyle w:val="TableContents"/>
-        <w:rPr>
-          <w:rFonts w:ascii="Arial" w:hAnsi="Arial" w:cs="Arial"/>
-        </w:rPr>
-      </w:pPr>
-    </w:p>
-    <w:p>
-      <w:pPr>
-        <w:pStyle w:val="TableContents"/>
-        <w:rPr>
-          <w:rFonts w:ascii="Arial" w:hAnsi="Arial" w:cs="Arial"/>
-          <w:b/>
-        </w:rPr>
-      </w:pPr>
-      <w:r>
-        <w:rPr>
-          <w:rFonts w:ascii="Arial" w:hAnsi="Arial" w:cs="Arial"/>
-          <w:b/>
-        </w:rPr>
-        <w:t xml:space="preserve">-Botón "Generar PDF": </w:t>
-      </w:r>
-    </w:p>
-    <w:p>
-      <w:pPr>
-        <w:pStyle w:val="TableContents"/>
-        <w:rPr>
-          <w:rFonts w:ascii="Arial" w:hAnsi="Arial" w:cs="Arial"/>
-          <w:b/>
-        </w:rPr>
-      </w:pPr>
-    </w:p>
-    <w:p>
-      <w:pPr>
-        <w:pStyle w:val="TableContents"/>
-        <w:rPr>
-          <w:rFonts w:ascii="Arial" w:hAnsi="Arial" w:cs="Arial"/>
-        </w:rPr>
-      </w:pPr>
-      <w:r>
-        <w:rPr>
-          <w:rFonts w:ascii="Arial" w:hAnsi="Arial" w:cs="Arial"/>
-        </w:rPr>
-        <w:t xml:space="preserve">Hay un error al querer generar el programa PDF por parte del Empleado de Secretaría Académica ya que todavía no se ha implementado dicha funcionalidad para este rol. Solo puede generar el </w:t>
-      </w:r>
-      <w:r>
-        <w:rPr>
-          <w:rFonts w:ascii="Arial" w:hAnsi="Arial" w:cs="Arial"/>
-        </w:rPr>
-        <w:t xml:space="preserve">programa </w:t>
-      </w:r>
-      <w:r>
-        <w:rPr>
-          <w:rFonts w:ascii="Arial" w:hAnsi="Arial" w:cs="Arial"/>
-        </w:rPr>
-        <w:t xml:space="preserve">PDF el profesor. </w:t>
+        <w:autoSpaceDE w:val="0"/>
+        <w:autoSpaceDN w:val="0"/>
+        <w:adjustRightInd w:val="0"/>
+        <w:spacing w:after="0" w:line="240" w:lineRule="auto"/>
+        <w:rPr>
+          <w:rFonts w:ascii="Arial" w:hAnsi="Arial" w:cs="Arial"/>
+          <w:sz w:val="24"/>
+          <w:szCs w:val="24"/>
+        </w:rPr>
+      </w:pPr>
+      <w:r>
+        <w:rPr>
+          <w:rFonts w:ascii="Arial" w:hAnsi="Arial" w:cs="Arial"/>
+          <w:sz w:val="24"/>
+          <w:szCs w:val="24"/>
+        </w:rPr>
+        <w:t>Corregido</w:t>
+      </w:r>
+    </w:p>
+    <w:p>
+      <w:pPr>
+        <w:autoSpaceDE w:val="0"/>
+        <w:autoSpaceDN w:val="0"/>
+        <w:adjustRightInd w:val="0"/>
+        <w:spacing w:after="0" w:line="240" w:lineRule="auto"/>
+        <w:rPr>
+          <w:rFonts w:ascii="Arial" w:hAnsi="Arial" w:cs="Arial"/>
+          <w:sz w:val="24"/>
+          <w:szCs w:val="24"/>
+        </w:rPr>
+      </w:pPr>
+    </w:p>
+    <w:p>
+      <w:pPr>
+        <w:rPr>
+          <w:rFonts w:ascii="Arial" w:hAnsi="Arial" w:cs="Arial"/>
+          <w:sz w:val="24"/>
+          <w:szCs w:val="24"/>
+        </w:rPr>
+      </w:pPr>
+      <w:r>
+        <w:rPr>
+          <w:rFonts w:ascii="Arial" w:hAnsi="Arial" w:cs="Arial"/>
+          <w:sz w:val="24"/>
+          <w:szCs w:val="24"/>
+        </w:rPr>
+        <w:t>------------------------------------------------------------------------------------------------------------</w:t>
+      </w:r>
+    </w:p>
+    <w:p>
+      <w:pPr>
+        <w:rPr>
+          <w:rFonts w:asciiTheme="majorHAnsi" w:eastAsiaTheme="majorEastAsia" w:hAnsiTheme="majorHAnsi" w:cstheme="majorBidi"/>
+          <w:color w:val="365F91" w:themeColor="accent1" w:themeShade="BF"/>
+          <w:sz w:val="32"/>
+          <w:szCs w:val="32"/>
+          <w:highlight w:val="yellow"/>
+        </w:rPr>
+      </w:pPr>
+      <w:bookmarkStart w:id="12" w:name="_Toc42526956"/>
+      <w:r>
+        <w:rPr>
+          <w:highlight w:val="yellow"/>
+        </w:rPr>
+        <w:br w:type="page"/>
+      </w:r>
+    </w:p>
+    <w:p>
+      <w:pPr>
+        <w:pStyle w:val="Ttulo1"/>
+      </w:pPr>
+      <w:r>
+        <w:rPr>
+          <w:highlight w:val="yellow"/>
+        </w:rPr>
+        <w:lastRenderedPageBreak/>
+        <w:t>-</w:t>
+      </w:r>
+      <w:r>
+        <w:rPr>
+          <w:highlight w:val="yellow"/>
+        </w:rPr>
+        <w:t>SEGUIR PROGRAMA</w:t>
+      </w:r>
+      <w:bookmarkEnd w:id="12"/>
+    </w:p>
+    <w:p>
+      <w:pPr>
+        <w:autoSpaceDE w:val="0"/>
+        <w:autoSpaceDN w:val="0"/>
+        <w:adjustRightInd w:val="0"/>
+        <w:spacing w:after="0" w:line="240" w:lineRule="auto"/>
+        <w:rPr>
+          <w:rFonts w:ascii="Arial" w:hAnsi="Arial" w:cs="Arial"/>
+          <w:sz w:val="24"/>
+          <w:szCs w:val="24"/>
+        </w:rPr>
+      </w:pPr>
+    </w:p>
+    <w:p>
+      <w:pPr>
+        <w:autoSpaceDE w:val="0"/>
+        <w:autoSpaceDN w:val="0"/>
+        <w:adjustRightInd w:val="0"/>
+        <w:spacing w:after="0" w:line="240" w:lineRule="auto"/>
+        <w:rPr>
+          <w:rFonts w:ascii="Arial" w:hAnsi="Arial" w:cs="Arial"/>
+          <w:sz w:val="24"/>
+          <w:szCs w:val="24"/>
+        </w:rPr>
+      </w:pPr>
+      <w:r>
+        <w:rPr>
+          <w:rFonts w:ascii="Arial" w:hAnsi="Arial" w:cs="Arial"/>
+          <w:sz w:val="24"/>
+          <w:szCs w:val="24"/>
+        </w:rPr>
+        <w:t>No se encontraron errores en cuanto a la funcionalidad que ofrece este CU, solamente algunos errores ortográficos y presentación de la información.</w:t>
+      </w:r>
+    </w:p>
+    <w:p>
+      <w:pPr>
+        <w:autoSpaceDE w:val="0"/>
+        <w:autoSpaceDN w:val="0"/>
+        <w:adjustRightInd w:val="0"/>
+        <w:spacing w:after="0" w:line="240" w:lineRule="auto"/>
+        <w:rPr>
+          <w:rFonts w:ascii="Arial" w:hAnsi="Arial" w:cs="Arial"/>
+          <w:sz w:val="24"/>
+          <w:szCs w:val="24"/>
+        </w:rPr>
+      </w:pPr>
+    </w:p>
+    <w:p>
+      <w:pPr>
+        <w:autoSpaceDE w:val="0"/>
+        <w:autoSpaceDN w:val="0"/>
+        <w:adjustRightInd w:val="0"/>
+        <w:spacing w:after="0" w:line="240" w:lineRule="auto"/>
+        <w:rPr>
+          <w:rFonts w:ascii="Arial" w:hAnsi="Arial" w:cs="Arial"/>
+          <w:sz w:val="24"/>
+          <w:szCs w:val="24"/>
+        </w:rPr>
+      </w:pPr>
+      <w:r>
+        <w:rPr>
+          <w:rFonts w:ascii="Arial" w:hAnsi="Arial" w:cs="Arial"/>
+          <w:sz w:val="24"/>
+          <w:szCs w:val="24"/>
+          <w:highlight w:val="yellow"/>
+        </w:rPr>
+        <w:t xml:space="preserve">Pantalla “Seguir Programa - Carrera: </w:t>
+      </w:r>
+      <w:proofErr w:type="spellStart"/>
+      <w:r>
+        <w:rPr>
+          <w:rFonts w:ascii="Arial" w:hAnsi="Arial" w:cs="Arial"/>
+          <w:sz w:val="24"/>
+          <w:szCs w:val="24"/>
+          <w:highlight w:val="yellow"/>
+        </w:rPr>
+        <w:t>nombreCarrera</w:t>
+      </w:r>
+      <w:proofErr w:type="spellEnd"/>
+      <w:r>
+        <w:rPr>
+          <w:rFonts w:ascii="Arial" w:hAnsi="Arial" w:cs="Arial"/>
+          <w:sz w:val="24"/>
+          <w:szCs w:val="24"/>
+          <w:highlight w:val="yellow"/>
+        </w:rPr>
+        <w:t xml:space="preserve">, Año: </w:t>
+      </w:r>
+      <w:proofErr w:type="spellStart"/>
+      <w:r>
+        <w:rPr>
+          <w:rFonts w:ascii="Arial" w:hAnsi="Arial" w:cs="Arial"/>
+          <w:sz w:val="24"/>
+          <w:szCs w:val="24"/>
+          <w:highlight w:val="yellow"/>
+        </w:rPr>
+        <w:t>anio</w:t>
+      </w:r>
+      <w:proofErr w:type="spellEnd"/>
+      <w:r>
+        <w:rPr>
+          <w:rFonts w:ascii="Arial" w:hAnsi="Arial" w:cs="Arial"/>
+          <w:sz w:val="24"/>
+          <w:szCs w:val="24"/>
+          <w:highlight w:val="yellow"/>
+        </w:rPr>
+        <w:t>”</w:t>
+      </w:r>
+    </w:p>
+    <w:p>
+      <w:pPr>
+        <w:autoSpaceDE w:val="0"/>
+        <w:autoSpaceDN w:val="0"/>
+        <w:adjustRightInd w:val="0"/>
+        <w:spacing w:after="0" w:line="240" w:lineRule="auto"/>
+        <w:rPr>
+          <w:rFonts w:ascii="Arial" w:hAnsi="Arial" w:cs="Arial"/>
+          <w:sz w:val="24"/>
+          <w:szCs w:val="24"/>
+        </w:rPr>
+      </w:pPr>
+      <w:r>
+        <w:rPr>
+          <w:rFonts w:ascii="Arial" w:hAnsi="Arial" w:cs="Arial"/>
+          <w:sz w:val="24"/>
+          <w:szCs w:val="24"/>
+        </w:rPr>
+        <w:t xml:space="preserve">En la tabla donde se listan todos los programas de asignaturas, más precisamente en la columna “Ubicación Actual”, cambiar como se presenta esa info (no ponerlo abreviado, sino </w:t>
+      </w:r>
+      <w:r>
+        <w:rPr>
+          <w:rFonts w:ascii="Arial" w:hAnsi="Arial" w:cs="Arial"/>
+          <w:sz w:val="24"/>
+          <w:szCs w:val="24"/>
+        </w:rPr>
+        <w:t>en su forma completa</w:t>
+      </w:r>
+      <w:r>
+        <w:rPr>
+          <w:rFonts w:ascii="Arial" w:hAnsi="Arial" w:cs="Arial"/>
+          <w:sz w:val="24"/>
+          <w:szCs w:val="24"/>
+        </w:rPr>
+        <w:t>,</w:t>
+      </w:r>
+      <w:r>
+        <w:rPr>
+          <w:rFonts w:ascii="Arial" w:hAnsi="Arial" w:cs="Arial"/>
+          <w:sz w:val="24"/>
+          <w:szCs w:val="24"/>
+        </w:rPr>
+        <w:t xml:space="preserve"> es decir</w:t>
+      </w:r>
+      <w:r>
+        <w:rPr>
+          <w:rFonts w:ascii="Arial" w:hAnsi="Arial" w:cs="Arial"/>
+          <w:sz w:val="24"/>
+          <w:szCs w:val="24"/>
+        </w:rPr>
+        <w:t xml:space="preserve"> Secre</w:t>
+      </w:r>
+      <w:r>
+        <w:rPr>
+          <w:rFonts w:ascii="Arial" w:hAnsi="Arial" w:cs="Arial"/>
+          <w:sz w:val="24"/>
+          <w:szCs w:val="24"/>
+        </w:rPr>
+        <w:t>taria Académica, Departamento).</w:t>
+      </w:r>
+      <w:r>
+        <w:rPr>
+          <w:rFonts w:ascii="Arial" w:hAnsi="Arial" w:cs="Arial"/>
+          <w:sz w:val="24"/>
+          <w:szCs w:val="24"/>
+        </w:rPr>
+        <w:t xml:space="preserve"> </w:t>
+      </w:r>
+      <w:r>
+        <w:rPr>
+          <w:rFonts w:ascii="Arial" w:hAnsi="Arial" w:cs="Arial"/>
+          <w:b/>
+          <w:sz w:val="24"/>
+          <w:szCs w:val="24"/>
+        </w:rPr>
+        <w:t>(LISTO)</w:t>
+      </w:r>
+    </w:p>
+    <w:p>
+      <w:pPr>
+        <w:autoSpaceDE w:val="0"/>
+        <w:autoSpaceDN w:val="0"/>
+        <w:adjustRightInd w:val="0"/>
+        <w:spacing w:after="0" w:line="240" w:lineRule="auto"/>
+        <w:rPr>
+          <w:rFonts w:ascii="Arial" w:hAnsi="Arial" w:cs="Arial"/>
+          <w:sz w:val="24"/>
+          <w:szCs w:val="24"/>
+        </w:rPr>
+      </w:pPr>
+    </w:p>
+    <w:p>
+      <w:pPr>
+        <w:autoSpaceDE w:val="0"/>
+        <w:autoSpaceDN w:val="0"/>
+        <w:adjustRightInd w:val="0"/>
+        <w:spacing w:after="0" w:line="240" w:lineRule="auto"/>
+        <w:rPr>
+          <w:rFonts w:ascii="Arial" w:hAnsi="Arial" w:cs="Arial"/>
+          <w:sz w:val="24"/>
+          <w:szCs w:val="24"/>
+        </w:rPr>
+      </w:pPr>
+      <w:r>
+        <w:rPr>
+          <w:rFonts w:ascii="Arial" w:hAnsi="Arial" w:cs="Arial"/>
+          <w:sz w:val="24"/>
+          <w:szCs w:val="24"/>
+        </w:rPr>
+        <w:t>Botón “Volver atrás” no tiene acento la palabra “</w:t>
+      </w:r>
+      <w:r>
+        <w:rPr>
+          <w:rFonts w:ascii="Arial" w:hAnsi="Arial" w:cs="Arial"/>
+          <w:sz w:val="24"/>
+          <w:szCs w:val="24"/>
+        </w:rPr>
+        <w:t>atrás</w:t>
+      </w:r>
+      <w:r>
+        <w:rPr>
+          <w:rFonts w:ascii="Arial" w:hAnsi="Arial" w:cs="Arial"/>
+          <w:sz w:val="24"/>
+          <w:szCs w:val="24"/>
+        </w:rPr>
+        <w:t>”.</w:t>
+      </w:r>
+      <w:r>
+        <w:rPr>
+          <w:rFonts w:ascii="Arial" w:hAnsi="Arial" w:cs="Arial"/>
+          <w:sz w:val="24"/>
+          <w:szCs w:val="24"/>
+        </w:rPr>
+        <w:t xml:space="preserve"> </w:t>
+      </w:r>
+      <w:r>
+        <w:rPr>
+          <w:rFonts w:ascii="Arial" w:hAnsi="Arial" w:cs="Arial"/>
+          <w:b/>
+          <w:sz w:val="24"/>
+          <w:szCs w:val="24"/>
+        </w:rPr>
+        <w:t>(LISTO)</w:t>
+      </w:r>
+    </w:p>
+    <w:p>
+      <w:pPr>
+        <w:autoSpaceDE w:val="0"/>
+        <w:autoSpaceDN w:val="0"/>
+        <w:adjustRightInd w:val="0"/>
+        <w:spacing w:after="0" w:line="240" w:lineRule="auto"/>
+        <w:rPr>
+          <w:rFonts w:ascii="Arial" w:hAnsi="Arial" w:cs="Arial"/>
+          <w:sz w:val="24"/>
+          <w:szCs w:val="24"/>
+        </w:rPr>
+      </w:pPr>
+      <w:r>
+        <w:rPr>
+          <w:rFonts w:ascii="Arial" w:hAnsi="Arial" w:cs="Arial"/>
+          <w:sz w:val="24"/>
+          <w:szCs w:val="24"/>
+        </w:rPr>
+        <w:t>Botón</w:t>
+      </w:r>
+      <w:r>
+        <w:rPr>
+          <w:rFonts w:ascii="Arial" w:hAnsi="Arial" w:cs="Arial"/>
+          <w:sz w:val="24"/>
+          <w:szCs w:val="24"/>
+        </w:rPr>
+        <w:t xml:space="preserve"> “</w:t>
+      </w:r>
+      <w:r>
+        <w:rPr>
+          <w:rFonts w:ascii="Arial" w:hAnsi="Arial" w:cs="Arial"/>
+          <w:sz w:val="24"/>
+          <w:szCs w:val="24"/>
+        </w:rPr>
+        <w:t>Actualizar ubicación del programa</w:t>
+      </w:r>
+      <w:r>
+        <w:rPr>
+          <w:rFonts w:ascii="Arial" w:hAnsi="Arial" w:cs="Arial"/>
+          <w:sz w:val="24"/>
+          <w:szCs w:val="24"/>
+        </w:rPr>
+        <w:t>”</w:t>
+      </w:r>
+      <w:r>
+        <w:rPr>
+          <w:rFonts w:ascii="Arial" w:hAnsi="Arial" w:cs="Arial"/>
+          <w:sz w:val="24"/>
+          <w:szCs w:val="24"/>
+        </w:rPr>
+        <w:t xml:space="preserve"> no tiene acento la palabra “ubicación”.</w:t>
+      </w:r>
+      <w:r>
+        <w:rPr>
+          <w:rFonts w:ascii="Arial" w:hAnsi="Arial" w:cs="Arial"/>
+          <w:sz w:val="24"/>
+          <w:szCs w:val="24"/>
+        </w:rPr>
+        <w:t xml:space="preserve"> </w:t>
+      </w:r>
+      <w:r>
+        <w:rPr>
+          <w:rFonts w:ascii="Arial" w:hAnsi="Arial" w:cs="Arial"/>
+          <w:b/>
+          <w:sz w:val="24"/>
+          <w:szCs w:val="24"/>
+        </w:rPr>
+        <w:t>(LISTO)</w:t>
+      </w:r>
+    </w:p>
+    <w:p>
+      <w:pPr>
+        <w:autoSpaceDE w:val="0"/>
+        <w:autoSpaceDN w:val="0"/>
+        <w:adjustRightInd w:val="0"/>
+        <w:spacing w:after="0" w:line="240" w:lineRule="auto"/>
+        <w:rPr>
+          <w:rFonts w:ascii="Arial" w:hAnsi="Arial" w:cs="Arial"/>
+          <w:sz w:val="24"/>
+          <w:szCs w:val="24"/>
+        </w:rPr>
+      </w:pPr>
+    </w:p>
+    <w:p>
+      <w:pPr>
+        <w:autoSpaceDE w:val="0"/>
+        <w:autoSpaceDN w:val="0"/>
+        <w:adjustRightInd w:val="0"/>
+        <w:spacing w:after="0" w:line="240" w:lineRule="auto"/>
+        <w:rPr>
+          <w:rFonts w:ascii="Arial" w:hAnsi="Arial" w:cs="Arial"/>
+          <w:sz w:val="24"/>
+          <w:szCs w:val="24"/>
+        </w:rPr>
+      </w:pPr>
+    </w:p>
+    <w:p>
+      <w:pPr>
+        <w:autoSpaceDE w:val="0"/>
+        <w:autoSpaceDN w:val="0"/>
+        <w:adjustRightInd w:val="0"/>
+        <w:spacing w:after="0" w:line="240" w:lineRule="auto"/>
+        <w:rPr>
+          <w:rFonts w:ascii="Arial" w:hAnsi="Arial" w:cs="Arial"/>
+          <w:sz w:val="24"/>
+          <w:szCs w:val="24"/>
+        </w:rPr>
+      </w:pPr>
+      <w:r>
+        <w:rPr>
+          <w:rFonts w:ascii="Arial" w:hAnsi="Arial" w:cs="Arial"/>
+          <w:sz w:val="24"/>
+          <w:szCs w:val="24"/>
+          <w:highlight w:val="yellow"/>
+        </w:rPr>
+        <w:t>Pantalla “Seguir Programa - Actualizar Ubicación”</w:t>
+      </w:r>
+    </w:p>
+    <w:p>
+      <w:pPr>
+        <w:autoSpaceDE w:val="0"/>
+        <w:autoSpaceDN w:val="0"/>
+        <w:adjustRightInd w:val="0"/>
+        <w:spacing w:after="0" w:line="240" w:lineRule="auto"/>
+        <w:rPr>
+          <w:rFonts w:ascii="Arial" w:hAnsi="Arial" w:cs="Arial"/>
+          <w:sz w:val="24"/>
+          <w:szCs w:val="24"/>
+        </w:rPr>
+      </w:pPr>
+      <w:r>
+        <w:rPr>
+          <w:rFonts w:ascii="Arial" w:hAnsi="Arial" w:cs="Arial"/>
+          <w:sz w:val="24"/>
+          <w:szCs w:val="24"/>
+        </w:rPr>
+        <w:t>Lo mismo en cuanto al uso de abreviaciones.</w:t>
+      </w:r>
+      <w:r>
+        <w:rPr>
+          <w:rFonts w:ascii="Arial" w:hAnsi="Arial" w:cs="Arial"/>
+          <w:sz w:val="24"/>
+          <w:szCs w:val="24"/>
+        </w:rPr>
+        <w:t xml:space="preserve"> </w:t>
+      </w:r>
+      <w:r>
+        <w:rPr>
+          <w:rFonts w:ascii="Arial" w:hAnsi="Arial" w:cs="Arial"/>
+          <w:b/>
+          <w:sz w:val="24"/>
+          <w:szCs w:val="24"/>
+        </w:rPr>
+        <w:t>(LISTO)</w:t>
+      </w:r>
+    </w:p>
+    <w:p>
+      <w:pPr>
+        <w:autoSpaceDE w:val="0"/>
+        <w:autoSpaceDN w:val="0"/>
+        <w:adjustRightInd w:val="0"/>
+        <w:spacing w:after="0" w:line="240" w:lineRule="auto"/>
+        <w:rPr>
+          <w:rFonts w:ascii="Arial" w:hAnsi="Arial" w:cs="Arial"/>
+          <w:sz w:val="24"/>
+          <w:szCs w:val="24"/>
+        </w:rPr>
+      </w:pPr>
+    </w:p>
+    <w:p>
+      <w:pPr>
+        <w:autoSpaceDE w:val="0"/>
+        <w:autoSpaceDN w:val="0"/>
+        <w:adjustRightInd w:val="0"/>
+        <w:spacing w:after="0" w:line="240" w:lineRule="auto"/>
+        <w:rPr>
+          <w:rFonts w:ascii="Arial" w:hAnsi="Arial" w:cs="Arial"/>
+          <w:sz w:val="24"/>
+          <w:szCs w:val="24"/>
+        </w:rPr>
+      </w:pPr>
+      <w:r>
+        <w:rPr>
+          <w:rFonts w:ascii="Arial" w:hAnsi="Arial" w:cs="Arial"/>
+          <w:sz w:val="24"/>
+          <w:szCs w:val="24"/>
+        </w:rPr>
+        <w:t xml:space="preserve">Sería bueno que en esta pantalla se brinde más información (recuerde al usuario la información, creo que es una regla de oro de </w:t>
+      </w:r>
+      <w:proofErr w:type="spellStart"/>
+      <w:r>
+        <w:rPr>
+          <w:rFonts w:ascii="Arial" w:hAnsi="Arial" w:cs="Arial"/>
+          <w:sz w:val="24"/>
+          <w:szCs w:val="24"/>
+        </w:rPr>
+        <w:t>Pressman</w:t>
+      </w:r>
+      <w:proofErr w:type="spellEnd"/>
+      <w:r>
+        <w:rPr>
+          <w:rFonts w:ascii="Arial" w:hAnsi="Arial" w:cs="Arial"/>
+          <w:sz w:val="24"/>
+          <w:szCs w:val="24"/>
+        </w:rPr>
+        <w:t>) sobre qué programa de asignatura se está por modificar su ubicación, y cuál es su ubicación actual.</w:t>
+      </w:r>
+    </w:p>
+    <w:p>
+      <w:pPr>
+        <w:autoSpaceDE w:val="0"/>
+        <w:autoSpaceDN w:val="0"/>
+        <w:adjustRightInd w:val="0"/>
+        <w:spacing w:after="0" w:line="240" w:lineRule="auto"/>
+        <w:rPr>
+          <w:rFonts w:ascii="Arial" w:hAnsi="Arial" w:cs="Arial"/>
+          <w:sz w:val="24"/>
+          <w:szCs w:val="24"/>
+        </w:rPr>
+      </w:pPr>
+      <w:r>
+        <w:rPr>
+          <w:rFonts w:ascii="Arial" w:hAnsi="Arial" w:cs="Arial"/>
+          <w:sz w:val="24"/>
+          <w:szCs w:val="24"/>
+        </w:rPr>
+        <w:t>Puede ser que el usuario tenga una mala memoria a corto plazo (</w:t>
+      </w:r>
+      <w:proofErr w:type="gramStart"/>
+      <w:r>
+        <w:rPr>
+          <w:rFonts w:ascii="Arial" w:hAnsi="Arial" w:cs="Arial"/>
+          <w:sz w:val="24"/>
+          <w:szCs w:val="24"/>
+        </w:rPr>
+        <w:t>?</w:t>
+      </w:r>
+      <w:proofErr w:type="gramEnd"/>
+      <w:r>
+        <w:rPr>
+          <w:rFonts w:ascii="Arial" w:hAnsi="Arial" w:cs="Arial"/>
+          <w:sz w:val="24"/>
+          <w:szCs w:val="24"/>
+        </w:rPr>
+        <w:t xml:space="preserve"> </w:t>
+      </w:r>
+      <w:r>
+        <w:rPr>
+          <w:rFonts w:ascii="Arial" w:hAnsi="Arial" w:cs="Arial"/>
+          <w:b/>
+          <w:sz w:val="24"/>
+          <w:szCs w:val="24"/>
+        </w:rPr>
+        <w:t>(LISTO)</w:t>
+      </w:r>
+    </w:p>
+    <w:p>
+      <w:pPr>
+        <w:autoSpaceDE w:val="0"/>
+        <w:autoSpaceDN w:val="0"/>
+        <w:adjustRightInd w:val="0"/>
+        <w:spacing w:after="0" w:line="240" w:lineRule="auto"/>
+        <w:rPr>
+          <w:rFonts w:ascii="Arial" w:hAnsi="Arial" w:cs="Arial"/>
+          <w:sz w:val="24"/>
+          <w:szCs w:val="24"/>
+        </w:rPr>
+      </w:pPr>
+      <w:r>
+        <w:rPr>
+          <w:rFonts w:ascii="Arial" w:hAnsi="Arial" w:cs="Arial"/>
+          <w:sz w:val="24"/>
+          <w:szCs w:val="24"/>
+        </w:rPr>
+        <w:t xml:space="preserve">  </w:t>
+      </w:r>
+    </w:p>
+    <w:p>
+      <w:pPr>
+        <w:autoSpaceDE w:val="0"/>
+        <w:autoSpaceDN w:val="0"/>
+        <w:adjustRightInd w:val="0"/>
+        <w:spacing w:after="0" w:line="240" w:lineRule="auto"/>
+        <w:rPr>
+          <w:rFonts w:ascii="Arial" w:hAnsi="Arial" w:cs="Arial"/>
+          <w:sz w:val="24"/>
+          <w:szCs w:val="24"/>
+        </w:rPr>
+      </w:pPr>
+    </w:p>
+    <w:p>
+      <w:pPr>
+        <w:rPr>
+          <w:rFonts w:ascii="Arial" w:hAnsi="Arial" w:cs="Arial"/>
+          <w:sz w:val="24"/>
+          <w:szCs w:val="24"/>
+        </w:rPr>
+      </w:pPr>
+      <w:r>
+        <w:rPr>
+          <w:rFonts w:ascii="Arial" w:hAnsi="Arial" w:cs="Arial"/>
+          <w:sz w:val="24"/>
+          <w:szCs w:val="24"/>
+        </w:rPr>
+        <w:t>------------------------------------------------------------------------------------------------------------</w:t>
+      </w:r>
+    </w:p>
+    <w:p/>
+    <w:p>
+      <w:pPr>
+        <w:pStyle w:val="Ttulo1"/>
+      </w:pPr>
+      <w:bookmarkStart w:id="13" w:name="_Toc42526957"/>
+      <w:r>
+        <w:rPr>
+          <w:highlight w:val="yellow"/>
+        </w:rPr>
+        <w:t>-GENERAR PROGRAMA PDF</w:t>
+      </w:r>
+      <w:bookmarkEnd w:id="13"/>
+    </w:p>
+    <w:p>
+      <w:pPr>
+        <w:autoSpaceDE w:val="0"/>
+        <w:autoSpaceDN w:val="0"/>
+        <w:adjustRightInd w:val="0"/>
+        <w:spacing w:after="0" w:line="240" w:lineRule="auto"/>
+        <w:rPr>
+          <w:rFonts w:ascii="Arial" w:hAnsi="Arial" w:cs="Arial"/>
+          <w:sz w:val="24"/>
+          <w:szCs w:val="24"/>
+        </w:rPr>
+      </w:pPr>
+    </w:p>
+    <w:p>
+      <w:pPr>
+        <w:autoSpaceDE w:val="0"/>
+        <w:autoSpaceDN w:val="0"/>
+        <w:adjustRightInd w:val="0"/>
+        <w:spacing w:after="0" w:line="240" w:lineRule="auto"/>
+        <w:rPr>
+          <w:rFonts w:ascii="Arial" w:hAnsi="Arial" w:cs="Arial"/>
+          <w:sz w:val="24"/>
+          <w:szCs w:val="24"/>
+        </w:rPr>
+      </w:pPr>
+      <w:r>
+        <w:rPr>
+          <w:rFonts w:ascii="Arial" w:hAnsi="Arial" w:cs="Arial"/>
+          <w:sz w:val="24"/>
+          <w:szCs w:val="24"/>
+        </w:rPr>
+        <w:t xml:space="preserve">Se han encontrado los </w:t>
+      </w:r>
+      <w:proofErr w:type="gramStart"/>
+      <w:r>
+        <w:rPr>
+          <w:rFonts w:ascii="Arial" w:hAnsi="Arial" w:cs="Arial"/>
+          <w:sz w:val="24"/>
+          <w:szCs w:val="24"/>
+        </w:rPr>
+        <w:t>siguiente</w:t>
+      </w:r>
+      <w:proofErr w:type="gramEnd"/>
+      <w:r>
+        <w:rPr>
+          <w:rFonts w:ascii="Arial" w:hAnsi="Arial" w:cs="Arial"/>
+          <w:sz w:val="24"/>
+          <w:szCs w:val="24"/>
+        </w:rPr>
+        <w:t xml:space="preserve"> errores: </w:t>
+      </w:r>
+    </w:p>
+    <w:p>
+      <w:pPr>
+        <w:autoSpaceDE w:val="0"/>
+        <w:autoSpaceDN w:val="0"/>
+        <w:adjustRightInd w:val="0"/>
+        <w:spacing w:after="0" w:line="240" w:lineRule="auto"/>
+        <w:rPr>
+          <w:rFonts w:ascii="Arial" w:hAnsi="Arial" w:cs="Arial"/>
+          <w:sz w:val="24"/>
+          <w:szCs w:val="24"/>
+        </w:rPr>
+      </w:pPr>
+    </w:p>
+    <w:p>
+      <w:pPr>
+        <w:autoSpaceDE w:val="0"/>
+        <w:autoSpaceDN w:val="0"/>
+        <w:adjustRightInd w:val="0"/>
+        <w:spacing w:after="0" w:line="240" w:lineRule="auto"/>
+        <w:rPr>
+          <w:rFonts w:ascii="Arial" w:hAnsi="Arial" w:cs="Arial"/>
+          <w:b/>
+          <w:sz w:val="24"/>
+          <w:szCs w:val="24"/>
+        </w:rPr>
+      </w:pPr>
+      <w:r>
+        <w:rPr>
+          <w:rFonts w:ascii="Arial" w:hAnsi="Arial" w:cs="Arial"/>
+          <w:b/>
+          <w:sz w:val="24"/>
+          <w:szCs w:val="24"/>
+        </w:rPr>
+        <w:t>-Estructura del PDF:</w:t>
+      </w:r>
+    </w:p>
+    <w:p>
+      <w:pPr>
+        <w:autoSpaceDE w:val="0"/>
+        <w:autoSpaceDN w:val="0"/>
+        <w:adjustRightInd w:val="0"/>
+        <w:spacing w:after="0" w:line="240" w:lineRule="auto"/>
+        <w:rPr>
+          <w:rFonts w:ascii="Arial" w:hAnsi="Arial" w:cs="Arial"/>
+          <w:sz w:val="24"/>
+          <w:szCs w:val="24"/>
+        </w:rPr>
+      </w:pPr>
+    </w:p>
+    <w:p>
+      <w:pPr>
+        <w:autoSpaceDE w:val="0"/>
+        <w:autoSpaceDN w:val="0"/>
+        <w:adjustRightInd w:val="0"/>
+        <w:spacing w:after="0" w:line="240" w:lineRule="auto"/>
+        <w:rPr>
+          <w:rFonts w:ascii="Arial" w:hAnsi="Arial" w:cs="Arial"/>
+          <w:sz w:val="24"/>
+          <w:szCs w:val="24"/>
+        </w:rPr>
+      </w:pPr>
+      <w:r>
+        <w:rPr>
+          <w:rFonts w:ascii="Arial" w:hAnsi="Arial" w:cs="Arial"/>
+          <w:sz w:val="24"/>
+          <w:szCs w:val="24"/>
+        </w:rPr>
+        <w:t>Resultado esperado: Visualizar de forma correcta la escritura del texto mostrado en cada una de las secciones del programa (Sin la presencia de errores ortográficos y la correcta representación de símbolos especiales) y la estructura base de cada una de las secciones del programa PDF generado.</w:t>
+      </w:r>
+    </w:p>
+    <w:p>
+      <w:pPr>
+        <w:autoSpaceDE w:val="0"/>
+        <w:autoSpaceDN w:val="0"/>
+        <w:adjustRightInd w:val="0"/>
+        <w:spacing w:after="0" w:line="240" w:lineRule="auto"/>
+        <w:rPr>
+          <w:rFonts w:ascii="Arial" w:hAnsi="Arial" w:cs="Arial"/>
+          <w:sz w:val="24"/>
+          <w:szCs w:val="24"/>
+        </w:rPr>
+      </w:pPr>
+    </w:p>
+    <w:p>
+      <w:pPr>
+        <w:pStyle w:val="TableContents"/>
+        <w:rPr>
+          <w:rFonts w:ascii="Arial" w:hAnsi="Arial" w:cs="Arial"/>
+        </w:rPr>
+      </w:pPr>
+      <w:r>
+        <w:rPr>
+          <w:rFonts w:ascii="Arial" w:hAnsi="Arial" w:cs="Arial"/>
+        </w:rPr>
+        <w:t xml:space="preserve">Resultado Obtenido: Insatisfactorio. </w:t>
+      </w:r>
+    </w:p>
+    <w:p>
+      <w:pPr>
+        <w:pStyle w:val="TableContents"/>
+        <w:rPr>
+          <w:rFonts w:ascii="Arial" w:hAnsi="Arial" w:cs="Arial"/>
+        </w:rPr>
+      </w:pPr>
+      <w:r>
+        <w:rPr>
+          <w:rFonts w:ascii="Arial" w:hAnsi="Arial" w:cs="Arial"/>
+        </w:rPr>
+        <w:t>Correcta visualización de la escritura del texto mostrado en cada una de las secciones del programa (Sin la presencia de errores ortográficos y la correcta representación de símbolos especiales).</w:t>
+      </w:r>
+    </w:p>
+    <w:p>
+      <w:pPr>
+        <w:pStyle w:val="TableContents"/>
+        <w:rPr>
+          <w:rFonts w:ascii="Arial" w:hAnsi="Arial" w:cs="Arial"/>
+        </w:rPr>
+      </w:pPr>
+      <w:r>
+        <w:rPr>
+          <w:rFonts w:ascii="Arial" w:hAnsi="Arial" w:cs="Arial"/>
+        </w:rPr>
+        <w:t xml:space="preserve">Pero el error se encuentra en que en la parte de Bibliografía (Libros - Bibliografía obligatoria y complementaria), la columna SIUNPA, muestra SIUNP y la A queda </w:t>
+      </w:r>
+      <w:r>
+        <w:rPr>
+          <w:rFonts w:ascii="Arial" w:hAnsi="Arial" w:cs="Arial"/>
+        </w:rPr>
+        <w:lastRenderedPageBreak/>
+        <w:t>abajo. Debería estar todo junto ya que es una sola palabra. Error en la estructura.</w:t>
       </w:r>
     </w:p>
     <w:p>
@@ -36391,14 +36085,397 @@
         </w:numPr>
         <w:rPr>
           <w:rFonts w:ascii="Arial" w:hAnsi="Arial" w:cs="Arial"/>
+          <w:b/>
           <w:color w:val="00B050"/>
         </w:rPr>
       </w:pPr>
       <w:r>
         <w:rPr>
           <w:rFonts w:ascii="Arial" w:hAnsi="Arial" w:cs="Arial"/>
+          <w:b/>
           <w:color w:val="00B050"/>
         </w:rPr>
+        <w:t>Corregido</w:t>
+      </w:r>
+    </w:p>
+    <w:p>
+      <w:pPr>
+        <w:pStyle w:val="TableContents"/>
+        <w:rPr>
+          <w:rFonts w:ascii="Arial" w:hAnsi="Arial" w:cs="Arial"/>
+        </w:rPr>
+      </w:pPr>
+    </w:p>
+    <w:p>
+      <w:pPr>
+        <w:pStyle w:val="TableContents"/>
+        <w:rPr>
+          <w:rFonts w:ascii="Arial" w:hAnsi="Arial" w:cs="Arial"/>
+        </w:rPr>
+      </w:pPr>
+    </w:p>
+    <w:p>
+      <w:pPr>
+        <w:pStyle w:val="TableContents"/>
+        <w:rPr>
+          <w:rFonts w:ascii="Arial" w:hAnsi="Arial" w:cs="Arial"/>
+        </w:rPr>
+      </w:pPr>
+    </w:p>
+    <w:p>
+      <w:pPr>
+        <w:pStyle w:val="TableContents"/>
+        <w:rPr>
+          <w:rFonts w:ascii="Arial" w:hAnsi="Arial" w:cs="Arial"/>
+        </w:rPr>
+      </w:pPr>
+      <w:r>
+        <w:rPr>
+          <w:rFonts w:ascii="Arial" w:hAnsi="Arial" w:cs="Arial"/>
+          <w:b/>
+        </w:rPr>
+        <w:t>- 9 carreras en el encabezado:</w:t>
+      </w:r>
+      <w:r>
+        <w:rPr>
+          <w:rFonts w:ascii="Arial" w:hAnsi="Arial" w:cs="Arial"/>
+        </w:rPr>
+        <w:t xml:space="preserve"> No hay inconvenientes con la estructura del documento.</w:t>
+      </w:r>
+    </w:p>
+    <w:p>
+      <w:pPr>
+        <w:pStyle w:val="TableContents"/>
+        <w:rPr>
+          <w:rFonts w:ascii="Arial" w:hAnsi="Arial" w:cs="Arial"/>
+        </w:rPr>
+      </w:pPr>
+    </w:p>
+    <w:p>
+      <w:pPr>
+        <w:pStyle w:val="TableContents"/>
+        <w:rPr>
+          <w:rFonts w:ascii="Arial" w:hAnsi="Arial" w:cs="Arial"/>
+        </w:rPr>
+      </w:pPr>
+    </w:p>
+    <w:p>
+      <w:pPr>
+        <w:pStyle w:val="TableContents"/>
+        <w:rPr>
+          <w:rFonts w:ascii="Arial" w:hAnsi="Arial" w:cs="Arial"/>
+        </w:rPr>
+      </w:pPr>
+      <w:r>
+        <w:rPr>
+          <w:rFonts w:ascii="Arial" w:hAnsi="Arial" w:cs="Arial"/>
+          <w:b/>
+        </w:rPr>
+        <w:t>- 10 carreras en el encabezado:</w:t>
+      </w:r>
+      <w:r>
+        <w:rPr>
+          <w:rFonts w:ascii="Arial" w:hAnsi="Arial" w:cs="Arial"/>
+        </w:rPr>
+        <w:t xml:space="preserve"> </w:t>
+      </w:r>
+    </w:p>
+    <w:p>
+      <w:pPr>
+        <w:pStyle w:val="TableContents"/>
+        <w:rPr>
+          <w:rFonts w:ascii="Arial" w:hAnsi="Arial" w:cs="Arial"/>
+        </w:rPr>
+      </w:pPr>
+    </w:p>
+    <w:p>
+      <w:pPr>
+        <w:pStyle w:val="TableContents"/>
+        <w:rPr>
+          <w:rFonts w:ascii="Arial" w:hAnsi="Arial" w:cs="Arial"/>
+        </w:rPr>
+      </w:pPr>
+      <w:r>
+        <w:rPr>
+          <w:rFonts w:ascii="Arial" w:hAnsi="Arial" w:cs="Arial"/>
+        </w:rPr>
+        <w:t>Resultado Esperado: Visualizar de forma correcta cada una de las secciones del programa PDF generado.</w:t>
+      </w:r>
+    </w:p>
+    <w:p>
+      <w:pPr>
+        <w:pStyle w:val="TableContents"/>
+        <w:rPr>
+          <w:rFonts w:ascii="Arial" w:hAnsi="Arial" w:cs="Arial"/>
+        </w:rPr>
+      </w:pPr>
+    </w:p>
+    <w:p>
+      <w:pPr>
+        <w:pStyle w:val="TableContents"/>
+        <w:rPr>
+          <w:rFonts w:ascii="Arial" w:hAnsi="Arial" w:cs="Arial"/>
+        </w:rPr>
+      </w:pPr>
+      <w:r>
+        <w:rPr>
+          <w:rFonts w:ascii="Arial" w:hAnsi="Arial" w:cs="Arial"/>
+        </w:rPr>
+        <w:t xml:space="preserve">Resultado Obtenido: Insatisfactorio. </w:t>
+      </w:r>
+    </w:p>
+    <w:p>
+      <w:pPr>
+        <w:pStyle w:val="TableContents"/>
+        <w:rPr>
+          <w:rFonts w:ascii="Arial" w:hAnsi="Arial" w:cs="Arial"/>
+        </w:rPr>
+      </w:pPr>
+      <w:r>
+        <w:rPr>
+          <w:rFonts w:ascii="Arial" w:hAnsi="Arial" w:cs="Arial"/>
+        </w:rPr>
+        <w:t>La tabla "Visado" se ve afectada, ya que se genera una nueva página adicional, donde solamente se cierra la tabla.</w:t>
+      </w:r>
+    </w:p>
+    <w:p>
+      <w:pPr>
+        <w:pStyle w:val="TableContents"/>
+        <w:numPr>
+          <w:ilvl w:val="0"/>
+          <w:numId w:val="5"/>
+        </w:numPr>
+        <w:rPr>
+          <w:rFonts w:ascii="Arial" w:hAnsi="Arial" w:cs="Arial"/>
+          <w:color w:val="00B050"/>
+        </w:rPr>
+      </w:pPr>
+      <w:r>
+        <w:rPr>
+          <w:rFonts w:ascii="Arial" w:hAnsi="Arial" w:cs="Arial"/>
+          <w:color w:val="00B050"/>
+        </w:rPr>
+        <w:t>Corregido (se modificó el tamaño del encabezado donde está el logo de la UNPA, ya que el mismo era muy grande, habíamos acordado en reducir el tamaño.</w:t>
+      </w:r>
+    </w:p>
+    <w:p>
+      <w:pPr>
+        <w:pStyle w:val="TableContents"/>
+        <w:ind w:left="720"/>
+        <w:rPr>
+          <w:rFonts w:ascii="Arial" w:hAnsi="Arial" w:cs="Arial"/>
+          <w:color w:val="00B050"/>
+        </w:rPr>
+      </w:pPr>
+      <w:r>
+        <w:rPr>
+          <w:rFonts w:ascii="Arial" w:hAnsi="Arial" w:cs="Arial"/>
+          <w:color w:val="00B050"/>
+        </w:rPr>
+        <w:t>Ahora bien, cuando son más de 12 carreras que están en el encabezado, se genera una nueva página en la cual contendrá la tabla “VISADO”).</w:t>
+      </w:r>
+    </w:p>
+    <w:p>
+      <w:pPr>
+        <w:pStyle w:val="TableContents"/>
+        <w:rPr>
+          <w:rFonts w:ascii="Arial" w:hAnsi="Arial" w:cs="Arial"/>
+        </w:rPr>
+      </w:pPr>
+    </w:p>
+    <w:p>
+      <w:pPr>
+        <w:pStyle w:val="TableContents"/>
+        <w:rPr>
+          <w:rFonts w:ascii="Arial" w:hAnsi="Arial" w:cs="Arial"/>
+          <w:b/>
+        </w:rPr>
+      </w:pPr>
+      <w:r>
+        <w:rPr>
+          <w:rFonts w:ascii="Arial" w:hAnsi="Arial" w:cs="Arial"/>
+          <w:b/>
+        </w:rPr>
+        <w:t xml:space="preserve">- 11 carreras en el encabezado: </w:t>
+      </w:r>
+    </w:p>
+    <w:p>
+      <w:pPr>
+        <w:pStyle w:val="TableContents"/>
+        <w:rPr>
+          <w:rFonts w:ascii="Arial" w:hAnsi="Arial" w:cs="Arial"/>
+        </w:rPr>
+      </w:pPr>
+    </w:p>
+    <w:p>
+      <w:pPr>
+        <w:pStyle w:val="TableContents"/>
+        <w:rPr>
+          <w:rFonts w:ascii="Arial" w:hAnsi="Arial" w:cs="Arial"/>
+        </w:rPr>
+      </w:pPr>
+      <w:r>
+        <w:rPr>
+          <w:rFonts w:ascii="Arial" w:hAnsi="Arial" w:cs="Arial"/>
+        </w:rPr>
+        <w:t>Resultado Esperado: Visualizar de forma correcta cada una de las secciones del programa PDF generado.</w:t>
+      </w:r>
+    </w:p>
+    <w:p>
+      <w:pPr>
+        <w:pStyle w:val="TableContents"/>
+        <w:rPr>
+          <w:rFonts w:ascii="Arial" w:hAnsi="Arial" w:cs="Arial"/>
+        </w:rPr>
+      </w:pPr>
+    </w:p>
+    <w:p>
+      <w:pPr>
+        <w:pStyle w:val="TableContents"/>
+        <w:rPr>
+          <w:rFonts w:ascii="Arial" w:hAnsi="Arial" w:cs="Arial"/>
+        </w:rPr>
+      </w:pPr>
+      <w:r>
+        <w:rPr>
+          <w:rFonts w:ascii="Arial" w:hAnsi="Arial" w:cs="Arial"/>
+        </w:rPr>
+        <w:t xml:space="preserve">Resultado Obtenido: Insatisfactorio. </w:t>
+      </w:r>
+    </w:p>
+    <w:p>
+      <w:pPr>
+        <w:pStyle w:val="TableContents"/>
+        <w:rPr>
+          <w:rFonts w:ascii="Arial" w:hAnsi="Arial" w:cs="Arial"/>
+        </w:rPr>
+      </w:pPr>
+      <w:r>
+        <w:rPr>
+          <w:rFonts w:ascii="Arial" w:hAnsi="Arial" w:cs="Arial"/>
+        </w:rPr>
+        <w:t>La tabla "Visado" se ve afectada, donde la fecha se baja a una siguiente página.</w:t>
+      </w:r>
+    </w:p>
+    <w:p>
+      <w:pPr>
+        <w:pStyle w:val="TableContents"/>
+        <w:numPr>
+          <w:ilvl w:val="0"/>
+          <w:numId w:val="5"/>
+        </w:numPr>
+        <w:rPr>
+          <w:rFonts w:ascii="Arial" w:hAnsi="Arial" w:cs="Arial"/>
+          <w:color w:val="00B050"/>
+        </w:rPr>
+      </w:pPr>
+      <w:r>
+        <w:rPr>
+          <w:rFonts w:ascii="Arial" w:hAnsi="Arial" w:cs="Arial"/>
+          <w:color w:val="00B050"/>
+        </w:rPr>
+        <w:t>Corregido (se modificó el tamaño del encabezado donde está el logo de la UNPA, ya que el mismo era muy grande, habíamos acordado en reducir el tamaño.</w:t>
+      </w:r>
+    </w:p>
+    <w:p>
+      <w:pPr>
+        <w:pStyle w:val="TableContents"/>
+        <w:rPr>
+          <w:rFonts w:ascii="Arial" w:hAnsi="Arial" w:cs="Arial"/>
+        </w:rPr>
+      </w:pPr>
+      <w:r>
+        <w:rPr>
+          <w:rFonts w:ascii="Arial" w:hAnsi="Arial" w:cs="Arial"/>
+          <w:color w:val="00B050"/>
+        </w:rPr>
+        <w:t>Ahora bien, cuando son más de 12 carreras que están en el encabezado, se genera una nueva página en la cual contendrá la tabla “VISADO”).</w:t>
+      </w:r>
+    </w:p>
+    <w:p>
+      <w:pPr>
+        <w:pStyle w:val="TableContents"/>
+        <w:rPr>
+          <w:rFonts w:ascii="Arial" w:hAnsi="Arial" w:cs="Arial"/>
+        </w:rPr>
+      </w:pPr>
+    </w:p>
+    <w:p>
+      <w:pPr>
+        <w:pStyle w:val="TableContents"/>
+        <w:rPr>
+          <w:rFonts w:ascii="Arial" w:hAnsi="Arial" w:cs="Arial"/>
+        </w:rPr>
+      </w:pPr>
+    </w:p>
+    <w:p>
+      <w:pPr>
+        <w:pStyle w:val="TableContents"/>
+        <w:rPr>
+          <w:rFonts w:ascii="Arial" w:hAnsi="Arial" w:cs="Arial"/>
+          <w:b/>
+        </w:rPr>
+      </w:pPr>
+      <w:r>
+        <w:rPr>
+          <w:rFonts w:ascii="Arial" w:hAnsi="Arial" w:cs="Arial"/>
+          <w:b/>
+        </w:rPr>
+        <w:t xml:space="preserve">-Botón "Generar PDF": </w:t>
+      </w:r>
+    </w:p>
+    <w:p>
+      <w:pPr>
+        <w:pStyle w:val="TableContents"/>
+        <w:rPr>
+          <w:rFonts w:ascii="Arial" w:hAnsi="Arial" w:cs="Arial"/>
+          <w:b/>
+        </w:rPr>
+      </w:pPr>
+    </w:p>
+    <w:p>
+      <w:pPr>
+        <w:pStyle w:val="TableContents"/>
+        <w:rPr>
+          <w:rFonts w:ascii="Arial" w:hAnsi="Arial" w:cs="Arial"/>
+        </w:rPr>
+      </w:pPr>
+      <w:r>
+        <w:rPr>
+          <w:rFonts w:ascii="Arial" w:hAnsi="Arial" w:cs="Arial"/>
+        </w:rPr>
+        <w:t xml:space="preserve">Hay un error al querer generar el programa PDF por parte del Empleado de Secretaría Académica ya que todavía no se ha implementado dicha funcionalidad para este rol. Solo puede generar el </w:t>
+      </w:r>
+      <w:r>
+        <w:rPr>
+          <w:rFonts w:ascii="Arial" w:hAnsi="Arial" w:cs="Arial"/>
+        </w:rPr>
+        <w:t xml:space="preserve">programa </w:t>
+      </w:r>
+      <w:r>
+        <w:rPr>
+          <w:rFonts w:ascii="Arial" w:hAnsi="Arial" w:cs="Arial"/>
+        </w:rPr>
+        <w:t xml:space="preserve">PDF el profesor. </w:t>
+      </w:r>
+    </w:p>
+    <w:p>
+      <w:pPr>
+        <w:pStyle w:val="TableContents"/>
+        <w:numPr>
+          <w:ilvl w:val="0"/>
+          <w:numId w:val="5"/>
+        </w:numPr>
+        <w:rPr>
+          <w:rFonts w:ascii="Arial" w:hAnsi="Arial" w:cs="Arial"/>
+          <w:color w:val="00B050"/>
+        </w:rPr>
+      </w:pPr>
+      <w:r>
+        <w:rPr>
+          <w:rFonts w:ascii="Arial" w:hAnsi="Arial" w:cs="Arial"/>
+          <w:color w:val="00B050"/>
+        </w:rPr>
         <w:t>Corregido ya se añadió ese botón.</w:t>
       </w:r>
     </w:p>
@@ -36436,6 +36513,7 @@
         <w:pStyle w:val="PSI-Normal"/>
       </w:pPr>
       <w:r>
+        <w:lastRenderedPageBreak/>
         <w:t>Al haber muchas carreras en el encabezado, algunas secciones se encuentran separadas con un espacio de la cabecera y otras no, están juntas digamos.</w:t>
       </w:r>
     </w:p>
@@ -36481,7 +36559,6 @@
         <w:pStyle w:val="PSI-Normal"/>
       </w:pPr>
       <w:r>
-        <w:lastRenderedPageBreak/>
         <w:t xml:space="preserve">Lo mismo sucede con las demás bibliografías, si todavía </w:t>
       </w:r>
       <w:proofErr w:type="gramStart"/>
@@ -37116,6 +37193,7 @@
           <w:noProof/>
           <w:lang w:val="es-AR" w:eastAsia="es-AR" w:bidi="ar-SA"/>
         </w:rPr>
+        <w:lastRenderedPageBreak/>
         <w:drawing>
           <wp:inline distT="0" distB="0" distL="0" distR="0">
             <wp:extent cx="5400040" cy="4405525"/>
@@ -37293,6 +37371,7 @@
           <w:noProof/>
           <w:lang w:val="es-AR" w:eastAsia="es-AR" w:bidi="ar-SA"/>
         </w:rPr>
+        <w:lastRenderedPageBreak/>
         <w:drawing>
           <wp:inline distT="0" distB="0" distL="0" distR="0">
             <wp:extent cx="5400675" cy="3153603"/>
@@ -37464,6 +37543,7 @@
           <w:noProof/>
           <w:lang w:val="es-AR" w:eastAsia="es-AR" w:bidi="ar-SA"/>
         </w:rPr>
+        <w:lastRenderedPageBreak/>
         <w:drawing>
           <wp:inline distT="0" distB="0" distL="0" distR="0">
             <wp:extent cx="5400040" cy="3014386"/>
@@ -37666,6 +37746,7 @@
           <w:noProof/>
           <w:lang w:val="es-AR" w:eastAsia="es-AR" w:bidi="ar-SA"/>
         </w:rPr>
+        <w:lastRenderedPageBreak/>
         <w:drawing>
           <wp:inline distT="0" distB="0" distL="0" distR="0">
             <wp:extent cx="5400040" cy="2829151"/>
@@ -38950,6 +39031,7 @@
         <w:docPartUnique/>
       </w:docPartObj>
     </w:sdtPr>
+    <w:sdtEndPr/>
     <w:sdtContent>
       <w:p>
         <w:pPr>
@@ -38970,7 +39052,7 @@
             <w:noProof/>
             <w:lang w:val="es-ES"/>
           </w:rPr>
-          <w:t>60</w:t>
+          <w:t>70</w:t>
         </w:r>
         <w:r>
           <w:rPr>
@@ -40720,7 +40802,7 @@
 </file>
 
 <file path=customXml/itemProps1.xml><?xml version="1.0" encoding="utf-8"?>
-<ds:datastoreItem xmlns:ds="http://schemas.openxmlformats.org/officeDocument/2006/customXml" ds:itemID="{DDC26EA5-A8F3-49E9-8850-070ADD431EB0}">
+<ds:datastoreItem xmlns:ds="http://schemas.openxmlformats.org/officeDocument/2006/customXml" ds:itemID="{465241FC-BA1E-4D5E-B31A-3523BAADB818}">
   <ds:schemaRefs>
     <ds:schemaRef ds:uri="http://schemas.openxmlformats.org/officeDocument/2006/bibliography"/>
   </ds:schemaRefs>

</xml_diff>